<commit_message>
Update Workflow thiết kế bộ giảm tốc.docx
</commit_message>
<xml_diff>
--- a/Workflow thiết kế bộ giảm tốc.docx
+++ b/Workflow thiết kế bộ giảm tốc.docx
@@ -565,10 +565,10 @@
             <v:path o:extrusionok="f" gradientshapeok="t" o:connecttype="rect"/>
             <o:lock v:ext="edit" aspectratio="t"/>
           </v:shapetype>
-          <v:shape id="_x0000_i1025" type="#_x0000_t75" style="width:21.75pt;height:33.95pt" o:ole="">
+          <v:shape id="_x0000_i1025" type="#_x0000_t75" style="width:21.75pt;height:33.75pt" o:ole="">
             <v:imagedata r:id="rId6" o:title=""/>
           </v:shape>
-          <o:OLEObject Type="Embed" ProgID="Equation.DSMT4" ShapeID="_x0000_i1025" DrawAspect="Content" ObjectID="_1804362179" r:id="rId7"/>
+          <o:OLEObject Type="Embed" ProgID="Equation.DSMT4" ShapeID="_x0000_i1025" DrawAspect="Content" ObjectID="_1804662351" r:id="rId7"/>
         </w:object>
       </w:r>
     </w:p>
@@ -593,10 +593,10 @@
           <w:szCs w:val="28"/>
         </w:rPr>
         <w:object w:dxaOrig="380" w:dyaOrig="360" w14:anchorId="664ABD9D">
-          <v:shape id="_x0000_i1026" type="#_x0000_t75" style="width:19pt;height:18.35pt" o:ole="">
+          <v:shape id="_x0000_i1026" type="#_x0000_t75" style="width:18.75pt;height:18pt" o:ole="">
             <v:imagedata r:id="rId8" o:title=""/>
           </v:shape>
-          <o:OLEObject Type="Embed" ProgID="Equation.DSMT4" ShapeID="_x0000_i1026" DrawAspect="Content" ObjectID="_1804362180" r:id="rId9"/>
+          <o:OLEObject Type="Embed" ProgID="Equation.DSMT4" ShapeID="_x0000_i1026" DrawAspect="Content" ObjectID="_1804662352" r:id="rId9"/>
         </w:object>
       </w:r>
       <w:r>
@@ -629,10 +629,10 @@
           <w:szCs w:val="28"/>
         </w:rPr>
         <w:object w:dxaOrig="220" w:dyaOrig="260" w14:anchorId="1AE3F8E3">
-          <v:shape id="_x0000_i1027" type="#_x0000_t75" style="width:11.55pt;height:12.9pt" o:ole="">
+          <v:shape id="_x0000_i1027" type="#_x0000_t75" style="width:11.25pt;height:12.75pt" o:ole="">
             <v:imagedata r:id="rId10" o:title=""/>
           </v:shape>
-          <o:OLEObject Type="Embed" ProgID="Equation.DSMT4" ShapeID="_x0000_i1027" DrawAspect="Content" ObjectID="_1804362181" r:id="rId11"/>
+          <o:OLEObject Type="Embed" ProgID="Equation.DSMT4" ShapeID="_x0000_i1027" DrawAspect="Content" ObjectID="_1804662353" r:id="rId11"/>
         </w:object>
       </w:r>
       <w:r>
@@ -887,10 +887,10 @@
           <w:szCs w:val="28"/>
         </w:rPr>
         <w:object w:dxaOrig="2600" w:dyaOrig="380" w14:anchorId="4D42F59C">
-          <v:shape id="_x0000_i1028" type="#_x0000_t75" style="width:129.75pt;height:19pt" o:ole="">
+          <v:shape id="_x0000_i1028" type="#_x0000_t75" style="width:129.75pt;height:18.75pt" o:ole="">
             <v:imagedata r:id="rId12" o:title=""/>
           </v:shape>
-          <o:OLEObject Type="Embed" ProgID="Equation.DSMT4" ShapeID="_x0000_i1028" DrawAspect="Content" ObjectID="_1804362182" r:id="rId13"/>
+          <o:OLEObject Type="Embed" ProgID="Equation.DSMT4" ShapeID="_x0000_i1028" DrawAspect="Content" ObjectID="_1804662354" r:id="rId13"/>
         </w:object>
       </w:r>
       <w:r>
@@ -1141,10 +1141,10 @@
           <w:szCs w:val="28"/>
         </w:rPr>
         <w:object w:dxaOrig="1200" w:dyaOrig="360" w14:anchorId="32CD30B1">
-          <v:shape id="_x0000_i1029" type="#_x0000_t75" style="width:59.75pt;height:18.35pt" o:ole="">
+          <v:shape id="_x0000_i1029" type="#_x0000_t75" style="width:60pt;height:18pt" o:ole="">
             <v:imagedata r:id="rId14" o:title=""/>
           </v:shape>
-          <o:OLEObject Type="Embed" ProgID="Equation.DSMT4" ShapeID="_x0000_i1029" DrawAspect="Content" ObjectID="_1804362183" r:id="rId15"/>
+          <o:OLEObject Type="Embed" ProgID="Equation.DSMT4" ShapeID="_x0000_i1029" DrawAspect="Content" ObjectID="_1804662355" r:id="rId15"/>
         </w:object>
       </w:r>
       <w:r>
@@ -1163,10 +1163,10 @@
           <w:szCs w:val="28"/>
         </w:rPr>
         <w:object w:dxaOrig="800" w:dyaOrig="360" w14:anchorId="4C9CA8DA">
-          <v:shape id="_x0000_i1030" type="#_x0000_t75" style="width:40.1pt;height:18.35pt" o:ole="">
+          <v:shape id="_x0000_i1030" type="#_x0000_t75" style="width:39.75pt;height:18pt" o:ole="">
             <v:imagedata r:id="rId16" o:title=""/>
           </v:shape>
-          <o:OLEObject Type="Embed" ProgID="Equation.DSMT4" ShapeID="_x0000_i1030" DrawAspect="Content" ObjectID="_1804362184" r:id="rId17"/>
+          <o:OLEObject Type="Embed" ProgID="Equation.DSMT4" ShapeID="_x0000_i1030" DrawAspect="Content" ObjectID="_1804662356" r:id="rId17"/>
         </w:object>
       </w:r>
       <w:r>
@@ -1268,10 +1268,10 @@
           <w:szCs w:val="28"/>
         </w:rPr>
         <w:object w:dxaOrig="1579" w:dyaOrig="620" w14:anchorId="732B4739">
-          <v:shape id="_x0000_i1031" type="#_x0000_t75" style="width:78.8pt;height:30.55pt" o:ole="">
+          <v:shape id="_x0000_i1031" type="#_x0000_t75" style="width:78.75pt;height:30.75pt" o:ole="">
             <v:imagedata r:id="rId18" o:title=""/>
           </v:shape>
-          <o:OLEObject Type="Embed" ProgID="Equation.DSMT4" ShapeID="_x0000_i1031" DrawAspect="Content" ObjectID="_1804362185" r:id="rId19"/>
+          <o:OLEObject Type="Embed" ProgID="Equation.DSMT4" ShapeID="_x0000_i1031" DrawAspect="Content" ObjectID="_1804662357" r:id="rId19"/>
         </w:object>
       </w:r>
     </w:p>
@@ -2524,10 +2524,10 @@
           <w:szCs w:val="28"/>
         </w:rPr>
         <w:object w:dxaOrig="1400" w:dyaOrig="360" w14:anchorId="3D1D9137">
-          <v:shape id="_x0000_i1032" type="#_x0000_t75" style="width:69.95pt;height:18.35pt" o:ole="">
+          <v:shape id="_x0000_i1032" type="#_x0000_t75" style="width:69.75pt;height:18pt" o:ole="">
             <v:imagedata r:id="rId20" o:title=""/>
           </v:shape>
-          <o:OLEObject Type="Embed" ProgID="Equation.DSMT4" ShapeID="_x0000_i1032" DrawAspect="Content" ObjectID="_1804362186" r:id="rId21"/>
+          <o:OLEObject Type="Embed" ProgID="Equation.DSMT4" ShapeID="_x0000_i1032" DrawAspect="Content" ObjectID="_1804662358" r:id="rId21"/>
         </w:object>
       </w:r>
       <w:r>
@@ -3262,10 +3262,10 @@
           <w:szCs w:val="28"/>
         </w:rPr>
         <w:object w:dxaOrig="800" w:dyaOrig="360" w14:anchorId="6EF5056E">
-          <v:shape id="_x0000_i1033" type="#_x0000_t75" style="width:40.1pt;height:18.35pt" o:ole="">
+          <v:shape id="_x0000_i1033" type="#_x0000_t75" style="width:39.75pt;height:18pt" o:ole="">
             <v:imagedata r:id="rId22" o:title=""/>
           </v:shape>
-          <o:OLEObject Type="Embed" ProgID="Equation.DSMT4" ShapeID="_x0000_i1033" DrawAspect="Content" ObjectID="_1804362187" r:id="rId23"/>
+          <o:OLEObject Type="Embed" ProgID="Equation.DSMT4" ShapeID="_x0000_i1033" DrawAspect="Content" ObjectID="_1804662359" r:id="rId23"/>
         </w:object>
       </w:r>
     </w:p>
@@ -3299,10 +3299,10 @@
           <w:szCs w:val="28"/>
         </w:rPr>
         <w:object w:dxaOrig="1579" w:dyaOrig="360" w14:anchorId="66B47FB4">
-          <v:shape id="_x0000_i1034" type="#_x0000_t75" style="width:78.8pt;height:18.35pt" o:ole="">
+          <v:shape id="_x0000_i1034" type="#_x0000_t75" style="width:78.75pt;height:18pt" o:ole="">
             <v:imagedata r:id="rId24" o:title=""/>
           </v:shape>
-          <o:OLEObject Type="Embed" ProgID="Equation.DSMT4" ShapeID="_x0000_i1034" DrawAspect="Content" ObjectID="_1804362188" r:id="rId25"/>
+          <o:OLEObject Type="Embed" ProgID="Equation.DSMT4" ShapeID="_x0000_i1034" DrawAspect="Content" ObjectID="_1804662360" r:id="rId25"/>
         </w:object>
       </w:r>
       <w:r>
@@ -3335,10 +3335,10 @@
           <w:szCs w:val="28"/>
         </w:rPr>
         <w:object w:dxaOrig="980" w:dyaOrig="680" w14:anchorId="67A9951D">
-          <v:shape id="_x0000_i1035" type="#_x0000_t75" style="width:48.9pt;height:33.95pt" o:ole="">
+          <v:shape id="_x0000_i1035" type="#_x0000_t75" style="width:48.75pt;height:33.75pt" o:ole="">
             <v:imagedata r:id="rId26" o:title=""/>
           </v:shape>
-          <o:OLEObject Type="Embed" ProgID="Equation.DSMT4" ShapeID="_x0000_i1035" DrawAspect="Content" ObjectID="_1804362189" r:id="rId27"/>
+          <o:OLEObject Type="Embed" ProgID="Equation.DSMT4" ShapeID="_x0000_i1035" DrawAspect="Content" ObjectID="_1804662361" r:id="rId27"/>
         </w:object>
       </w:r>
     </w:p>
@@ -4251,10 +4251,10 @@
           <w:szCs w:val="28"/>
         </w:rPr>
         <w:object w:dxaOrig="1260" w:dyaOrig="360" w14:anchorId="0A2E39AB">
-          <v:shape id="_x0000_i1036" type="#_x0000_t75" style="width:63.15pt;height:18.35pt" o:ole="">
+          <v:shape id="_x0000_i1036" type="#_x0000_t75" style="width:63pt;height:18pt" o:ole="">
             <v:imagedata r:id="rId28" o:title=""/>
           </v:shape>
-          <o:OLEObject Type="Embed" ProgID="Equation.DSMT4" ShapeID="_x0000_i1036" DrawAspect="Content" ObjectID="_1804362190" r:id="rId29"/>
+          <o:OLEObject Type="Embed" ProgID="Equation.DSMT4" ShapeID="_x0000_i1036" DrawAspect="Content" ObjectID="_1804662362" r:id="rId29"/>
         </w:object>
       </w:r>
       <w:r>
@@ -4487,10 +4487,10 @@
           <w:szCs w:val="28"/>
         </w:rPr>
         <w:object w:dxaOrig="999" w:dyaOrig="680" w14:anchorId="492C92D8">
-          <v:shape id="_x0000_i1037" type="#_x0000_t75" style="width:50.25pt;height:33.95pt" o:ole="">
+          <v:shape id="_x0000_i1037" type="#_x0000_t75" style="width:50.25pt;height:33.75pt" o:ole="">
             <v:imagedata r:id="rId30" o:title=""/>
           </v:shape>
-          <o:OLEObject Type="Embed" ProgID="Equation.DSMT4" ShapeID="_x0000_i1037" DrawAspect="Content" ObjectID="_1804362191" r:id="rId31"/>
+          <o:OLEObject Type="Embed" ProgID="Equation.DSMT4" ShapeID="_x0000_i1037" DrawAspect="Content" ObjectID="_1804662363" r:id="rId31"/>
         </w:object>
       </w:r>
     </w:p>
@@ -6964,15 +6964,7 @@
           <w:sz w:val="28"/>
           <w:szCs w:val="28"/>
         </w:rPr>
-        <w:t xml:space="preserve"> </w:t>
-      </w:r>
-      <w:r>
-        <w:rPr>
-          <w:rFonts w:ascii="Times New Roman" w:hAnsi="Times New Roman" w:cs="Times New Roman"/>
-          <w:sz w:val="28"/>
-          <w:szCs w:val="28"/>
-        </w:rPr>
-        <w:t>công suất, monen và số vòng quay trên các trục</w:t>
+        <w:t xml:space="preserve"> công suất, monen và số vòng quay trên các trục</w:t>
       </w:r>
       <w:r>
         <w:rPr>
@@ -8121,25 +8113,7 @@
           <w:sz w:val="28"/>
           <w:szCs w:val="28"/>
         </w:rPr>
-        <w:t xml:space="preserve">(Lý do: </w:t>
-      </w:r>
-      <w:r>
-        <w:rPr>
-          <w:rFonts w:ascii="Times New Roman" w:hAnsi="Times New Roman" w:cs="Times New Roman"/>
-          <w:iCs/>
-          <w:sz w:val="28"/>
-          <w:szCs w:val="28"/>
-        </w:rPr>
-        <w:t>Do vận tốc thấp nên ta chọn loại xích ống con lăn 1 dãy (xích con lăn 1 dãy) vì xích con lăn có độ bền mòn cao hơn xích ống, chế tạo không phức tạp giá thành thấp.</w:t>
-      </w:r>
-      <w:r>
-        <w:rPr>
-          <w:rFonts w:ascii="Times New Roman" w:hAnsi="Times New Roman" w:cs="Times New Roman"/>
-          <w:iCs/>
-          <w:sz w:val="28"/>
-          <w:szCs w:val="28"/>
-        </w:rPr>
-        <w:t>)</w:t>
+        <w:t>(Lý do: Do vận tốc thấp nên ta chọn loại xích ống con lăn 1 dãy (xích con lăn 1 dãy) vì xích con lăn có độ bền mòn cao hơn xích ống, chế tạo không phức tạp giá thành thấp.)</w:t>
       </w:r>
     </w:p>
     <w:p>
@@ -9233,10 +9207,10 @@
           <w:lang w:val="vi-VN"/>
         </w:rPr>
         <w:object w:dxaOrig="1420" w:dyaOrig="740" w14:anchorId="08C3C622">
-          <v:shape id="_x0000_i1038" type="#_x0000_t75" style="width:69.95pt;height:38.05pt" o:ole="">
+          <v:shape id="_x0000_i1038" type="#_x0000_t75" style="width:69.75pt;height:38.25pt" o:ole="">
             <v:imagedata r:id="rId32" o:title=""/>
           </v:shape>
-          <o:OLEObject Type="Embed" ProgID="Equation.DSMT4" ShapeID="_x0000_i1038" DrawAspect="Content" ObjectID="_1804362192" r:id="rId33"/>
+          <o:OLEObject Type="Embed" ProgID="Equation.DSMT4" ShapeID="_x0000_i1038" DrawAspect="Content" ObjectID="_1804662364" r:id="rId33"/>
         </w:object>
       </w:r>
     </w:p>
@@ -9263,16 +9237,7 @@
           <w:szCs w:val="26"/>
           <w:lang w:val="vi-VN"/>
         </w:rPr>
-        <w:t>Dựa vào bảng 5.5, trang 81 [1]</w:t>
-      </w:r>
-      <w:r>
-        <w:rPr>
-          <w:noProof/>
-          <w:sz w:val="26"/>
-          <w:szCs w:val="26"/>
-          <w:lang w:val="vi-VN"/>
-        </w:rPr>
-        <w:t xml:space="preserve"> </w:t>
+        <w:t xml:space="preserve">Dựa vào bảng 5.5, trang 81 [1] </w:t>
       </w:r>
       <w:r>
         <w:rPr>
@@ -9330,10 +9295,10 @@
           <w:lang w:val="vi-VN"/>
         </w:rPr>
         <w:object w:dxaOrig="1840" w:dyaOrig="400" w14:anchorId="37BB6388">
-          <v:shape id="_x0000_i1041" type="#_x0000_t75" style="width:93.75pt;height:21.75pt" o:ole="">
+          <v:shape id="_x0000_i1039" type="#_x0000_t75" style="width:93.75pt;height:21.75pt" o:ole="">
             <v:imagedata r:id="rId34" o:title=""/>
           </v:shape>
-          <o:OLEObject Type="Embed" ProgID="Equation.DSMT4" ShapeID="_x0000_i1041" DrawAspect="Content" ObjectID="_1804362193" r:id="rId35"/>
+          <o:OLEObject Type="Embed" ProgID="Equation.DSMT4" ShapeID="_x0000_i1039" DrawAspect="Content" ObjectID="_1804662365" r:id="rId35"/>
         </w:object>
       </w:r>
       <w:r>
@@ -9781,10 +9746,10 @@
           <w:szCs w:val="28"/>
         </w:rPr>
         <w:object w:dxaOrig="780" w:dyaOrig="360" w14:anchorId="32EA3E3D">
-          <v:shape id="_x0000_i1050" type="#_x0000_t75" style="width:38.7pt;height:18.35pt" o:ole="">
+          <v:shape id="_x0000_i1040" type="#_x0000_t75" style="width:39pt;height:18pt" o:ole="">
             <v:imagedata r:id="rId36" o:title=""/>
           </v:shape>
-          <o:OLEObject Type="Embed" ProgID="Equation.DSMT4" ShapeID="_x0000_i1050" DrawAspect="Content" ObjectID="_1804362194" r:id="rId37"/>
+          <o:OLEObject Type="Embed" ProgID="Equation.DSMT4" ShapeID="_x0000_i1040" DrawAspect="Content" ObjectID="_1804662366" r:id="rId37"/>
         </w:object>
       </w:r>
       <w:r>
@@ -9830,10 +9795,10 @@
           <w:szCs w:val="26"/>
         </w:rPr>
         <w:object w:dxaOrig="1320" w:dyaOrig="340" w14:anchorId="3739CCAA">
-          <v:shape id="_x0000_i1064" type="#_x0000_t75" style="width:65.9pt;height:14.25pt" o:ole="">
+          <v:shape id="_x0000_i1041" type="#_x0000_t75" style="width:66pt;height:14.25pt" o:ole="">
             <v:imagedata r:id="rId38" o:title=""/>
           </v:shape>
-          <o:OLEObject Type="Embed" ProgID="Equation.DSMT4" ShapeID="_x0000_i1064" DrawAspect="Content" ObjectID="_1804362195" r:id="rId39"/>
+          <o:OLEObject Type="Embed" ProgID="Equation.DSMT4" ShapeID="_x0000_i1041" DrawAspect="Content" ObjectID="_1804662367" r:id="rId39"/>
         </w:object>
       </w:r>
       <w:r>
@@ -9860,10 +9825,10 @@
           <w:szCs w:val="26"/>
         </w:rPr>
         <w:object w:dxaOrig="1579" w:dyaOrig="360" w14:anchorId="3F6D5F56">
-          <v:shape id="_x0000_i1058" type="#_x0000_t75" style="width:82.2pt;height:18.35pt" o:ole="">
+          <v:shape id="_x0000_i1042" type="#_x0000_t75" style="width:82.5pt;height:18pt" o:ole="">
             <v:imagedata r:id="rId40" o:title=""/>
           </v:shape>
-          <o:OLEObject Type="Embed" ProgID="Equation.DSMT4" ShapeID="_x0000_i1058" DrawAspect="Content" ObjectID="_1804362196" r:id="rId41"/>
+          <o:OLEObject Type="Embed" ProgID="Equation.DSMT4" ShapeID="_x0000_i1042" DrawAspect="Content" ObjectID="_1804662368" r:id="rId41"/>
         </w:object>
       </w:r>
       <w:r>
@@ -9882,10 +9847,10 @@
           <w:szCs w:val="26"/>
         </w:rPr>
         <w:object w:dxaOrig="1520" w:dyaOrig="340" w14:anchorId="61EF4E51">
-          <v:shape id="_x0000_i1059" type="#_x0000_t75" style="width:76.1pt;height:14.25pt" o:ole="">
+          <v:shape id="_x0000_i1043" type="#_x0000_t75" style="width:75.75pt;height:14.25pt" o:ole="">
             <v:imagedata r:id="rId42" o:title=""/>
           </v:shape>
-          <o:OLEObject Type="Embed" ProgID="Equation.DSMT4" ShapeID="_x0000_i1059" DrawAspect="Content" ObjectID="_1804362197" r:id="rId43"/>
+          <o:OLEObject Type="Embed" ProgID="Equation.DSMT4" ShapeID="_x0000_i1043" DrawAspect="Content" ObjectID="_1804662369" r:id="rId43"/>
         </w:object>
       </w:r>
     </w:p>
@@ -9913,10 +9878,10 @@
           <w:szCs w:val="26"/>
         </w:rPr>
         <w:object w:dxaOrig="1320" w:dyaOrig="340" w14:anchorId="5B7CE8D3">
-          <v:shape id="_x0000_i1062" type="#_x0000_t75" style="width:65.9pt;height:14.25pt" o:ole="">
+          <v:shape id="_x0000_i1044" type="#_x0000_t75" style="width:66pt;height:14.25pt" o:ole="">
             <v:imagedata r:id="rId44" o:title=""/>
           </v:shape>
-          <o:OLEObject Type="Embed" ProgID="Equation.DSMT4" ShapeID="_x0000_i1062" DrawAspect="Content" ObjectID="_1804362198" r:id="rId45"/>
+          <o:OLEObject Type="Embed" ProgID="Equation.DSMT4" ShapeID="_x0000_i1044" DrawAspect="Content" ObjectID="_1804662370" r:id="rId45"/>
         </w:object>
       </w:r>
       <w:r>
@@ -9993,10 +9958,10 @@
           <w:szCs w:val="26"/>
         </w:rPr>
         <w:object w:dxaOrig="1320" w:dyaOrig="340" w14:anchorId="683F91C5">
-          <v:shape id="_x0000_i1065" type="#_x0000_t75" style="width:65.9pt;height:14.25pt" o:ole="">
+          <v:shape id="_x0000_i1045" type="#_x0000_t75" style="width:66pt;height:14.25pt" o:ole="">
             <v:imagedata r:id="rId44" o:title=""/>
           </v:shape>
-          <o:OLEObject Type="Embed" ProgID="Equation.DSMT4" ShapeID="_x0000_i1065" DrawAspect="Content" ObjectID="_1804362199" r:id="rId46"/>
+          <o:OLEObject Type="Embed" ProgID="Equation.DSMT4" ShapeID="_x0000_i1045" DrawAspect="Content" ObjectID="_1804662371" r:id="rId46"/>
         </w:object>
       </w:r>
     </w:p>
@@ -10140,15 +10105,7 @@
           <w:sz w:val="26"/>
           <w:szCs w:val="26"/>
         </w:rPr>
-        <w:t>K</w:t>
-      </w:r>
-      <w:r>
-        <w:rPr>
-          <w:rFonts w:ascii="Times New Roman" w:hAnsi="Times New Roman" w:cs="Times New Roman"/>
-          <w:sz w:val="26"/>
-          <w:szCs w:val="26"/>
-        </w:rPr>
-        <w:t xml:space="preserve">hi </w:t>
+        <w:t xml:space="preserve">Khi </w:t>
       </w:r>
       <w:r>
         <w:rPr>
@@ -10158,10 +10115,10 @@
           <w:szCs w:val="26"/>
         </w:rPr>
         <w:object w:dxaOrig="639" w:dyaOrig="360" w14:anchorId="2637D35E">
-          <v:shape id="_x0000_i1066" type="#_x0000_t75" style="width:33.95pt;height:18.35pt" o:ole="">
+          <v:shape id="_x0000_i1046" type="#_x0000_t75" style="width:33.75pt;height:18pt" o:ole="">
             <v:imagedata r:id="rId48" o:title=""/>
           </v:shape>
-          <o:OLEObject Type="Embed" ProgID="Equation.DSMT4" ShapeID="_x0000_i1066" DrawAspect="Content" ObjectID="_1804362200" r:id="rId49"/>
+          <o:OLEObject Type="Embed" ProgID="Equation.DSMT4" ShapeID="_x0000_i1046" DrawAspect="Content" ObjectID="_1804662372" r:id="rId49"/>
         </w:object>
       </w:r>
       <w:r>
@@ -10180,10 +10137,10 @@
           <w:szCs w:val="26"/>
         </w:rPr>
         <w:object w:dxaOrig="3580" w:dyaOrig="360" w14:anchorId="46B48D2C">
-          <v:shape id="_x0000_i1071" type="#_x0000_t75" style="width:175.9pt;height:18.35pt" o:ole="">
+          <v:shape id="_x0000_i1047" type="#_x0000_t75" style="width:176.25pt;height:18pt" o:ole="">
             <v:imagedata r:id="rId50" o:title=""/>
           </v:shape>
-          <o:OLEObject Type="Embed" ProgID="Equation.DSMT4" ShapeID="_x0000_i1071" DrawAspect="Content" ObjectID="_1804362201" r:id="rId51"/>
+          <o:OLEObject Type="Embed" ProgID="Equation.DSMT4" ShapeID="_x0000_i1047" DrawAspect="Content" ObjectID="_1804662373" r:id="rId51"/>
         </w:object>
       </w:r>
     </w:p>
@@ -10213,10 +10170,10 @@
           <w:szCs w:val="26"/>
         </w:rPr>
         <w:object w:dxaOrig="3100" w:dyaOrig="740" w14:anchorId="4011B64B">
-          <v:shape id="_x0000_i1072" type="#_x0000_t75" style="width:152.15pt;height:38.05pt" o:ole="">
+          <v:shape id="_x0000_i1048" type="#_x0000_t75" style="width:152.25pt;height:38.25pt" o:ole="">
             <v:imagedata r:id="rId52" o:title=""/>
           </v:shape>
-          <o:OLEObject Type="Embed" ProgID="Equation.DSMT4" ShapeID="_x0000_i1072" DrawAspect="Content" ObjectID="_1804362202" r:id="rId53"/>
+          <o:OLEObject Type="Embed" ProgID="Equation.DSMT4" ShapeID="_x0000_i1048" DrawAspect="Content" ObjectID="_1804662374" r:id="rId53"/>
         </w:object>
       </w:r>
     </w:p>
@@ -10511,10 +10468,10 @@
           <w:szCs w:val="26"/>
         </w:rPr>
         <w:object w:dxaOrig="7220" w:dyaOrig="580" w14:anchorId="74F12473">
-          <v:shape id="_x0000_i1075" type="#_x0000_t75" style="width:363.4pt;height:26.5pt" o:ole="">
+          <v:shape id="_x0000_i1049" type="#_x0000_t75" style="width:363.75pt;height:26.25pt" o:ole="">
             <v:imagedata r:id="rId54" o:title=""/>
           </v:shape>
-          <o:OLEObject Type="Embed" ProgID="Equation.DSMT4" ShapeID="_x0000_i1075" DrawAspect="Content" ObjectID="_1804362203" r:id="rId55"/>
+          <o:OLEObject Type="Embed" ProgID="Equation.DSMT4" ShapeID="_x0000_i1049" DrawAspect="Content" ObjectID="_1804662375" r:id="rId55"/>
         </w:object>
       </w:r>
     </w:p>
@@ -11091,10 +11048,10 @@
           <w:szCs w:val="26"/>
         </w:rPr>
         <w:object w:dxaOrig="2500" w:dyaOrig="680" w14:anchorId="1F1DB636">
-          <v:shape id="_x0000_i1076" type="#_x0000_t75" style="width:135.85pt;height:36pt" o:ole="">
+          <v:shape id="_x0000_i1050" type="#_x0000_t75" style="width:135.75pt;height:36pt" o:ole="">
             <v:imagedata r:id="rId56" o:title=""/>
           </v:shape>
-          <o:OLEObject Type="Embed" ProgID="Equation.DSMT4" ShapeID="_x0000_i1076" DrawAspect="Content" ObjectID="_1804362204" r:id="rId57"/>
+          <o:OLEObject Type="Embed" ProgID="Equation.DSMT4" ShapeID="_x0000_i1050" DrawAspect="Content" ObjectID="_1804662376" r:id="rId57"/>
         </w:object>
       </w:r>
     </w:p>
@@ -11149,10 +11106,10 @@
           <w:szCs w:val="26"/>
         </w:rPr>
         <w:object w:dxaOrig="1320" w:dyaOrig="340" w14:anchorId="4A544B49">
-          <v:shape id="_x0000_i1077" type="#_x0000_t75" style="width:65.9pt;height:14.25pt" o:ole="">
+          <v:shape id="_x0000_i1051" type="#_x0000_t75" style="width:66pt;height:14.25pt" o:ole="">
             <v:imagedata r:id="rId44" o:title=""/>
           </v:shape>
-          <o:OLEObject Type="Embed" ProgID="Equation.DSMT4" ShapeID="_x0000_i1077" DrawAspect="Content" ObjectID="_1804362205" r:id="rId58"/>
+          <o:OLEObject Type="Embed" ProgID="Equation.DSMT4" ShapeID="_x0000_i1051" DrawAspect="Content" ObjectID="_1804662377" r:id="rId58"/>
         </w:object>
       </w:r>
       <w:r>
@@ -11192,10 +11149,10 @@
           <w:szCs w:val="26"/>
         </w:rPr>
         <w:object w:dxaOrig="1500" w:dyaOrig="340" w14:anchorId="6C2BF694">
-          <v:shape id="_x0000_i1081" type="#_x0000_t75" style="width:76.1pt;height:18.35pt" o:ole="">
+          <v:shape id="_x0000_i1052" type="#_x0000_t75" style="width:75.75pt;height:18pt" o:ole="">
             <v:imagedata r:id="rId59" o:title=""/>
           </v:shape>
-          <o:OLEObject Type="Embed" ProgID="Equation.DSMT4" ShapeID="_x0000_i1081" DrawAspect="Content" ObjectID="_1804362206" r:id="rId60"/>
+          <o:OLEObject Type="Embed" ProgID="Equation.DSMT4" ShapeID="_x0000_i1052" DrawAspect="Content" ObjectID="_1804662378" r:id="rId60"/>
         </w:object>
       </w:r>
       <w:r>
@@ -11233,10 +11190,10 @@
           <w:szCs w:val="26"/>
         </w:rPr>
         <w:object w:dxaOrig="1060" w:dyaOrig="320" w14:anchorId="129C5093">
-          <v:shape id="_x0000_i1144" type="#_x0000_t75" style="width:54.35pt;height:16.3pt" o:ole="">
+          <v:shape id="_x0000_i1053" type="#_x0000_t75" style="width:54pt;height:16.5pt" o:ole="">
             <v:imagedata r:id="rId61" o:title=""/>
           </v:shape>
-          <o:OLEObject Type="Embed" ProgID="Equation.DSMT4" ShapeID="_x0000_i1144" DrawAspect="Content" ObjectID="_1804362207" r:id="rId62"/>
+          <o:OLEObject Type="Embed" ProgID="Equation.DSMT4" ShapeID="_x0000_i1053" DrawAspect="Content" ObjectID="_1804662379" r:id="rId62"/>
         </w:object>
       </w:r>
       <w:r>
@@ -11388,10 +11345,10 @@
           <w:szCs w:val="26"/>
         </w:rPr>
         <w:object w:dxaOrig="880" w:dyaOrig="360" w14:anchorId="7D186789">
-          <v:shape id="_x0000_i1120" type="#_x0000_t75" style="width:45.5pt;height:18.35pt" o:ole="">
+          <v:shape id="_x0000_i1054" type="#_x0000_t75" style="width:45.75pt;height:18pt" o:ole="">
             <v:imagedata r:id="rId64" o:title=""/>
           </v:shape>
-          <o:OLEObject Type="Embed" ProgID="Equation.DSMT4" ShapeID="_x0000_i1120" DrawAspect="Content" ObjectID="_1804362208" r:id="rId65"/>
+          <o:OLEObject Type="Embed" ProgID="Equation.DSMT4" ShapeID="_x0000_i1054" DrawAspect="Content" ObjectID="_1804662380" r:id="rId65"/>
         </w:object>
       </w:r>
       <w:r>
@@ -12050,17 +12007,7 @@
           <w:szCs w:val="28"/>
           <w:lang w:val="en-US"/>
         </w:rPr>
-        <w:t xml:space="preserve">Lực căng do </w:t>
-      </w:r>
-      <w:r>
-        <w:rPr>
-          <w:rFonts w:ascii="Times New Roman" w:hAnsi="Times New Roman" w:cs="Times New Roman"/>
-          <w:iCs/>
-          <w:sz w:val="28"/>
-          <w:szCs w:val="28"/>
-          <w:lang w:val="en-US"/>
-        </w:rPr>
-        <w:t>trọng lượng nhánh xích bị động sinh ra, theo (5.16), trang 85 [1] ta có:</w:t>
+        <w:t>Lực căng do trọng lượng nhánh xích bị động sinh ra, theo (5.16), trang 85 [1] ta có:</w:t>
       </w:r>
     </w:p>
     <w:p>
@@ -12185,10 +12132,10 @@
           <w:szCs w:val="26"/>
         </w:rPr>
         <w:object w:dxaOrig="720" w:dyaOrig="380" w14:anchorId="1656BAD5">
-          <v:shape id="_x0000_i1127" type="#_x0000_t75" style="width:36pt;height:19.7pt" o:ole="">
+          <v:shape id="_x0000_i1055" type="#_x0000_t75" style="width:36pt;height:19.5pt" o:ole="">
             <v:imagedata r:id="rId66" o:title=""/>
           </v:shape>
-          <o:OLEObject Type="Embed" ProgID="Equation.DSMT4" ShapeID="_x0000_i1127" DrawAspect="Content" ObjectID="_1804362209" r:id="rId67"/>
+          <o:OLEObject Type="Embed" ProgID="Equation.DSMT4" ShapeID="_x0000_i1055" DrawAspect="Content" ObjectID="_1804662381" r:id="rId67"/>
         </w:object>
       </w:r>
       <w:r>
@@ -12248,10 +12195,10 @@
           <w:szCs w:val="26"/>
         </w:rPr>
         <w:object w:dxaOrig="2500" w:dyaOrig="680" w14:anchorId="619CFD39">
-          <v:shape id="_x0000_i1135" type="#_x0000_t75" style="width:135.85pt;height:36pt" o:ole="">
+          <v:shape id="_x0000_i1056" type="#_x0000_t75" style="width:135.75pt;height:36pt" o:ole="">
             <v:imagedata r:id="rId56" o:title=""/>
           </v:shape>
-          <o:OLEObject Type="Embed" ProgID="Equation.DSMT4" ShapeID="_x0000_i1135" DrawAspect="Content" ObjectID="_1804362210" r:id="rId68"/>
+          <o:OLEObject Type="Embed" ProgID="Equation.DSMT4" ShapeID="_x0000_i1056" DrawAspect="Content" ObjectID="_1804662382" r:id="rId68"/>
         </w:object>
       </w:r>
     </w:p>
@@ -12399,10 +12346,10 @@
           <w:lang w:val="vi-VN"/>
         </w:rPr>
         <w:object w:dxaOrig="1320" w:dyaOrig="340" w14:anchorId="7971DCC2">
-          <v:shape id="_x0000_i1136" type="#_x0000_t75" style="width:65.9pt;height:14.25pt" o:ole="">
+          <v:shape id="_x0000_i1057" type="#_x0000_t75" style="width:66pt;height:14.25pt" o:ole="">
             <v:imagedata r:id="rId44" o:title=""/>
           </v:shape>
-          <o:OLEObject Type="Embed" ProgID="Equation.DSMT4" ShapeID="_x0000_i1136" DrawAspect="Content" ObjectID="_1804362211" r:id="rId69"/>
+          <o:OLEObject Type="Embed" ProgID="Equation.DSMT4" ShapeID="_x0000_i1057" DrawAspect="Content" ObjectID="_1804662383" r:id="rId69"/>
         </w:object>
       </w:r>
       <w:proofErr w:type="spellStart"/>
@@ -13224,10 +13171,10 @@
           <w:szCs w:val="26"/>
         </w:rPr>
         <w:object w:dxaOrig="6880" w:dyaOrig="859" w14:anchorId="5F368519">
-          <v:shape id="_x0000_i1138" type="#_x0000_t75" style="width:345.05pt;height:42.1pt" o:ole="">
+          <v:shape id="_x0000_i1058" type="#_x0000_t75" style="width:345pt;height:42pt" o:ole="">
             <v:imagedata r:id="rId71" o:title=""/>
           </v:shape>
-          <o:OLEObject Type="Embed" ProgID="Equation.DSMT4" ShapeID="_x0000_i1138" DrawAspect="Content" ObjectID="_1804362212" r:id="rId72"/>
+          <o:OLEObject Type="Embed" ProgID="Equation.DSMT4" ShapeID="_x0000_i1058" DrawAspect="Content" ObjectID="_1804662384" r:id="rId72"/>
         </w:object>
       </w:r>
     </w:p>
@@ -13249,10 +13196,10 @@
           <w:szCs w:val="26"/>
         </w:rPr>
         <w:object w:dxaOrig="6880" w:dyaOrig="859" w14:anchorId="7F4A0E5B">
-          <v:shape id="_x0000_i1139" type="#_x0000_t75" style="width:345.05pt;height:42.1pt" o:ole="">
+          <v:shape id="_x0000_i1059" type="#_x0000_t75" style="width:345pt;height:42pt" o:ole="">
             <v:imagedata r:id="rId71" o:title=""/>
           </v:shape>
-          <o:OLEObject Type="Embed" ProgID="Equation.DSMT4" ShapeID="_x0000_i1139" DrawAspect="Content" ObjectID="_1804362213" r:id="rId73"/>
+          <o:OLEObject Type="Embed" ProgID="Equation.DSMT4" ShapeID="_x0000_i1059" DrawAspect="Content" ObjectID="_1804662385" r:id="rId73"/>
         </w:object>
       </w:r>
     </w:p>
@@ -13276,10 +13223,10 @@
           <w:szCs w:val="26"/>
         </w:rPr>
         <w:object w:dxaOrig="1719" w:dyaOrig="360" w14:anchorId="3E99A482">
-          <v:shape id="_x0000_i1141" type="#_x0000_t75" style="width:86.25pt;height:18.35pt" o:ole="">
+          <v:shape id="_x0000_i1060" type="#_x0000_t75" style="width:86.25pt;height:18pt" o:ole="">
             <v:imagedata r:id="rId74" o:title=""/>
           </v:shape>
-          <o:OLEObject Type="Embed" ProgID="Equation.DSMT4" ShapeID="_x0000_i1141" DrawAspect="Content" ObjectID="_1804362214" r:id="rId75"/>
+          <o:OLEObject Type="Embed" ProgID="Equation.DSMT4" ShapeID="_x0000_i1060" DrawAspect="Content" ObjectID="_1804662386" r:id="rId75"/>
         </w:object>
       </w:r>
       <w:r>
@@ -13324,10 +13271,10 @@
           <w:szCs w:val="26"/>
         </w:rPr>
         <w:object w:dxaOrig="6740" w:dyaOrig="360" w14:anchorId="45858FB9">
-          <v:shape id="_x0000_i1140" type="#_x0000_t75" style="width:339.6pt;height:18.35pt" o:ole="">
+          <v:shape id="_x0000_i1061" type="#_x0000_t75" style="width:339.75pt;height:18pt" o:ole="">
             <v:imagedata r:id="rId76" o:title=""/>
           </v:shape>
-          <o:OLEObject Type="Embed" ProgID="Equation.DSMT4" ShapeID="_x0000_i1140" DrawAspect="Content" ObjectID="_1804362215" r:id="rId77"/>
+          <o:OLEObject Type="Embed" ProgID="Equation.DSMT4" ShapeID="_x0000_i1061" DrawAspect="Content" ObjectID="_1804662387" r:id="rId77"/>
         </w:object>
       </w:r>
     </w:p>
@@ -13619,10 +13566,10 @@
           <w:position w:val="-34"/>
         </w:rPr>
         <w:object w:dxaOrig="4459" w:dyaOrig="800" w14:anchorId="2AACFA5E">
-          <v:shape id="_x0000_i1145" type="#_x0000_t75" style="width:224.15pt;height:40.1pt" o:ole="">
+          <v:shape id="_x0000_i1062" type="#_x0000_t75" style="width:224.25pt;height:39.75pt" o:ole="">
             <v:imagedata r:id="rId78" o:title=""/>
           </v:shape>
-          <o:OLEObject Type="Embed" ProgID="Equation.DSMT4" ShapeID="_x0000_i1145" DrawAspect="Content" ObjectID="_1804362216" r:id="rId79"/>
+          <o:OLEObject Type="Embed" ProgID="Equation.DSMT4" ShapeID="_x0000_i1062" DrawAspect="Content" ObjectID="_1804662388" r:id="rId79"/>
         </w:object>
       </w:r>
     </w:p>
@@ -13685,13 +13632,7 @@
             <w:rPr>
               <w:rFonts w:ascii="Cambria Math" w:hAnsi="Cambria Math" w:cs="Times New Roman"/>
             </w:rPr>
-            <m:t>=</m:t>
-          </m:r>
-          <m:r>
-            <w:rPr>
-              <w:rFonts w:ascii="Cambria Math" w:hAnsi="Cambria Math" w:cs="Times New Roman"/>
-            </w:rPr>
-            <m:t>0</m:t>
+            <m:t>=0</m:t>
           </m:r>
           <m:r>
             <w:rPr>
@@ -13844,10 +13785,10 @@
           <w:szCs w:val="26"/>
         </w:rPr>
         <w:object w:dxaOrig="560" w:dyaOrig="420" w14:anchorId="085C6F72">
-          <v:shape id="_x0000_i1148" type="#_x0000_t75" style="width:26.5pt;height:21.75pt" o:ole="">
+          <v:shape id="_x0000_i1063" type="#_x0000_t75" style="width:26.25pt;height:21.75pt" o:ole="">
             <v:imagedata r:id="rId80" o:title=""/>
           </v:shape>
-          <o:OLEObject Type="Embed" ProgID="Equation.DSMT4" ShapeID="_x0000_i1148" DrawAspect="Content" ObjectID="_1804362217" r:id="rId81"/>
+          <o:OLEObject Type="Embed" ProgID="Equation.DSMT4" ShapeID="_x0000_i1063" DrawAspect="Content" ObjectID="_1804662389" r:id="rId81"/>
         </w:object>
       </w:r>
       <w:r>
@@ -13880,10 +13821,10 @@
           <w:szCs w:val="26"/>
         </w:rPr>
         <w:object w:dxaOrig="279" w:dyaOrig="360" w14:anchorId="5D2C257B">
-          <v:shape id="_x0000_i1411" type="#_x0000_t75" style="width:14.25pt;height:18.35pt" o:ole="">
+          <v:shape id="_x0000_i1064" type="#_x0000_t75" style="width:14.25pt;height:18pt" o:ole="">
             <v:imagedata r:id="rId82" o:title=""/>
           </v:shape>
-          <o:OLEObject Type="Embed" ProgID="Equation.DSMT4" ShapeID="_x0000_i1411" DrawAspect="Content" ObjectID="_1804362218" r:id="rId83"/>
+          <o:OLEObject Type="Embed" ProgID="Equation.DSMT4" ShapeID="_x0000_i1064" DrawAspect="Content" ObjectID="_1804662390" r:id="rId83"/>
         </w:object>
       </w:r>
       <w:r>
@@ -13916,10 +13857,10 @@
           <w:szCs w:val="26"/>
         </w:rPr>
         <w:object w:dxaOrig="5539" w:dyaOrig="760" w14:anchorId="01A6BAF3">
-          <v:shape id="_x0000_i1412" type="#_x0000_t75" style="width:278.5pt;height:38.05pt" o:ole="">
+          <v:shape id="_x0000_i1065" type="#_x0000_t75" style="width:278.25pt;height:38.25pt" o:ole="">
             <v:imagedata r:id="rId84" o:title=""/>
           </v:shape>
-          <o:OLEObject Type="Embed" ProgID="Equation.DSMT4" ShapeID="_x0000_i1412" DrawAspect="Content" ObjectID="_1804362219" r:id="rId85"/>
+          <o:OLEObject Type="Embed" ProgID="Equation.DSMT4" ShapeID="_x0000_i1065" DrawAspect="Content" ObjectID="_1804662391" r:id="rId85"/>
         </w:object>
       </w:r>
       <w:r>
@@ -13936,10 +13877,10 @@
           <w:szCs w:val="26"/>
         </w:rPr>
         <w:object w:dxaOrig="660" w:dyaOrig="360" w14:anchorId="745EB8E4">
-          <v:shape id="_x0000_i1413" type="#_x0000_t75" style="width:33.95pt;height:18.35pt" o:ole="">
+          <v:shape id="_x0000_i1066" type="#_x0000_t75" style="width:33.75pt;height:18pt" o:ole="">
             <v:imagedata r:id="rId86" o:title=""/>
           </v:shape>
-          <o:OLEObject Type="Embed" ProgID="Equation.DSMT4" ShapeID="_x0000_i1413" DrawAspect="Content" ObjectID="_1804362220" r:id="rId87"/>
+          <o:OLEObject Type="Embed" ProgID="Equation.DSMT4" ShapeID="_x0000_i1066" DrawAspect="Content" ObjectID="_1804662392" r:id="rId87"/>
         </w:object>
       </w:r>
       <w:r>
@@ -13972,10 +13913,10 @@
           <w:szCs w:val="26"/>
         </w:rPr>
         <w:object w:dxaOrig="1579" w:dyaOrig="400" w14:anchorId="70E80102">
-          <v:shape id="_x0000_i1414" type="#_x0000_t75" style="width:82.2pt;height:21.75pt" o:ole="">
+          <v:shape id="_x0000_i1067" type="#_x0000_t75" style="width:82.5pt;height:21.75pt" o:ole="">
             <v:imagedata r:id="rId88" o:title=""/>
           </v:shape>
-          <o:OLEObject Type="Embed" ProgID="Equation.DSMT4" ShapeID="_x0000_i1414" DrawAspect="Content" ObjectID="_1804362221" r:id="rId89"/>
+          <o:OLEObject Type="Embed" ProgID="Equation.DSMT4" ShapeID="_x0000_i1067" DrawAspect="Content" ObjectID="_1804662393" r:id="rId89"/>
         </w:object>
       </w:r>
       <w:r>
@@ -14016,10 +13957,10 @@
           <w:szCs w:val="26"/>
         </w:rPr>
         <w:object w:dxaOrig="380" w:dyaOrig="360" w14:anchorId="0F7B8A9D">
-          <v:shape id="_x0000_i1415" type="#_x0000_t75" style="width:19.7pt;height:18.35pt" o:ole="">
+          <v:shape id="_x0000_i1068" type="#_x0000_t75" style="width:19.5pt;height:18pt" o:ole="">
             <v:imagedata r:id="rId90" o:title=""/>
           </v:shape>
-          <o:OLEObject Type="Embed" ProgID="Equation.DSMT4" ShapeID="_x0000_i1415" DrawAspect="Content" ObjectID="_1804362222" r:id="rId91"/>
+          <o:OLEObject Type="Embed" ProgID="Equation.DSMT4" ShapeID="_x0000_i1068" DrawAspect="Content" ObjectID="_1804662394" r:id="rId91"/>
         </w:object>
       </w:r>
       <w:r>
@@ -14311,10 +14252,10 @@
           <w:szCs w:val="26"/>
         </w:rPr>
         <w:object w:dxaOrig="300" w:dyaOrig="360" w14:anchorId="11815745">
-          <v:shape id="_x0000_i1416" type="#_x0000_t75" style="width:16.3pt;height:18.35pt" o:ole="">
+          <v:shape id="_x0000_i1069" type="#_x0000_t75" style="width:16.5pt;height:18pt" o:ole="">
             <v:imagedata r:id="rId92" o:title=""/>
           </v:shape>
-          <o:OLEObject Type="Embed" ProgID="Equation.DSMT4" ShapeID="_x0000_i1416" DrawAspect="Content" ObjectID="_1804362223" r:id="rId93"/>
+          <o:OLEObject Type="Embed" ProgID="Equation.DSMT4" ShapeID="_x0000_i1069" DrawAspect="Content" ObjectID="_1804662395" r:id="rId93"/>
         </w:object>
       </w:r>
       <w:r>
@@ -14331,10 +14272,10 @@
           <w:szCs w:val="26"/>
         </w:rPr>
         <w:object w:dxaOrig="660" w:dyaOrig="360" w14:anchorId="29FDA851">
-          <v:shape id="_x0000_i1417" type="#_x0000_t75" style="width:33.95pt;height:18.35pt" o:ole="">
+          <v:shape id="_x0000_i1070" type="#_x0000_t75" style="width:33.75pt;height:18pt" o:ole="">
             <v:imagedata r:id="rId94" o:title=""/>
           </v:shape>
-          <o:OLEObject Type="Embed" ProgID="Equation.DSMT4" ShapeID="_x0000_i1417" DrawAspect="Content" ObjectID="_1804362224" r:id="rId95"/>
+          <o:OLEObject Type="Embed" ProgID="Equation.DSMT4" ShapeID="_x0000_i1070" DrawAspect="Content" ObjectID="_1804662396" r:id="rId95"/>
         </w:object>
       </w:r>
       <w:r>
@@ -14367,10 +14308,10 @@
           <w:szCs w:val="26"/>
         </w:rPr>
         <w:object w:dxaOrig="300" w:dyaOrig="360" w14:anchorId="032EF263">
-          <v:shape id="_x0000_i1418" type="#_x0000_t75" style="width:16.3pt;height:18.35pt" o:ole="">
+          <v:shape id="_x0000_i1071" type="#_x0000_t75" style="width:16.5pt;height:18pt" o:ole="">
             <v:imagedata r:id="rId96" o:title=""/>
           </v:shape>
-          <o:OLEObject Type="Embed" ProgID="Equation.DSMT4" ShapeID="_x0000_i1418" DrawAspect="Content" ObjectID="_1804362225" r:id="rId97"/>
+          <o:OLEObject Type="Embed" ProgID="Equation.DSMT4" ShapeID="_x0000_i1071" DrawAspect="Content" ObjectID="_1804662397" r:id="rId97"/>
         </w:object>
       </w:r>
       <w:r>
@@ -14387,10 +14328,10 @@
           <w:szCs w:val="26"/>
         </w:rPr>
         <w:object w:dxaOrig="880" w:dyaOrig="360" w14:anchorId="3B1573F7">
-          <v:shape id="_x0000_i1419" type="#_x0000_t75" style="width:45.5pt;height:18.35pt" o:ole="">
+          <v:shape id="_x0000_i1072" type="#_x0000_t75" style="width:45.75pt;height:18pt" o:ole="">
             <v:imagedata r:id="rId98" o:title=""/>
           </v:shape>
-          <o:OLEObject Type="Embed" ProgID="Equation.DSMT4" ShapeID="_x0000_i1419" DrawAspect="Content" ObjectID="_1804362226" r:id="rId99"/>
+          <o:OLEObject Type="Embed" ProgID="Equation.DSMT4" ShapeID="_x0000_i1072" DrawAspect="Content" ObjectID="_1804662398" r:id="rId99"/>
         </w:object>
       </w:r>
       <w:r>
@@ -14423,10 +14364,10 @@
           <w:szCs w:val="26"/>
         </w:rPr>
         <w:object w:dxaOrig="2060" w:dyaOrig="400" w14:anchorId="410EA6D2">
-          <v:shape id="_x0000_i1420" type="#_x0000_t75" style="width:103.9pt;height:21.75pt" o:ole="">
+          <v:shape id="_x0000_i1073" type="#_x0000_t75" style="width:104.25pt;height:21.75pt" o:ole="">
             <v:imagedata r:id="rId100" o:title=""/>
           </v:shape>
-          <o:OLEObject Type="Embed" ProgID="Equation.DSMT4" ShapeID="_x0000_i1420" DrawAspect="Content" ObjectID="_1804362227" r:id="rId101"/>
+          <o:OLEObject Type="Embed" ProgID="Equation.DSMT4" ShapeID="_x0000_i1073" DrawAspect="Content" ObjectID="_1804662399" r:id="rId101"/>
         </w:object>
       </w:r>
       <w:r>
@@ -14539,10 +14480,10 @@
           <w:szCs w:val="26"/>
         </w:rPr>
         <w:object w:dxaOrig="3000" w:dyaOrig="440" w14:anchorId="06AFF6A7">
-          <v:shape id="_x0000_i1431" type="#_x0000_t75" style="width:150.1pt;height:21.75pt" o:ole="">
+          <v:shape id="_x0000_i1074" type="#_x0000_t75" style="width:150pt;height:21.75pt" o:ole="">
             <v:imagedata r:id="rId103" o:title=""/>
           </v:shape>
-          <o:OLEObject Type="Embed" ProgID="Equation.DSMT4" ShapeID="_x0000_i1431" DrawAspect="Content" ObjectID="_1804362228" r:id="rId104"/>
+          <o:OLEObject Type="Embed" ProgID="Equation.DSMT4" ShapeID="_x0000_i1074" DrawAspect="Content" ObjectID="_1804662400" r:id="rId104"/>
         </w:object>
       </w:r>
       <w:r>
@@ -14561,10 +14502,10 @@
           <w:szCs w:val="26"/>
         </w:rPr>
         <w:object w:dxaOrig="1219" w:dyaOrig="440" w14:anchorId="27961466">
-          <v:shape id="_x0000_i1432" type="#_x0000_t75" style="width:59.75pt;height:21.75pt" o:ole="">
+          <v:shape id="_x0000_i1075" type="#_x0000_t75" style="width:60pt;height:21.75pt" o:ole="">
             <v:imagedata r:id="rId105" o:title=""/>
           </v:shape>
-          <o:OLEObject Type="Embed" ProgID="Equation.DSMT4" ShapeID="_x0000_i1432" DrawAspect="Content" ObjectID="_1804362229" r:id="rId106"/>
+          <o:OLEObject Type="Embed" ProgID="Equation.DSMT4" ShapeID="_x0000_i1075" DrawAspect="Content" ObjectID="_1804662401" r:id="rId106"/>
         </w:object>
       </w:r>
       <w:r>
@@ -15489,15 +15430,7 @@
                     <w:sz w:val="26"/>
                     <w:szCs w:val="26"/>
                   </w:rPr>
-                  <m:t>715,86</m:t>
-                </m:r>
-                <m:r>
-                  <w:rPr>
-                    <w:rFonts w:ascii="Cambria Math" w:hAnsi="Cambria Math" w:cs="Times New Roman"/>
-                    <w:sz w:val="26"/>
-                    <w:szCs w:val="26"/>
-                  </w:rPr>
-                  <m:t>7</m:t>
+                  <m:t>715,867</m:t>
                 </m:r>
               </m:oMath>
             </m:oMathPara>
@@ -15560,18 +15493,7 @@
                     <w:sz w:val="26"/>
                     <w:szCs w:val="26"/>
                   </w:rPr>
-                  <m:t>6927,757</m:t>
-                </m:r>
-                <m:r>
-                  <m:rPr>
-                    <m:sty m:val="p"/>
-                  </m:rPr>
-                  <w:rPr>
-                    <w:rFonts w:ascii="Cambria Math" w:hAnsi="Cambria Math" w:cs="Times New Roman"/>
-                    <w:sz w:val="26"/>
-                    <w:szCs w:val="26"/>
-                  </w:rPr>
-                  <m:t>9</m:t>
+                  <m:t>6927,7579</m:t>
                 </m:r>
               </m:oMath>
             </m:oMathPara>
@@ -15660,16 +15582,7 @@
                 <w:szCs w:val="26"/>
                 <w:lang w:val="en-US"/>
               </w:rPr>
-              <w:t xml:space="preserve">Vật liệu đĩa </w:t>
-            </w:r>
-            <w:r>
-              <w:rPr>
-                <w:rFonts w:ascii="Times New Roman" w:hAnsi="Times New Roman" w:cs="Times New Roman"/>
-                <w:sz w:val="26"/>
-                <w:szCs w:val="26"/>
-                <w:lang w:val="en-US"/>
-              </w:rPr>
-              <w:t>2</w:t>
+              <w:t>Vật liệu đĩa 2</w:t>
             </w:r>
           </w:p>
         </w:tc>
@@ -16452,10 +16365,10 @@
           <w:szCs w:val="26"/>
         </w:rPr>
         <w:object w:dxaOrig="5500" w:dyaOrig="400" w14:anchorId="2D2D01EE">
-          <v:shape id="_x0000_i1435" type="#_x0000_t75" style="width:275.75pt;height:21.75pt" o:ole="">
+          <v:shape id="_x0000_i1076" type="#_x0000_t75" style="width:276pt;height:21.75pt" o:ole="">
             <v:imagedata r:id="rId108" o:title=""/>
           </v:shape>
-          <o:OLEObject Type="Embed" ProgID="Equation.DSMT4" ShapeID="_x0000_i1435" DrawAspect="Content" ObjectID="_1804362230" r:id="rId109"/>
+          <o:OLEObject Type="Embed" ProgID="Equation.DSMT4" ShapeID="_x0000_i1076" DrawAspect="Content" ObjectID="_1804662402" r:id="rId109"/>
         </w:object>
       </w:r>
     </w:p>
@@ -17158,10 +17071,10 @@
           <w:szCs w:val="26"/>
         </w:rPr>
         <w:object w:dxaOrig="2580" w:dyaOrig="400" w14:anchorId="3A049DBF">
-          <v:shape id="_x0000_i1440" type="#_x0000_t75" style="width:132.45pt;height:21.75pt" o:ole="">
+          <v:shape id="_x0000_i1077" type="#_x0000_t75" style="width:132.75pt;height:21.75pt" o:ole="">
             <v:imagedata r:id="rId111" o:title=""/>
           </v:shape>
-          <o:OLEObject Type="Embed" ProgID="Equation.DSMT4" ShapeID="_x0000_i1440" DrawAspect="Content" ObjectID="_1804362231" r:id="rId112"/>
+          <o:OLEObject Type="Embed" ProgID="Equation.DSMT4" ShapeID="_x0000_i1077" DrawAspect="Content" ObjectID="_1804662403" r:id="rId112"/>
         </w:object>
       </w:r>
       <w:r>
@@ -17482,10 +17395,10 @@
           <w:szCs w:val="26"/>
         </w:rPr>
         <w:object w:dxaOrig="1300" w:dyaOrig="400" w14:anchorId="6ED68DD6">
-          <v:shape id="_x0000_i1523" type="#_x0000_t75" style="width:63.15pt;height:21.75pt" o:ole="">
+          <v:shape id="_x0000_i1078" type="#_x0000_t75" style="width:63pt;height:21.75pt" o:ole="">
             <v:imagedata r:id="rId113" o:title=""/>
           </v:shape>
-          <o:OLEObject Type="Embed" ProgID="Equation.DSMT4" ShapeID="_x0000_i1523" DrawAspect="Content" ObjectID="_1804362232" r:id="rId114"/>
+          <o:OLEObject Type="Embed" ProgID="Equation.DSMT4" ShapeID="_x0000_i1078" DrawAspect="Content" ObjectID="_1804662404" r:id="rId114"/>
         </w:object>
       </w:r>
       <w:r>
@@ -17579,10 +17492,10 @@
           <w:szCs w:val="26"/>
         </w:rPr>
         <w:object w:dxaOrig="5940" w:dyaOrig="420" w14:anchorId="2CA6A2D0">
-          <v:shape id="_x0000_i1515" type="#_x0000_t75" style="width:296.85pt;height:21.05pt" o:ole="">
+          <v:shape id="_x0000_i1079" type="#_x0000_t75" style="width:297pt;height:21pt" o:ole="">
             <v:imagedata r:id="rId115" o:title=""/>
           </v:shape>
-          <o:OLEObject Type="Embed" ProgID="Equation.DSMT4" ShapeID="_x0000_i1515" DrawAspect="Content" ObjectID="_1804362233" r:id="rId116"/>
+          <o:OLEObject Type="Embed" ProgID="Equation.DSMT4" ShapeID="_x0000_i1079" DrawAspect="Content" ObjectID="_1804662405" r:id="rId116"/>
         </w:object>
       </w:r>
     </w:p>
@@ -17619,10 +17532,10 @@
           <w:szCs w:val="26"/>
         </w:rPr>
         <w:object w:dxaOrig="3019" w:dyaOrig="460" w14:anchorId="1A432F32">
-          <v:shape id="_x0000_i1511" type="#_x0000_t75" style="width:150.1pt;height:24.45pt" o:ole="">
+          <v:shape id="_x0000_i1080" type="#_x0000_t75" style="width:150pt;height:24.75pt" o:ole="">
             <v:imagedata r:id="rId117" o:title=""/>
           </v:shape>
-          <o:OLEObject Type="Embed" ProgID="Equation.DSMT4" ShapeID="_x0000_i1511" DrawAspect="Content" ObjectID="_1804362234" r:id="rId118"/>
+          <o:OLEObject Type="Embed" ProgID="Equation.DSMT4" ShapeID="_x0000_i1080" DrawAspect="Content" ObjectID="_1804662406" r:id="rId118"/>
         </w:object>
       </w:r>
     </w:p>
@@ -17893,6 +17806,55 @@
         <w:t>= 5,66 là thông số giữa trục 1 và trục 2 trong bảng.</w:t>
       </w:r>
     </w:p>
+    <w:p>
+      <w:pPr>
+        <w:spacing w:after="0" w:line="360" w:lineRule="auto"/>
+        <w:jc w:val="both"/>
+        <w:rPr>
+          <w:lang w:val="en-US"/>
+        </w:rPr>
+      </w:pPr>
+      <w:r>
+        <w:rPr>
+          <w:lang w:val="en-US"/>
+        </w:rPr>
+        <w:drawing>
+          <wp:inline distT="0" distB="0" distL="0" distR="0" wp14:anchorId="382095E5" wp14:editId="552356AB">
+            <wp:extent cx="3734321" cy="371527"/>
+            <wp:effectExtent l="0" t="0" r="0" b="9525"/>
+            <wp:docPr id="1902460693" name="Picture 1"/>
+            <wp:cNvGraphicFramePr>
+              <a:graphicFrameLocks xmlns:a="http://schemas.openxmlformats.org/drawingml/2006/main" noChangeAspect="1"/>
+            </wp:cNvGraphicFramePr>
+            <a:graphic xmlns:a="http://schemas.openxmlformats.org/drawingml/2006/main">
+              <a:graphicData uri="http://schemas.openxmlformats.org/drawingml/2006/picture">
+                <pic:pic xmlns:pic="http://schemas.openxmlformats.org/drawingml/2006/picture">
+                  <pic:nvPicPr>
+                    <pic:cNvPr id="1902460693" name=""/>
+                    <pic:cNvPicPr/>
+                  </pic:nvPicPr>
+                  <pic:blipFill>
+                    <a:blip r:embed="rId119"/>
+                    <a:stretch>
+                      <a:fillRect/>
+                    </a:stretch>
+                  </pic:blipFill>
+                  <pic:spPr>
+                    <a:xfrm>
+                      <a:off x="0" y="0"/>
+                      <a:ext cx="3734321" cy="371527"/>
+                    </a:xfrm>
+                    <a:prstGeom prst="rect">
+                      <a:avLst/>
+                    </a:prstGeom>
+                  </pic:spPr>
+                </pic:pic>
+              </a:graphicData>
+            </a:graphic>
+          </wp:inline>
+        </w:drawing>
+      </w:r>
+    </w:p>
     <w:bookmarkStart w:id="1" w:name="_Hlk193742652"/>
     <w:p>
       <w:pPr>
@@ -17901,6 +17863,7 @@
         <w:rPr>
           <w:sz w:val="26"/>
           <w:szCs w:val="26"/>
+          <w:lang w:val="en-US"/>
         </w:rPr>
       </w:pPr>
       <m:oMathPara>
@@ -18119,7 +18082,7 @@
                     <m:fPr>
                       <m:ctrlPr>
                         <w:rPr>
-                          <w:rFonts w:ascii="Cambria Math"/>
+                          <w:rFonts w:ascii="Cambria Math" w:hAnsi="Cambria Math"/>
                           <w:i/>
                           <w:sz w:val="26"/>
                           <w:szCs w:val="26"/>
@@ -18131,7 +18094,7 @@
                         <m:sSubSupPr>
                           <m:ctrlPr>
                             <w:rPr>
-                              <w:rFonts w:ascii="Cambria Math"/>
+                              <w:rFonts w:ascii="Cambria Math" w:hAnsi="Cambria Math"/>
                               <w:i/>
                               <w:sz w:val="26"/>
                               <w:szCs w:val="26"/>
@@ -18221,21 +18184,639 @@
               </m:nary>
             </m:e>
           </m:nary>
+        </m:oMath>
+      </m:oMathPara>
+    </w:p>
+    <w:p>
+      <w:pPr>
+        <w:spacing w:after="0" w:line="360" w:lineRule="auto"/>
+        <w:jc w:val="center"/>
+        <w:rPr>
+          <w:sz w:val="26"/>
+          <w:szCs w:val="26"/>
+          <w:lang w:val="en-US"/>
+        </w:rPr>
+      </w:pPr>
+      <m:oMathPara>
+        <m:oMath>
           <m:r>
-            <m:rPr>
-              <m:sty m:val="p"/>
-            </m:rPr>
             <w:rPr>
               <w:rFonts w:ascii="Cambria Math"/>
               <w:sz w:val="26"/>
               <w:szCs w:val="26"/>
             </w:rPr>
-            <w:br/>
+            <m:t>=60.</m:t>
           </m:r>
-        </m:oMath>
-        <w:bookmarkStart w:id="2" w:name="_Hlk193742683"/>
-        <w:bookmarkEnd w:id="1"/>
-        <m:oMath>
+          <m:r>
+            <w:rPr>
+              <w:rFonts w:ascii="Cambria Math"/>
+              <w:sz w:val="26"/>
+              <w:szCs w:val="26"/>
+            </w:rPr>
+            <m:t>c</m:t>
+          </m:r>
+          <m:r>
+            <w:rPr>
+              <w:rFonts w:ascii="Cambria Math"/>
+              <w:sz w:val="26"/>
+              <w:szCs w:val="26"/>
+            </w:rPr>
+            <m:t>.</m:t>
+          </m:r>
+          <m:f>
+            <m:fPr>
+              <m:ctrlPr>
+                <w:rPr>
+                  <w:rFonts w:ascii="Cambria Math" w:hAnsi="Cambria Math"/>
+                  <w:i/>
+                  <w:sz w:val="26"/>
+                  <w:szCs w:val="26"/>
+                </w:rPr>
+              </m:ctrlPr>
+            </m:fPr>
+            <m:num>
+              <m:sSub>
+                <m:sSubPr>
+                  <m:ctrlPr>
+                    <w:rPr>
+                      <w:rFonts w:ascii="Cambria Math"/>
+                      <w:i/>
+                      <w:sz w:val="26"/>
+                      <w:szCs w:val="26"/>
+                    </w:rPr>
+                  </m:ctrlPr>
+                </m:sSubPr>
+                <m:e>
+                  <m:r>
+                    <w:rPr>
+                      <w:rFonts w:ascii="Cambria Math"/>
+                      <w:sz w:val="26"/>
+                      <w:szCs w:val="26"/>
+                    </w:rPr>
+                    <m:t>n</m:t>
+                  </m:r>
+                </m:e>
+                <m:sub>
+                  <m:r>
+                    <w:rPr>
+                      <w:rFonts w:ascii="Cambria Math"/>
+                      <w:sz w:val="26"/>
+                      <w:szCs w:val="26"/>
+                    </w:rPr>
+                    <m:t>1</m:t>
+                  </m:r>
+                </m:sub>
+              </m:sSub>
+            </m:num>
+            <m:den>
+              <m:sSub>
+                <m:sSubPr>
+                  <m:ctrlPr>
+                    <w:rPr>
+                      <w:rFonts w:ascii="Cambria Math"/>
+                      <w:i/>
+                      <w:sz w:val="26"/>
+                      <w:szCs w:val="26"/>
+                    </w:rPr>
+                  </m:ctrlPr>
+                </m:sSubPr>
+                <m:e>
+                  <m:r>
+                    <w:rPr>
+                      <w:rFonts w:ascii="Cambria Math"/>
+                      <w:sz w:val="26"/>
+                      <w:szCs w:val="26"/>
+                    </w:rPr>
+                    <m:t>u</m:t>
+                  </m:r>
+                </m:e>
+                <m:sub>
+                  <m:r>
+                    <w:rPr>
+                      <w:rFonts w:ascii="Cambria Math"/>
+                      <w:sz w:val="26"/>
+                      <w:szCs w:val="26"/>
+                    </w:rPr>
+                    <m:t>1</m:t>
+                  </m:r>
+                </m:sub>
+              </m:sSub>
+            </m:den>
+          </m:f>
+          <m:r>
+            <w:rPr>
+              <w:rFonts w:ascii="Cambria Math"/>
+              <w:sz w:val="26"/>
+              <w:szCs w:val="26"/>
+            </w:rPr>
+            <m:t>.</m:t>
+          </m:r>
+          <m:sSub>
+            <m:sSubPr>
+              <m:ctrlPr>
+                <w:rPr>
+                  <w:rFonts w:ascii="Cambria Math"/>
+                  <w:i/>
+                  <w:sz w:val="26"/>
+                  <w:szCs w:val="26"/>
+                </w:rPr>
+              </m:ctrlPr>
+            </m:sSubPr>
+            <m:e>
+              <m:r>
+                <w:rPr>
+                  <w:rFonts w:ascii="Cambria Math"/>
+                  <w:sz w:val="26"/>
+                  <w:szCs w:val="26"/>
+                </w:rPr>
+                <m:t>L</m:t>
+              </m:r>
+            </m:e>
+            <m:sub>
+              <m:r>
+                <w:rPr>
+                  <w:rFonts w:ascii="Cambria Math"/>
+                  <w:sz w:val="26"/>
+                  <w:szCs w:val="26"/>
+                </w:rPr>
+                <m:t>h</m:t>
+              </m:r>
+            </m:sub>
+          </m:sSub>
+          <m:r>
+            <w:rPr>
+              <w:rFonts w:ascii="Cambria Math"/>
+              <w:sz w:val="26"/>
+              <w:szCs w:val="26"/>
+            </w:rPr>
+            <m:t>.[</m:t>
+          </m:r>
+          <m:sSup>
+            <m:sSupPr>
+              <m:ctrlPr>
+                <w:rPr>
+                  <w:rFonts w:ascii="Cambria Math" w:hAnsi="Cambria Math"/>
+                  <w:i/>
+                  <w:sz w:val="26"/>
+                  <w:szCs w:val="26"/>
+                </w:rPr>
+              </m:ctrlPr>
+            </m:sSupPr>
+            <m:e>
+              <m:r>
+                <w:rPr>
+                  <w:rFonts w:ascii="Cambria Math"/>
+                  <w:sz w:val="26"/>
+                  <w:szCs w:val="26"/>
+                </w:rPr>
+                <m:t>(</m:t>
+              </m:r>
+              <m:f>
+                <m:fPr>
+                  <m:ctrlPr>
+                    <w:rPr>
+                      <w:rFonts w:ascii="Cambria Math"/>
+                      <w:i/>
+                      <w:sz w:val="26"/>
+                      <w:szCs w:val="26"/>
+                    </w:rPr>
+                  </m:ctrlPr>
+                </m:fPr>
+                <m:num>
+                  <m:sSub>
+                    <m:sSubPr>
+                      <m:ctrlPr>
+                        <w:rPr>
+                          <w:rFonts w:ascii="Cambria Math"/>
+                          <w:i/>
+                          <w:sz w:val="26"/>
+                          <w:szCs w:val="26"/>
+                        </w:rPr>
+                      </m:ctrlPr>
+                    </m:sSubPr>
+                    <m:e>
+                      <m:r>
+                        <w:rPr>
+                          <w:rFonts w:ascii="Cambria Math"/>
+                          <w:sz w:val="26"/>
+                          <w:szCs w:val="26"/>
+                        </w:rPr>
+                        <m:t>T</m:t>
+                      </m:r>
+                    </m:e>
+                    <m:sub>
+                      <m:r>
+                        <w:rPr>
+                          <w:rFonts w:ascii="Cambria Math"/>
+                          <w:sz w:val="26"/>
+                          <w:szCs w:val="26"/>
+                        </w:rPr>
+                        <m:t>1</m:t>
+                      </m:r>
+                    </m:sub>
+                  </m:sSub>
+                </m:num>
+                <m:den>
+                  <m:r>
+                    <w:rPr>
+                      <w:rFonts w:ascii="Cambria Math"/>
+                      <w:sz w:val="26"/>
+                      <w:szCs w:val="26"/>
+                    </w:rPr>
+                    <m:t>T</m:t>
+                  </m:r>
+                </m:den>
+              </m:f>
+              <m:r>
+                <w:rPr>
+                  <w:rFonts w:ascii="Cambria Math"/>
+                  <w:sz w:val="26"/>
+                  <w:szCs w:val="26"/>
+                  <w:lang w:val="en-US"/>
+                </w:rPr>
+                <m:t>)</m:t>
+              </m:r>
+            </m:e>
+            <m:sup>
+              <m:r>
+                <w:rPr>
+                  <w:rFonts w:ascii="Cambria Math"/>
+                  <w:sz w:val="26"/>
+                  <w:szCs w:val="26"/>
+                </w:rPr>
+                <m:t>3</m:t>
+              </m:r>
+            </m:sup>
+          </m:sSup>
+          <m:r>
+            <w:rPr>
+              <w:rFonts w:ascii="Cambria Math"/>
+              <w:sz w:val="26"/>
+              <w:szCs w:val="26"/>
+            </w:rPr>
+            <m:t>.</m:t>
+          </m:r>
+          <m:f>
+            <m:fPr>
+              <m:ctrlPr>
+                <w:rPr>
+                  <w:rFonts w:ascii="Cambria Math" w:hAnsi="Cambria Math"/>
+                  <w:i/>
+                  <w:sz w:val="26"/>
+                  <w:szCs w:val="26"/>
+                </w:rPr>
+              </m:ctrlPr>
+            </m:fPr>
+            <m:num>
+              <m:sSub>
+                <m:sSubPr>
+                  <m:ctrlPr>
+                    <w:rPr>
+                      <w:rFonts w:ascii="Cambria Math"/>
+                      <w:i/>
+                      <w:sz w:val="26"/>
+                      <w:szCs w:val="26"/>
+                    </w:rPr>
+                  </m:ctrlPr>
+                </m:sSubPr>
+                <m:e>
+                  <m:r>
+                    <w:rPr>
+                      <w:rFonts w:ascii="Cambria Math"/>
+                      <w:sz w:val="26"/>
+                      <w:szCs w:val="26"/>
+                    </w:rPr>
+                    <m:t>t</m:t>
+                  </m:r>
+                </m:e>
+                <m:sub>
+                  <m:r>
+                    <w:rPr>
+                      <w:rFonts w:ascii="Cambria Math"/>
+                      <w:sz w:val="26"/>
+                      <w:szCs w:val="26"/>
+                    </w:rPr>
+                    <m:t>1</m:t>
+                  </m:r>
+                </m:sub>
+              </m:sSub>
+            </m:num>
+            <m:den>
+              <m:sSub>
+                <m:sSubPr>
+                  <m:ctrlPr>
+                    <w:rPr>
+                      <w:rFonts w:ascii="Cambria Math"/>
+                      <w:i/>
+                      <w:sz w:val="26"/>
+                      <w:szCs w:val="26"/>
+                    </w:rPr>
+                  </m:ctrlPr>
+                </m:sSubPr>
+                <m:e>
+                  <m:r>
+                    <w:rPr>
+                      <w:rFonts w:ascii="Cambria Math"/>
+                      <w:sz w:val="26"/>
+                      <w:szCs w:val="26"/>
+                    </w:rPr>
+                    <m:t>t</m:t>
+                  </m:r>
+                </m:e>
+                <m:sub>
+                  <m:r>
+                    <w:rPr>
+                      <w:rFonts w:ascii="Cambria Math"/>
+                      <w:sz w:val="26"/>
+                      <w:szCs w:val="26"/>
+                    </w:rPr>
+                    <m:t>1</m:t>
+                  </m:r>
+                </m:sub>
+              </m:sSub>
+              <m:r>
+                <w:rPr>
+                  <w:rFonts w:ascii="Cambria Math"/>
+                  <w:sz w:val="26"/>
+                  <w:szCs w:val="26"/>
+                </w:rPr>
+                <m:t>+</m:t>
+              </m:r>
+              <m:sSub>
+                <m:sSubPr>
+                  <m:ctrlPr>
+                    <w:rPr>
+                      <w:rFonts w:ascii="Cambria Math"/>
+                      <w:i/>
+                      <w:sz w:val="26"/>
+                      <w:szCs w:val="26"/>
+                    </w:rPr>
+                  </m:ctrlPr>
+                </m:sSubPr>
+                <m:e>
+                  <m:r>
+                    <w:rPr>
+                      <w:rFonts w:ascii="Cambria Math"/>
+                      <w:sz w:val="26"/>
+                      <w:szCs w:val="26"/>
+                    </w:rPr>
+                    <m:t>t</m:t>
+                  </m:r>
+                </m:e>
+                <m:sub>
+                  <m:r>
+                    <w:rPr>
+                      <w:rFonts w:ascii="Cambria Math"/>
+                      <w:sz w:val="26"/>
+                      <w:szCs w:val="26"/>
+                    </w:rPr>
+                    <m:t>2</m:t>
+                  </m:r>
+                </m:sub>
+              </m:sSub>
+            </m:den>
+          </m:f>
+          <m:r>
+            <w:rPr>
+              <w:rFonts w:ascii="Cambria Math"/>
+              <w:sz w:val="26"/>
+              <w:szCs w:val="26"/>
+            </w:rPr>
+            <m:t>+</m:t>
+          </m:r>
+          <m:sSup>
+            <m:sSupPr>
+              <m:ctrlPr>
+                <w:rPr>
+                  <w:rFonts w:ascii="Cambria Math" w:hAnsi="Cambria Math"/>
+                  <w:i/>
+                  <w:sz w:val="26"/>
+                  <w:szCs w:val="26"/>
+                </w:rPr>
+              </m:ctrlPr>
+            </m:sSupPr>
+            <m:e>
+              <m:r>
+                <w:rPr>
+                  <w:rFonts w:ascii="Cambria Math" w:hAnsi="Cambria Math"/>
+                  <w:sz w:val="26"/>
+                  <w:szCs w:val="26"/>
+                </w:rPr>
+                <m:t>(</m:t>
+              </m:r>
+              <m:f>
+                <m:fPr>
+                  <m:ctrlPr>
+                    <w:rPr>
+                      <w:rFonts w:ascii="Cambria Math"/>
+                      <w:i/>
+                      <w:sz w:val="26"/>
+                      <w:szCs w:val="26"/>
+                    </w:rPr>
+                  </m:ctrlPr>
+                </m:fPr>
+                <m:num>
+                  <m:sSub>
+                    <m:sSubPr>
+                      <m:ctrlPr>
+                        <w:rPr>
+                          <w:rFonts w:ascii="Cambria Math"/>
+                          <w:i/>
+                          <w:sz w:val="26"/>
+                          <w:szCs w:val="26"/>
+                        </w:rPr>
+                      </m:ctrlPr>
+                    </m:sSubPr>
+                    <m:e>
+                      <m:r>
+                        <w:rPr>
+                          <w:rFonts w:ascii="Cambria Math"/>
+                          <w:sz w:val="26"/>
+                          <w:szCs w:val="26"/>
+                        </w:rPr>
+                        <m:t>T</m:t>
+                      </m:r>
+                    </m:e>
+                    <m:sub>
+                      <m:r>
+                        <w:rPr>
+                          <w:rFonts w:ascii="Cambria Math"/>
+                          <w:sz w:val="26"/>
+                          <w:szCs w:val="26"/>
+                        </w:rPr>
+                        <m:t>1</m:t>
+                      </m:r>
+                    </m:sub>
+                  </m:sSub>
+                </m:num>
+                <m:den>
+                  <m:r>
+                    <w:rPr>
+                      <w:rFonts w:ascii="Cambria Math"/>
+                      <w:sz w:val="26"/>
+                      <w:szCs w:val="26"/>
+                    </w:rPr>
+                    <m:t>T</m:t>
+                  </m:r>
+                </m:den>
+              </m:f>
+              <m:r>
+                <w:rPr>
+                  <w:rFonts w:ascii="Cambria Math"/>
+                  <w:sz w:val="26"/>
+                  <w:szCs w:val="26"/>
+                </w:rPr>
+                <m:t>)</m:t>
+              </m:r>
+            </m:e>
+            <m:sup>
+              <m:r>
+                <w:rPr>
+                  <w:rFonts w:ascii="Cambria Math"/>
+                  <w:sz w:val="26"/>
+                  <w:szCs w:val="26"/>
+                </w:rPr>
+                <m:t>3</m:t>
+              </m:r>
+            </m:sup>
+          </m:sSup>
+          <m:r>
+            <w:rPr>
+              <w:rFonts w:ascii="Cambria Math"/>
+              <w:sz w:val="26"/>
+              <w:szCs w:val="26"/>
+            </w:rPr>
+            <m:t>.</m:t>
+          </m:r>
+          <m:f>
+            <m:fPr>
+              <m:ctrlPr>
+                <w:rPr>
+                  <w:rFonts w:ascii="Cambria Math" w:hAnsi="Cambria Math"/>
+                  <w:i/>
+                  <w:sz w:val="26"/>
+                  <w:szCs w:val="26"/>
+                </w:rPr>
+              </m:ctrlPr>
+            </m:fPr>
+            <m:num>
+              <m:sSub>
+                <m:sSubPr>
+                  <m:ctrlPr>
+                    <w:rPr>
+                      <w:rFonts w:ascii="Cambria Math"/>
+                      <w:i/>
+                      <w:sz w:val="26"/>
+                      <w:szCs w:val="26"/>
+                    </w:rPr>
+                  </m:ctrlPr>
+                </m:sSubPr>
+                <m:e>
+                  <m:r>
+                    <w:rPr>
+                      <w:rFonts w:ascii="Cambria Math"/>
+                      <w:sz w:val="26"/>
+                      <w:szCs w:val="26"/>
+                    </w:rPr>
+                    <m:t>t</m:t>
+                  </m:r>
+                </m:e>
+                <m:sub>
+                  <m:r>
+                    <w:rPr>
+                      <w:rFonts w:ascii="Cambria Math"/>
+                      <w:sz w:val="26"/>
+                      <w:szCs w:val="26"/>
+                    </w:rPr>
+                    <m:t>2</m:t>
+                  </m:r>
+                </m:sub>
+              </m:sSub>
+            </m:num>
+            <m:den>
+              <m:sSub>
+                <m:sSubPr>
+                  <m:ctrlPr>
+                    <w:rPr>
+                      <w:rFonts w:ascii="Cambria Math"/>
+                      <w:i/>
+                      <w:sz w:val="26"/>
+                      <w:szCs w:val="26"/>
+                    </w:rPr>
+                  </m:ctrlPr>
+                </m:sSubPr>
+                <m:e>
+                  <m:r>
+                    <w:rPr>
+                      <w:rFonts w:ascii="Cambria Math"/>
+                      <w:sz w:val="26"/>
+                      <w:szCs w:val="26"/>
+                    </w:rPr>
+                    <m:t>t</m:t>
+                  </m:r>
+                </m:e>
+                <m:sub>
+                  <m:r>
+                    <w:rPr>
+                      <w:rFonts w:ascii="Cambria Math"/>
+                      <w:sz w:val="26"/>
+                      <w:szCs w:val="26"/>
+                    </w:rPr>
+                    <m:t>1</m:t>
+                  </m:r>
+                </m:sub>
+              </m:sSub>
+              <m:r>
+                <w:rPr>
+                  <w:rFonts w:ascii="Cambria Math"/>
+                  <w:sz w:val="26"/>
+                  <w:szCs w:val="26"/>
+                </w:rPr>
+                <m:t>+</m:t>
+              </m:r>
+              <m:sSub>
+                <m:sSubPr>
+                  <m:ctrlPr>
+                    <w:rPr>
+                      <w:rFonts w:ascii="Cambria Math"/>
+                      <w:i/>
+                      <w:sz w:val="26"/>
+                      <w:szCs w:val="26"/>
+                    </w:rPr>
+                  </m:ctrlPr>
+                </m:sSubPr>
+                <m:e>
+                  <m:r>
+                    <w:rPr>
+                      <w:rFonts w:ascii="Cambria Math"/>
+                      <w:sz w:val="26"/>
+                      <w:szCs w:val="26"/>
+                    </w:rPr>
+                    <m:t>t</m:t>
+                  </m:r>
+                </m:e>
+                <m:sub>
+                  <m:r>
+                    <w:rPr>
+                      <w:rFonts w:ascii="Cambria Math"/>
+                      <w:sz w:val="26"/>
+                      <w:szCs w:val="26"/>
+                    </w:rPr>
+                    <m:t>2</m:t>
+                  </m:r>
+                </m:sub>
+              </m:sSub>
+            </m:den>
+          </m:f>
+          <m:r>
+            <w:rPr>
+              <w:rFonts w:ascii="Cambria Math"/>
+              <w:sz w:val="26"/>
+              <w:szCs w:val="26"/>
+            </w:rPr>
+            <m:t>]</m:t>
+          </m:r>
+          <w:bookmarkEnd w:id="1"/>
           <m:r>
             <w:rPr>
               <w:rFonts w:ascii="Cambria Math"/>
@@ -18352,7 +18933,16 @@
                   <w:sz w:val="26"/>
                   <w:szCs w:val="26"/>
                 </w:rPr>
-                <m:t>60</m:t>
+                <m:t>5</m:t>
+              </m:r>
+              <m:r>
+                <w:rPr>
+                  <w:rFonts w:ascii="Cambria Math"/>
+                  <w:sz w:val="26"/>
+                  <w:szCs w:val="26"/>
+                  <w:lang w:val="en-US"/>
+                </w:rPr>
+                <m:t>1</m:t>
               </m:r>
             </m:den>
           </m:f>
@@ -18432,7 +19022,16 @@
                   <w:sz w:val="26"/>
                   <w:szCs w:val="26"/>
                 </w:rPr>
-                <m:t>60</m:t>
+                <m:t>5</m:t>
+              </m:r>
+              <m:r>
+                <w:rPr>
+                  <w:rFonts w:ascii="Cambria Math"/>
+                  <w:sz w:val="26"/>
+                  <w:szCs w:val="26"/>
+                  <w:lang w:val="en-US"/>
+                </w:rPr>
+                <m:t>1</m:t>
               </m:r>
             </m:den>
           </m:f>
@@ -18453,13 +19052,24 @@
               <w:sz w:val="26"/>
               <w:szCs w:val="26"/>
             </w:rPr>
-            <m:t xml:space="preserve"> = 564424028,3</m:t>
+            <m:t xml:space="preserve"> = </m:t>
+          </m:r>
+          <m:r>
+            <m:rPr>
+              <m:nor/>
+            </m:rPr>
+            <w:rPr>
+              <w:rFonts w:ascii="Cambria Math"/>
+              <w:sz w:val="26"/>
+              <w:szCs w:val="26"/>
+              <w:lang w:val="en-US"/>
+            </w:rPr>
+            <m:t>493138640</m:t>
           </m:r>
         </m:oMath>
       </m:oMathPara>
-      <w:bookmarkEnd w:id="2"/>
-    </w:p>
-    <w:bookmarkStart w:id="3" w:name="_Hlk193742696"/>
+    </w:p>
+    <w:bookmarkStart w:id="2" w:name="_Hlk193742696"/>
     <w:p>
       <w:pPr>
         <w:spacing w:after="0" w:line="360" w:lineRule="auto"/>
@@ -18476,10 +19086,10 @@
           <w:szCs w:val="26"/>
         </w:rPr>
         <w:object w:dxaOrig="1340" w:dyaOrig="360" w14:anchorId="24752A36">
-          <v:shape id="_x0000_i1533" type="#_x0000_t75" style="width:65.9pt;height:18.35pt" o:ole="">
-            <v:imagedata r:id="rId119" o:title=""/>
+          <v:shape id="_x0000_i1081" type="#_x0000_t75" style="width:66pt;height:18pt" o:ole="">
+            <v:imagedata r:id="rId120" o:title=""/>
           </v:shape>
-          <o:OLEObject Type="Embed" ProgID="Equation.DSMT4" ShapeID="_x0000_i1533" DrawAspect="Content" ObjectID="_1804362235" r:id="rId120"/>
+          <o:OLEObject Type="Embed" ProgID="Equation.DSMT4" ShapeID="_x0000_i1081" DrawAspect="Content" ObjectID="_1804662407" r:id="rId121"/>
         </w:object>
       </w:r>
       <w:r>
@@ -18489,10 +19099,10 @@
           <w:szCs w:val="26"/>
         </w:rPr>
         <w:object w:dxaOrig="1280" w:dyaOrig="360" w14:anchorId="3DE11782">
-          <v:shape id="_x0000_i1534" type="#_x0000_t75" style="width:61.8pt;height:18.35pt" o:ole="">
-            <v:imagedata r:id="rId121" o:title=""/>
+          <v:shape id="_x0000_i1082" type="#_x0000_t75" style="width:61.5pt;height:18pt" o:ole="">
+            <v:imagedata r:id="rId122" o:title=""/>
           </v:shape>
-          <o:OLEObject Type="Embed" ProgID="Equation.DSMT4" ShapeID="_x0000_i1534" DrawAspect="Content" ObjectID="_1804362236" r:id="rId122"/>
+          <o:OLEObject Type="Embed" ProgID="Equation.DSMT4" ShapeID="_x0000_i1082" DrawAspect="Content" ObjectID="_1804662408" r:id="rId123"/>
         </w:object>
       </w:r>
     </w:p>
@@ -18503,6 +19113,7 @@
         <w:rPr>
           <w:sz w:val="26"/>
           <w:szCs w:val="26"/>
+          <w:lang w:val="en-US"/>
         </w:rPr>
       </w:pPr>
       <w:r>
@@ -18665,7 +19276,24 @@
                     <w:sz w:val="26"/>
                     <w:szCs w:val="26"/>
                   </w:rPr>
-                  <m:t>=3194640000</m:t>
+                  <m:t>=</m:t>
+                </m:r>
+                <m:r>
+                  <w:rPr>
+                    <w:rFonts w:ascii="Cambria Math"/>
+                    <w:sz w:val="26"/>
+                    <w:szCs w:val="26"/>
+                  </w:rPr>
+                  <m:t>2</m:t>
+                </m:r>
+                <m:r>
+                  <w:rPr>
+                    <w:rFonts w:ascii="Cambria Math"/>
+                    <w:sz w:val="26"/>
+                    <w:szCs w:val="26"/>
+                    <w:lang w:val="en-US"/>
+                  </w:rPr>
+                  <m:t>791164705</m:t>
                 </m:r>
               </m:e>
               <m:e>
@@ -18715,7 +19343,7 @@
                     <w:sz w:val="26"/>
                     <w:szCs w:val="26"/>
                   </w:rPr>
-                  <m:t>≥</m:t>
+                  <m:t>&gt;</m:t>
                 </m:r>
                 <m:sSub>
                   <m:sSubPr>
@@ -18745,7 +19373,23 @@
                         <w:sz w:val="26"/>
                         <w:szCs w:val="26"/>
                       </w:rPr>
-                      <m:t>Ho1</m:t>
+                      <m:t>H</m:t>
+                    </m:r>
+                    <m:r>
+                      <w:rPr>
+                        <w:rFonts w:ascii="Cambria Math"/>
+                        <w:sz w:val="26"/>
+                        <w:szCs w:val="26"/>
+                      </w:rPr>
+                      <m:t>O</m:t>
+                    </m:r>
+                    <m:r>
+                      <w:rPr>
+                        <w:rFonts w:ascii="Cambria Math"/>
+                        <w:sz w:val="26"/>
+                        <w:szCs w:val="26"/>
+                      </w:rPr>
+                      <m:t>1</m:t>
                     </m:r>
                   </m:sub>
                 </m:sSub>
@@ -18769,14 +19413,141 @@
           <w:szCs w:val="26"/>
         </w:rPr>
         <w:object w:dxaOrig="1200" w:dyaOrig="360" w14:anchorId="7F4FB169">
-          <v:shape id="_x0000_i1535" type="#_x0000_t75" style="width:59.75pt;height:18.35pt" o:ole="">
-            <v:imagedata r:id="rId123" o:title=""/>
+          <v:shape id="_x0000_i1083" type="#_x0000_t75" style="width:60pt;height:18pt" o:ole="">
+            <v:imagedata r:id="rId124" o:title=""/>
           </v:shape>
-          <o:OLEObject Type="Embed" ProgID="Equation.DSMT4" ShapeID="_x0000_i1535" DrawAspect="Content" ObjectID="_1804362237" r:id="rId124"/>
+          <o:OLEObject Type="Embed" ProgID="Equation.DSMT4" ShapeID="_x0000_i1083" DrawAspect="Content" ObjectID="_1804662409" r:id="rId125"/>
         </w:object>
       </w:r>
     </w:p>
-    <w:bookmarkEnd w:id="3"/>
+    <w:p>
+      <w:pPr>
+        <w:spacing w:after="0" w:line="360" w:lineRule="auto"/>
+        <w:rPr>
+          <w:sz w:val="26"/>
+          <w:szCs w:val="26"/>
+        </w:rPr>
+      </w:pPr>
+      <w:r>
+        <w:rPr>
+          <w:sz w:val="26"/>
+          <w:szCs w:val="26"/>
+        </w:rPr>
+        <w:t xml:space="preserve">Nếu </w:t>
+      </w:r>
+      <w:r>
+        <w:rPr>
+          <w:position w:val="-12"/>
+          <w:sz w:val="26"/>
+          <w:szCs w:val="26"/>
+        </w:rPr>
+        <w:object w:dxaOrig="1219" w:dyaOrig="360" w14:anchorId="7AA636A4">
+          <v:shape id="_x0000_i1127" type="#_x0000_t75" style="width:60.75pt;height:18pt" o:ole="">
+            <v:imagedata r:id="rId126" o:title=""/>
+          </v:shape>
+          <o:OLEObject Type="Embed" ProgID="Equation.DSMT4" ShapeID="_x0000_i1127" DrawAspect="Content" ObjectID="_1804662410" r:id="rId127"/>
+        </w:object>
+      </w:r>
+      <w:r>
+        <w:rPr>
+          <w:sz w:val="26"/>
+          <w:szCs w:val="26"/>
+        </w:rPr>
+        <w:t xml:space="preserve"> thì tính </w:t>
+      </w:r>
+      <w:r>
+        <w:rPr>
+          <w:position w:val="-12"/>
+          <w:sz w:val="26"/>
+          <w:szCs w:val="26"/>
+        </w:rPr>
+        <w:object w:dxaOrig="499" w:dyaOrig="360" w14:anchorId="558B3AD9">
+          <v:shape id="_x0000_i1099" type="#_x0000_t75" style="width:24.75pt;height:18pt" o:ole="">
+            <v:imagedata r:id="rId128" o:title=""/>
+          </v:shape>
+          <o:OLEObject Type="Embed" ProgID="Equation.DSMT4" ShapeID="_x0000_i1099" DrawAspect="Content" ObjectID="_1804662411" r:id="rId129"/>
+        </w:object>
+      </w:r>
+      <w:r>
+        <w:rPr>
+          <w:sz w:val="26"/>
+          <w:szCs w:val="26"/>
+        </w:rPr>
+        <w:t>bằng công thức:</w:t>
+      </w:r>
+    </w:p>
+    <w:p>
+      <w:pPr>
+        <w:spacing w:after="0" w:line="360" w:lineRule="auto"/>
+        <w:jc w:val="center"/>
+        <w:rPr>
+          <w:sz w:val="26"/>
+          <w:szCs w:val="26"/>
+          <w:lang w:val="en-US"/>
+        </w:rPr>
+      </w:pPr>
+      <w:r>
+        <w:rPr>
+          <w:position w:val="-34"/>
+          <w:sz w:val="26"/>
+          <w:szCs w:val="26"/>
+        </w:rPr>
+        <w:object w:dxaOrig="1540" w:dyaOrig="800" w14:anchorId="595D67AE">
+          <v:shape id="_x0000_i1100" type="#_x0000_t75" style="width:78pt;height:39.75pt" o:ole="">
+            <v:imagedata r:id="rId130" o:title=""/>
+          </v:shape>
+          <o:OLEObject Type="Embed" ProgID="Equation.DSMT4" ShapeID="_x0000_i1100" DrawAspect="Content" ObjectID="_1804662412" r:id="rId131"/>
+        </w:object>
+      </w:r>
+      <w:r>
+        <w:rPr>
+          <w:sz w:val="26"/>
+          <w:szCs w:val="26"/>
+        </w:rPr>
+        <w:t xml:space="preserve"> (</w:t>
+      </w:r>
+      <w:r>
+        <w:rPr>
+          <w:position w:val="-12"/>
+          <w:sz w:val="26"/>
+          <w:szCs w:val="26"/>
+        </w:rPr>
+        <w:object w:dxaOrig="800" w:dyaOrig="360" w14:anchorId="6F5F57AC">
+          <v:shape id="_x0000_i1101" type="#_x0000_t75" style="width:39.75pt;height:18pt" o:ole="">
+            <v:imagedata r:id="rId132" o:title=""/>
+          </v:shape>
+          <o:OLEObject Type="Embed" ProgID="Equation.DSMT4" ShapeID="_x0000_i1101" DrawAspect="Content" ObjectID="_1804662413" r:id="rId133"/>
+        </w:object>
+      </w:r>
+      <w:r>
+        <w:rPr>
+          <w:sz w:val="26"/>
+          <w:szCs w:val="26"/>
+        </w:rPr>
+        <w:t>khi</w:t>
+      </w:r>
+      <w:r>
+        <w:rPr>
+          <w:position w:val="-6"/>
+          <w:sz w:val="26"/>
+          <w:szCs w:val="26"/>
+        </w:rPr>
+        <w:object w:dxaOrig="1080" w:dyaOrig="279" w14:anchorId="37B35D0B">
+          <v:shape id="_x0000_i1102" type="#_x0000_t75" style="width:54pt;height:14.25pt" o:ole="">
+            <v:imagedata r:id="rId134" o:title=""/>
+          </v:shape>
+          <o:OLEObject Type="Embed" ProgID="Equation.DSMT4" ShapeID="_x0000_i1102" DrawAspect="Content" ObjectID="_1804662414" r:id="rId135"/>
+        </w:object>
+      </w:r>
+      <w:r>
+        <w:rPr>
+          <w:sz w:val="26"/>
+          <w:szCs w:val="26"/>
+        </w:rPr>
+        <w:t>)</w:t>
+      </w:r>
+    </w:p>
+    <w:bookmarkEnd w:id="2"/>
     <w:p>
       <w:pPr>
         <w:spacing w:after="0" w:line="360" w:lineRule="auto"/>
@@ -18833,10 +19604,10 @@
           <w:szCs w:val="26"/>
         </w:rPr>
         <w:object w:dxaOrig="1880" w:dyaOrig="760" w14:anchorId="79A29B20">
-          <v:shape id="_x0000_i1546" type="#_x0000_t75" style="width:91pt;height:38.05pt" o:ole="">
-            <v:imagedata r:id="rId125" o:title=""/>
+          <v:shape id="_x0000_i1084" type="#_x0000_t75" style="width:90.75pt;height:38.25pt" o:ole="">
+            <v:imagedata r:id="rId136" o:title=""/>
           </v:shape>
-          <o:OLEObject Type="Embed" ProgID="Equation.DSMT4" ShapeID="_x0000_i1546" DrawAspect="Content" ObjectID="_1804362238" r:id="rId126"/>
+          <o:OLEObject Type="Embed" ProgID="Equation.DSMT4" ShapeID="_x0000_i1084" DrawAspect="Content" ObjectID="_1804662415" r:id="rId137"/>
         </w:object>
       </w:r>
       <w:r>
@@ -19107,6 +19878,7 @@
           <w:sz w:val="26"/>
           <w:szCs w:val="26"/>
         </w:rPr>
+        <w:lastRenderedPageBreak/>
         <w:t>Với cấp nhanh sử dụng bánh răng trụ răng nghiêng, theo công thức (6.12) [1] ta có</w:t>
       </w:r>
       <w:r>
@@ -19525,10 +20297,10 @@
           <w:szCs w:val="26"/>
         </w:rPr>
         <w:object w:dxaOrig="3000" w:dyaOrig="420" w14:anchorId="2F560B85">
-          <v:shape id="_x0000_i1536" type="#_x0000_t75" style="width:150.1pt;height:21.75pt" o:ole="">
-            <v:imagedata r:id="rId127" o:title=""/>
+          <v:shape id="_x0000_i1085" type="#_x0000_t75" style="width:150pt;height:21.75pt" o:ole="">
+            <v:imagedata r:id="rId138" o:title=""/>
           </v:shape>
-          <o:OLEObject Type="Embed" ProgID="Equation.DSMT4" ShapeID="_x0000_i1536" DrawAspect="Content" ObjectID="_1804362239" r:id="rId128"/>
+          <o:OLEObject Type="Embed" ProgID="Equation.DSMT4" ShapeID="_x0000_i1085" DrawAspect="Content" ObjectID="_1804662416" r:id="rId139"/>
         </w:object>
       </w:r>
       <w:r>
@@ -19806,7 +20578,7 @@
                     <m:fPr>
                       <m:ctrlPr>
                         <w:rPr>
-                          <w:rFonts w:ascii="Cambria Math"/>
+                          <w:rFonts w:ascii="Cambria Math" w:hAnsi="Cambria Math"/>
                           <w:i/>
                           <w:sz w:val="26"/>
                           <w:szCs w:val="26"/>
@@ -19818,7 +20590,7 @@
                         <m:sSubSupPr>
                           <m:ctrlPr>
                             <w:rPr>
-                              <w:rFonts w:ascii="Cambria Math"/>
+                              <w:rFonts w:ascii="Cambria Math" w:hAnsi="Cambria Math"/>
                               <w:i/>
                               <w:sz w:val="26"/>
                               <w:szCs w:val="26"/>
@@ -19908,6 +20680,625 @@
               </m:nary>
             </m:e>
           </m:nary>
+        </m:oMath>
+      </m:oMathPara>
+    </w:p>
+    <w:p>
+      <w:pPr>
+        <w:spacing w:after="0" w:line="360" w:lineRule="auto"/>
+        <w:jc w:val="center"/>
+        <w:rPr>
+          <w:sz w:val="26"/>
+          <w:szCs w:val="26"/>
+          <w:lang w:val="en-US"/>
+        </w:rPr>
+      </w:pPr>
+      <m:oMathPara>
+        <m:oMathParaPr>
+          <m:jc m:val="center"/>
+        </m:oMathParaPr>
+        <m:oMath>
+          <m:r>
+            <w:rPr>
+              <w:rFonts w:ascii="Cambria Math"/>
+              <w:sz w:val="26"/>
+              <w:szCs w:val="26"/>
+            </w:rPr>
+            <m:t>=60.c.</m:t>
+          </m:r>
+          <m:f>
+            <m:fPr>
+              <m:ctrlPr>
+                <w:rPr>
+                  <w:rFonts w:ascii="Cambria Math" w:hAnsi="Cambria Math"/>
+                  <w:i/>
+                  <w:sz w:val="26"/>
+                  <w:szCs w:val="26"/>
+                </w:rPr>
+              </m:ctrlPr>
+            </m:fPr>
+            <m:num>
+              <m:sSub>
+                <m:sSubPr>
+                  <m:ctrlPr>
+                    <w:rPr>
+                      <w:rFonts w:ascii="Cambria Math"/>
+                      <w:i/>
+                      <w:sz w:val="26"/>
+                      <w:szCs w:val="26"/>
+                    </w:rPr>
+                  </m:ctrlPr>
+                </m:sSubPr>
+                <m:e>
+                  <m:r>
+                    <w:rPr>
+                      <w:rFonts w:ascii="Cambria Math"/>
+                      <w:sz w:val="26"/>
+                      <w:szCs w:val="26"/>
+                    </w:rPr>
+                    <m:t>n</m:t>
+                  </m:r>
+                </m:e>
+                <m:sub>
+                  <m:r>
+                    <w:rPr>
+                      <w:rFonts w:ascii="Cambria Math"/>
+                      <w:sz w:val="26"/>
+                      <w:szCs w:val="26"/>
+                    </w:rPr>
+                    <m:t>1</m:t>
+                  </m:r>
+                </m:sub>
+              </m:sSub>
+            </m:num>
+            <m:den>
+              <m:sSub>
+                <m:sSubPr>
+                  <m:ctrlPr>
+                    <w:rPr>
+                      <w:rFonts w:ascii="Cambria Math"/>
+                      <w:i/>
+                      <w:sz w:val="26"/>
+                      <w:szCs w:val="26"/>
+                    </w:rPr>
+                  </m:ctrlPr>
+                </m:sSubPr>
+                <m:e>
+                  <m:r>
+                    <w:rPr>
+                      <w:rFonts w:ascii="Cambria Math"/>
+                      <w:sz w:val="26"/>
+                      <w:szCs w:val="26"/>
+                    </w:rPr>
+                    <m:t>u</m:t>
+                  </m:r>
+                </m:e>
+                <m:sub>
+                  <m:r>
+                    <w:rPr>
+                      <w:rFonts w:ascii="Cambria Math"/>
+                      <w:sz w:val="26"/>
+                      <w:szCs w:val="26"/>
+                    </w:rPr>
+                    <m:t>1</m:t>
+                  </m:r>
+                </m:sub>
+              </m:sSub>
+            </m:den>
+          </m:f>
+          <m:r>
+            <w:rPr>
+              <w:rFonts w:ascii="Cambria Math"/>
+              <w:sz w:val="26"/>
+              <w:szCs w:val="26"/>
+            </w:rPr>
+            <m:t>.</m:t>
+          </m:r>
+          <m:sSub>
+            <m:sSubPr>
+              <m:ctrlPr>
+                <w:rPr>
+                  <w:rFonts w:ascii="Cambria Math"/>
+                  <w:i/>
+                  <w:sz w:val="26"/>
+                  <w:szCs w:val="26"/>
+                </w:rPr>
+              </m:ctrlPr>
+            </m:sSubPr>
+            <m:e>
+              <m:r>
+                <w:rPr>
+                  <w:rFonts w:ascii="Cambria Math"/>
+                  <w:sz w:val="26"/>
+                  <w:szCs w:val="26"/>
+                </w:rPr>
+                <m:t>L</m:t>
+              </m:r>
+            </m:e>
+            <m:sub>
+              <m:r>
+                <w:rPr>
+                  <w:rFonts w:ascii="Cambria Math"/>
+                  <w:sz w:val="26"/>
+                  <w:szCs w:val="26"/>
+                </w:rPr>
+                <m:t>h</m:t>
+              </m:r>
+            </m:sub>
+          </m:sSub>
+          <m:r>
+            <w:rPr>
+              <w:rFonts w:ascii="Cambria Math"/>
+              <w:sz w:val="26"/>
+              <w:szCs w:val="26"/>
+            </w:rPr>
+            <m:t>.[</m:t>
+          </m:r>
+          <m:sSup>
+            <m:sSupPr>
+              <m:ctrlPr>
+                <w:rPr>
+                  <w:rFonts w:ascii="Cambria Math" w:hAnsi="Cambria Math"/>
+                  <w:i/>
+                  <w:sz w:val="26"/>
+                  <w:szCs w:val="26"/>
+                </w:rPr>
+              </m:ctrlPr>
+            </m:sSupPr>
+            <m:e>
+              <m:r>
+                <w:rPr>
+                  <w:rFonts w:ascii="Cambria Math"/>
+                  <w:sz w:val="26"/>
+                  <w:szCs w:val="26"/>
+                </w:rPr>
+                <m:t>(</m:t>
+              </m:r>
+              <m:f>
+                <m:fPr>
+                  <m:ctrlPr>
+                    <w:rPr>
+                      <w:rFonts w:ascii="Cambria Math"/>
+                      <w:i/>
+                      <w:sz w:val="26"/>
+                      <w:szCs w:val="26"/>
+                    </w:rPr>
+                  </m:ctrlPr>
+                </m:fPr>
+                <m:num>
+                  <m:sSub>
+                    <m:sSubPr>
+                      <m:ctrlPr>
+                        <w:rPr>
+                          <w:rFonts w:ascii="Cambria Math"/>
+                          <w:i/>
+                          <w:sz w:val="26"/>
+                          <w:szCs w:val="26"/>
+                        </w:rPr>
+                      </m:ctrlPr>
+                    </m:sSubPr>
+                    <m:e>
+                      <m:r>
+                        <w:rPr>
+                          <w:rFonts w:ascii="Cambria Math"/>
+                          <w:sz w:val="26"/>
+                          <w:szCs w:val="26"/>
+                        </w:rPr>
+                        <m:t>T</m:t>
+                      </m:r>
+                    </m:e>
+                    <m:sub>
+                      <m:r>
+                        <w:rPr>
+                          <w:rFonts w:ascii="Cambria Math"/>
+                          <w:sz w:val="26"/>
+                          <w:szCs w:val="26"/>
+                        </w:rPr>
+                        <m:t>1</m:t>
+                      </m:r>
+                    </m:sub>
+                  </m:sSub>
+                </m:num>
+                <m:den>
+                  <m:r>
+                    <w:rPr>
+                      <w:rFonts w:ascii="Cambria Math"/>
+                      <w:sz w:val="26"/>
+                      <w:szCs w:val="26"/>
+                    </w:rPr>
+                    <m:t>T</m:t>
+                  </m:r>
+                </m:den>
+              </m:f>
+              <m:r>
+                <w:rPr>
+                  <w:rFonts w:ascii="Cambria Math"/>
+                  <w:sz w:val="26"/>
+                  <w:szCs w:val="26"/>
+                  <w:lang w:val="en-US"/>
+                </w:rPr>
+                <m:t>)</m:t>
+              </m:r>
+            </m:e>
+            <m:sup>
+              <m:r>
+                <w:rPr>
+                  <w:rFonts w:ascii="Cambria Math"/>
+                  <w:sz w:val="26"/>
+                  <w:szCs w:val="26"/>
+                </w:rPr>
+                <m:t>6</m:t>
+              </m:r>
+            </m:sup>
+          </m:sSup>
+          <m:r>
+            <w:rPr>
+              <w:rFonts w:ascii="Cambria Math"/>
+              <w:sz w:val="26"/>
+              <w:szCs w:val="26"/>
+            </w:rPr>
+            <m:t>.</m:t>
+          </m:r>
+          <m:f>
+            <m:fPr>
+              <m:ctrlPr>
+                <w:rPr>
+                  <w:rFonts w:ascii="Cambria Math" w:hAnsi="Cambria Math"/>
+                  <w:i/>
+                  <w:sz w:val="26"/>
+                  <w:szCs w:val="26"/>
+                </w:rPr>
+              </m:ctrlPr>
+            </m:fPr>
+            <m:num>
+              <m:sSub>
+                <m:sSubPr>
+                  <m:ctrlPr>
+                    <w:rPr>
+                      <w:rFonts w:ascii="Cambria Math"/>
+                      <w:i/>
+                      <w:sz w:val="26"/>
+                      <w:szCs w:val="26"/>
+                    </w:rPr>
+                  </m:ctrlPr>
+                </m:sSubPr>
+                <m:e>
+                  <m:r>
+                    <w:rPr>
+                      <w:rFonts w:ascii="Cambria Math"/>
+                      <w:sz w:val="26"/>
+                      <w:szCs w:val="26"/>
+                    </w:rPr>
+                    <m:t>t</m:t>
+                  </m:r>
+                </m:e>
+                <m:sub>
+                  <m:r>
+                    <w:rPr>
+                      <w:rFonts w:ascii="Cambria Math"/>
+                      <w:sz w:val="26"/>
+                      <w:szCs w:val="26"/>
+                    </w:rPr>
+                    <m:t>1</m:t>
+                  </m:r>
+                </m:sub>
+              </m:sSub>
+            </m:num>
+            <m:den>
+              <m:sSub>
+                <m:sSubPr>
+                  <m:ctrlPr>
+                    <w:rPr>
+                      <w:rFonts w:ascii="Cambria Math"/>
+                      <w:i/>
+                      <w:sz w:val="26"/>
+                      <w:szCs w:val="26"/>
+                    </w:rPr>
+                  </m:ctrlPr>
+                </m:sSubPr>
+                <m:e>
+                  <m:r>
+                    <w:rPr>
+                      <w:rFonts w:ascii="Cambria Math"/>
+                      <w:sz w:val="26"/>
+                      <w:szCs w:val="26"/>
+                    </w:rPr>
+                    <m:t>t</m:t>
+                  </m:r>
+                </m:e>
+                <m:sub>
+                  <m:r>
+                    <w:rPr>
+                      <w:rFonts w:ascii="Cambria Math"/>
+                      <w:sz w:val="26"/>
+                      <w:szCs w:val="26"/>
+                    </w:rPr>
+                    <m:t>1</m:t>
+                  </m:r>
+                </m:sub>
+              </m:sSub>
+              <m:r>
+                <w:rPr>
+                  <w:rFonts w:ascii="Cambria Math"/>
+                  <w:sz w:val="26"/>
+                  <w:szCs w:val="26"/>
+                </w:rPr>
+                <m:t>+</m:t>
+              </m:r>
+              <m:sSub>
+                <m:sSubPr>
+                  <m:ctrlPr>
+                    <w:rPr>
+                      <w:rFonts w:ascii="Cambria Math"/>
+                      <w:i/>
+                      <w:sz w:val="26"/>
+                      <w:szCs w:val="26"/>
+                    </w:rPr>
+                  </m:ctrlPr>
+                </m:sSubPr>
+                <m:e>
+                  <m:r>
+                    <w:rPr>
+                      <w:rFonts w:ascii="Cambria Math"/>
+                      <w:sz w:val="26"/>
+                      <w:szCs w:val="26"/>
+                    </w:rPr>
+                    <m:t>t</m:t>
+                  </m:r>
+                </m:e>
+                <m:sub>
+                  <m:r>
+                    <w:rPr>
+                      <w:rFonts w:ascii="Cambria Math"/>
+                      <w:sz w:val="26"/>
+                      <w:szCs w:val="26"/>
+                    </w:rPr>
+                    <m:t>2</m:t>
+                  </m:r>
+                </m:sub>
+              </m:sSub>
+            </m:den>
+          </m:f>
+          <m:r>
+            <w:rPr>
+              <w:rFonts w:ascii="Cambria Math"/>
+              <w:sz w:val="26"/>
+              <w:szCs w:val="26"/>
+            </w:rPr>
+            <m:t>+</m:t>
+          </m:r>
+          <m:sSup>
+            <m:sSupPr>
+              <m:ctrlPr>
+                <w:rPr>
+                  <w:rFonts w:ascii="Cambria Math" w:hAnsi="Cambria Math"/>
+                  <w:i/>
+                  <w:sz w:val="26"/>
+                  <w:szCs w:val="26"/>
+                </w:rPr>
+              </m:ctrlPr>
+            </m:sSupPr>
+            <m:e>
+              <m:r>
+                <w:rPr>
+                  <w:rFonts w:ascii="Cambria Math" w:hAnsi="Cambria Math"/>
+                  <w:sz w:val="26"/>
+                  <w:szCs w:val="26"/>
+                </w:rPr>
+                <m:t>(</m:t>
+              </m:r>
+              <m:f>
+                <m:fPr>
+                  <m:ctrlPr>
+                    <w:rPr>
+                      <w:rFonts w:ascii="Cambria Math"/>
+                      <w:i/>
+                      <w:sz w:val="26"/>
+                      <w:szCs w:val="26"/>
+                    </w:rPr>
+                  </m:ctrlPr>
+                </m:fPr>
+                <m:num>
+                  <m:sSub>
+                    <m:sSubPr>
+                      <m:ctrlPr>
+                        <w:rPr>
+                          <w:rFonts w:ascii="Cambria Math"/>
+                          <w:i/>
+                          <w:sz w:val="26"/>
+                          <w:szCs w:val="26"/>
+                        </w:rPr>
+                      </m:ctrlPr>
+                    </m:sSubPr>
+                    <m:e>
+                      <m:r>
+                        <w:rPr>
+                          <w:rFonts w:ascii="Cambria Math"/>
+                          <w:sz w:val="26"/>
+                          <w:szCs w:val="26"/>
+                        </w:rPr>
+                        <m:t>T</m:t>
+                      </m:r>
+                    </m:e>
+                    <m:sub>
+                      <m:r>
+                        <w:rPr>
+                          <w:rFonts w:ascii="Cambria Math"/>
+                          <w:sz w:val="26"/>
+                          <w:szCs w:val="26"/>
+                        </w:rPr>
+                        <m:t>1</m:t>
+                      </m:r>
+                    </m:sub>
+                  </m:sSub>
+                </m:num>
+                <m:den>
+                  <m:r>
+                    <w:rPr>
+                      <w:rFonts w:ascii="Cambria Math"/>
+                      <w:sz w:val="26"/>
+                      <w:szCs w:val="26"/>
+                    </w:rPr>
+                    <m:t>T</m:t>
+                  </m:r>
+                </m:den>
+              </m:f>
+              <m:r>
+                <w:rPr>
+                  <w:rFonts w:ascii="Cambria Math"/>
+                  <w:sz w:val="26"/>
+                  <w:szCs w:val="26"/>
+                </w:rPr>
+                <m:t>)</m:t>
+              </m:r>
+            </m:e>
+            <m:sup>
+              <m:r>
+                <w:rPr>
+                  <w:rFonts w:ascii="Cambria Math"/>
+                  <w:sz w:val="26"/>
+                  <w:szCs w:val="26"/>
+                </w:rPr>
+                <m:t>6</m:t>
+              </m:r>
+            </m:sup>
+          </m:sSup>
+          <m:r>
+            <w:rPr>
+              <w:rFonts w:ascii="Cambria Math"/>
+              <w:sz w:val="26"/>
+              <w:szCs w:val="26"/>
+            </w:rPr>
+            <m:t>.</m:t>
+          </m:r>
+          <m:f>
+            <m:fPr>
+              <m:ctrlPr>
+                <w:rPr>
+                  <w:rFonts w:ascii="Cambria Math" w:hAnsi="Cambria Math"/>
+                  <w:i/>
+                  <w:sz w:val="26"/>
+                  <w:szCs w:val="26"/>
+                </w:rPr>
+              </m:ctrlPr>
+            </m:fPr>
+            <m:num>
+              <m:sSub>
+                <m:sSubPr>
+                  <m:ctrlPr>
+                    <w:rPr>
+                      <w:rFonts w:ascii="Cambria Math"/>
+                      <w:i/>
+                      <w:sz w:val="26"/>
+                      <w:szCs w:val="26"/>
+                    </w:rPr>
+                  </m:ctrlPr>
+                </m:sSubPr>
+                <m:e>
+                  <m:r>
+                    <w:rPr>
+                      <w:rFonts w:ascii="Cambria Math"/>
+                      <w:sz w:val="26"/>
+                      <w:szCs w:val="26"/>
+                    </w:rPr>
+                    <m:t>t</m:t>
+                  </m:r>
+                </m:e>
+                <m:sub>
+                  <m:r>
+                    <w:rPr>
+                      <w:rFonts w:ascii="Cambria Math"/>
+                      <w:sz w:val="26"/>
+                      <w:szCs w:val="26"/>
+                    </w:rPr>
+                    <m:t>2</m:t>
+                  </m:r>
+                </m:sub>
+              </m:sSub>
+            </m:num>
+            <m:den>
+              <m:sSub>
+                <m:sSubPr>
+                  <m:ctrlPr>
+                    <w:rPr>
+                      <w:rFonts w:ascii="Cambria Math"/>
+                      <w:i/>
+                      <w:sz w:val="26"/>
+                      <w:szCs w:val="26"/>
+                    </w:rPr>
+                  </m:ctrlPr>
+                </m:sSubPr>
+                <m:e>
+                  <m:r>
+                    <w:rPr>
+                      <w:rFonts w:ascii="Cambria Math"/>
+                      <w:sz w:val="26"/>
+                      <w:szCs w:val="26"/>
+                    </w:rPr>
+                    <m:t>t</m:t>
+                  </m:r>
+                </m:e>
+                <m:sub>
+                  <m:r>
+                    <w:rPr>
+                      <w:rFonts w:ascii="Cambria Math"/>
+                      <w:sz w:val="26"/>
+                      <w:szCs w:val="26"/>
+                    </w:rPr>
+                    <m:t>1</m:t>
+                  </m:r>
+                </m:sub>
+              </m:sSub>
+              <m:r>
+                <w:rPr>
+                  <w:rFonts w:ascii="Cambria Math"/>
+                  <w:sz w:val="26"/>
+                  <w:szCs w:val="26"/>
+                </w:rPr>
+                <m:t>+</m:t>
+              </m:r>
+              <m:sSub>
+                <m:sSubPr>
+                  <m:ctrlPr>
+                    <w:rPr>
+                      <w:rFonts w:ascii="Cambria Math"/>
+                      <w:i/>
+                      <w:sz w:val="26"/>
+                      <w:szCs w:val="26"/>
+                    </w:rPr>
+                  </m:ctrlPr>
+                </m:sSubPr>
+                <m:e>
+                  <m:r>
+                    <w:rPr>
+                      <w:rFonts w:ascii="Cambria Math"/>
+                      <w:sz w:val="26"/>
+                      <w:szCs w:val="26"/>
+                    </w:rPr>
+                    <m:t>t</m:t>
+                  </m:r>
+                </m:e>
+                <m:sub>
+                  <m:r>
+                    <w:rPr>
+                      <w:rFonts w:ascii="Cambria Math"/>
+                      <w:sz w:val="26"/>
+                      <w:szCs w:val="26"/>
+                    </w:rPr>
+                    <m:t>2</m:t>
+                  </m:r>
+                </m:sub>
+              </m:sSub>
+            </m:den>
+          </m:f>
+          <m:r>
+            <w:rPr>
+              <w:rFonts w:ascii="Cambria Math"/>
+              <w:sz w:val="26"/>
+              <w:szCs w:val="26"/>
+            </w:rPr>
+            <m:t>]</m:t>
+          </m:r>
           <m:r>
             <m:rPr>
               <m:sty m:val="p"/>
@@ -20037,7 +21428,16 @@
                   <w:sz w:val="26"/>
                   <w:szCs w:val="26"/>
                 </w:rPr>
-                <m:t>60</m:t>
+                <m:t>5</m:t>
+              </m:r>
+              <m:r>
+                <w:rPr>
+                  <w:rFonts w:ascii="Cambria Math"/>
+                  <w:sz w:val="26"/>
+                  <w:szCs w:val="26"/>
+                  <w:lang w:val="en-US"/>
+                </w:rPr>
+                <m:t>1</m:t>
               </m:r>
             </m:den>
           </m:f>
@@ -20117,7 +21517,16 @@
                   <w:sz w:val="26"/>
                   <w:szCs w:val="26"/>
                 </w:rPr>
-                <m:t>60</m:t>
+                <m:t>5</m:t>
+              </m:r>
+              <m:r>
+                <w:rPr>
+                  <w:rFonts w:ascii="Cambria Math"/>
+                  <w:sz w:val="26"/>
+                  <w:szCs w:val="26"/>
+                  <w:lang w:val="en-US"/>
+                </w:rPr>
+                <m:t>1</m:t>
               </m:r>
             </m:den>
           </m:f>
@@ -20127,7 +21536,32 @@
               <w:sz w:val="26"/>
               <w:szCs w:val="26"/>
             </w:rPr>
-            <m:t>]=564424028&gt;4.1</m:t>
+            <m:t>]=</m:t>
+          </m:r>
+          <m:r>
+            <w:rPr>
+              <w:rFonts w:ascii="Cambria Math"/>
+              <w:sz w:val="26"/>
+              <w:szCs w:val="26"/>
+            </w:rPr>
+            <m:t>2</m:t>
+          </m:r>
+          <m:r>
+            <w:rPr>
+              <w:rFonts w:ascii="Cambria Math"/>
+              <w:sz w:val="26"/>
+              <w:szCs w:val="26"/>
+              <w:lang w:val="en-US"/>
+            </w:rPr>
+            <m:t>670260294</m:t>
+          </m:r>
+          <m:r>
+            <w:rPr>
+              <w:rFonts w:ascii="Cambria Math"/>
+              <w:sz w:val="26"/>
+              <w:szCs w:val="26"/>
+            </w:rPr>
+            <m:t>&gt;4.1</m:t>
           </m:r>
           <m:sSup>
             <m:sSupPr>
@@ -20197,15 +21631,7 @@
                   <w:sz w:val="26"/>
                   <w:szCs w:val="26"/>
                 </w:rPr>
-                <m:t>F</m:t>
-              </m:r>
-              <m:r>
-                <w:rPr>
-                  <w:rFonts w:ascii="Cambria Math"/>
-                  <w:sz w:val="26"/>
-                  <w:szCs w:val="26"/>
-                </w:rPr>
-                <m:t>O</m:t>
+                <m:t>FO</m:t>
               </m:r>
             </m:sub>
           </m:sSub>
@@ -20275,18 +21701,139 @@
     <w:p>
       <w:pPr>
         <w:spacing w:after="0" w:line="360" w:lineRule="auto"/>
+        <w:rPr>
+          <w:sz w:val="26"/>
+          <w:szCs w:val="26"/>
+          <w:lang w:val="en-US"/>
+        </w:rPr>
+      </w:pPr>
+      <w:r>
+        <w:rPr>
+          <w:sz w:val="26"/>
+          <w:szCs w:val="26"/>
+        </w:rPr>
+        <w:t xml:space="preserve">=&gt; </w:t>
+      </w:r>
+      <w:r>
+        <w:rPr>
+          <w:position w:val="-12"/>
+          <w:sz w:val="26"/>
+          <w:szCs w:val="26"/>
+        </w:rPr>
+        <w:object w:dxaOrig="920" w:dyaOrig="360" w14:anchorId="1304C942">
+          <v:shape id="_x0000_i1086" type="#_x0000_t75" style="width:43.5pt;height:18pt" o:ole="">
+            <v:imagedata r:id="rId140" o:title=""/>
+          </v:shape>
+          <o:OLEObject Type="Embed" ProgID="Equation.DSMT4" ShapeID="_x0000_i1086" DrawAspect="Content" ObjectID="_1804662417" r:id="rId141"/>
+        </w:object>
+      </w:r>
+      <w:r>
+        <w:rPr>
+          <w:sz w:val="26"/>
+          <w:szCs w:val="26"/>
+        </w:rPr>
+        <w:t xml:space="preserve">và tương tự có </w:t>
+      </w:r>
+      <w:r>
+        <w:rPr>
+          <w:position w:val="-12"/>
+          <w:sz w:val="26"/>
+          <w:szCs w:val="26"/>
+        </w:rPr>
+        <w:object w:dxaOrig="880" w:dyaOrig="360" w14:anchorId="39A99795">
+          <v:shape id="_x0000_i1087" type="#_x0000_t75" style="width:45.75pt;height:18pt" o:ole="">
+            <v:imagedata r:id="rId142" o:title=""/>
+          </v:shape>
+          <o:OLEObject Type="Embed" ProgID="Equation.DSMT4" ShapeID="_x0000_i1087" DrawAspect="Content" ObjectID="_1804662418" r:id="rId143"/>
+        </w:object>
+      </w:r>
+    </w:p>
+    <w:p>
+      <w:pPr>
+        <w:spacing w:after="0" w:line="360" w:lineRule="auto"/>
+        <w:rPr>
+          <w:sz w:val="26"/>
+          <w:szCs w:val="26"/>
+        </w:rPr>
+      </w:pPr>
+      <w:r>
+        <w:rPr>
+          <w:sz w:val="26"/>
+          <w:szCs w:val="26"/>
+        </w:rPr>
+        <w:t xml:space="preserve">Nếu </w:t>
+      </w:r>
+      <w:r>
+        <w:rPr>
+          <w:position w:val="-12"/>
+          <w:sz w:val="26"/>
+          <w:szCs w:val="26"/>
+        </w:rPr>
+        <w:object w:dxaOrig="1180" w:dyaOrig="360" w14:anchorId="44FC0637">
+          <v:shape id="_x0000_i1129" type="#_x0000_t75" style="width:59.25pt;height:18pt" o:ole="">
+            <v:imagedata r:id="rId144" o:title=""/>
+          </v:shape>
+          <o:OLEObject Type="Embed" ProgID="Equation.DSMT4" ShapeID="_x0000_i1129" DrawAspect="Content" ObjectID="_1804662419" r:id="rId145"/>
+        </w:object>
+      </w:r>
+      <w:r>
+        <w:rPr>
+          <w:sz w:val="26"/>
+          <w:szCs w:val="26"/>
+        </w:rPr>
+        <w:t xml:space="preserve"> thì tính </w:t>
+      </w:r>
+      <w:r>
+        <w:rPr>
+          <w:position w:val="-12"/>
+          <w:sz w:val="26"/>
+          <w:szCs w:val="26"/>
+        </w:rPr>
+        <w:object w:dxaOrig="480" w:dyaOrig="360" w14:anchorId="138734AA">
+          <v:shape id="_x0000_i1131" type="#_x0000_t75" style="width:24pt;height:18pt" o:ole="">
+            <v:imagedata r:id="rId146" o:title=""/>
+          </v:shape>
+          <o:OLEObject Type="Embed" ProgID="Equation.DSMT4" ShapeID="_x0000_i1131" DrawAspect="Content" ObjectID="_1804662420" r:id="rId147"/>
+        </w:object>
+      </w:r>
+      <w:r>
+        <w:rPr>
+          <w:sz w:val="26"/>
+          <w:szCs w:val="26"/>
+        </w:rPr>
+        <w:t>bằng công thức:</w:t>
+      </w:r>
+    </w:p>
+    <w:p>
+      <w:pPr>
+        <w:pStyle w:val="ListParagraph"/>
+        <w:spacing w:after="0" w:line="360" w:lineRule="auto"/>
         <w:jc w:val="center"/>
         <w:rPr>
           <w:sz w:val="26"/>
           <w:szCs w:val="26"/>
-        </w:rPr>
-      </w:pPr>
-      <w:r>
-        <w:rPr>
-          <w:sz w:val="26"/>
-          <w:szCs w:val="26"/>
-        </w:rPr>
-        <w:t xml:space="preserve">=&gt; </w:t>
+          <w:lang w:val="en-US"/>
+        </w:rPr>
+      </w:pPr>
+      <w:r>
+        <w:rPr>
+          <w:position w:val="-34"/>
+          <w:sz w:val="26"/>
+          <w:szCs w:val="26"/>
+        </w:rPr>
+        <w:object w:dxaOrig="1500" w:dyaOrig="800" w14:anchorId="5A96DEEF">
+          <v:shape id="_x0000_i1132" type="#_x0000_t75" style="width:75.75pt;height:39.75pt" o:ole="">
+            <v:imagedata r:id="rId148" o:title=""/>
+          </v:shape>
+          <o:OLEObject Type="Embed" ProgID="Equation.DSMT4" ShapeID="_x0000_i1132" DrawAspect="Content" ObjectID="_1804662421" r:id="rId149"/>
+        </w:object>
+      </w:r>
+      <w:r>
+        <w:rPr>
+          <w:sz w:val="26"/>
+          <w:szCs w:val="26"/>
+        </w:rPr>
+        <w:t xml:space="preserve"> (</w:t>
       </w:r>
       <w:r>
         <w:rPr>
@@ -20294,11 +21841,11 @@
           <w:sz w:val="26"/>
           <w:szCs w:val="26"/>
         </w:rPr>
-        <w:object w:dxaOrig="920" w:dyaOrig="360" w14:anchorId="1304C942">
-          <v:shape id="_x0000_i1537" type="#_x0000_t75" style="width:43.45pt;height:18.35pt" o:ole="">
-            <v:imagedata r:id="rId129" o:title=""/>
+        <w:object w:dxaOrig="780" w:dyaOrig="360" w14:anchorId="68F34E6A">
+          <v:shape id="_x0000_i1133" type="#_x0000_t75" style="width:39.75pt;height:18pt" o:ole="">
+            <v:imagedata r:id="rId150" o:title=""/>
           </v:shape>
-          <o:OLEObject Type="Embed" ProgID="Equation.DSMT4" ShapeID="_x0000_i1537" DrawAspect="Content" ObjectID="_1804362240" r:id="rId130"/>
+          <o:OLEObject Type="Embed" ProgID="Equation.DSMT4" ShapeID="_x0000_i1133" DrawAspect="Content" ObjectID="_1804662422" r:id="rId151"/>
         </w:object>
       </w:r>
       <w:r>
@@ -20306,20 +21853,27 @@
           <w:sz w:val="26"/>
           <w:szCs w:val="26"/>
         </w:rPr>
-        <w:t xml:space="preserve">và tương tự có </w:t>
-      </w:r>
-      <w:r>
-        <w:rPr>
-          <w:position w:val="-12"/>
-          <w:sz w:val="26"/>
-          <w:szCs w:val="26"/>
-        </w:rPr>
-        <w:object w:dxaOrig="880" w:dyaOrig="360" w14:anchorId="39A99795">
-          <v:shape id="_x0000_i1538" type="#_x0000_t75" style="width:45.5pt;height:18.35pt" o:ole="">
-            <v:imagedata r:id="rId131" o:title=""/>
+        <w:t>khi</w:t>
+      </w:r>
+      <w:r>
+        <w:rPr>
+          <w:position w:val="-6"/>
+          <w:sz w:val="26"/>
+          <w:szCs w:val="26"/>
+        </w:rPr>
+        <w:object w:dxaOrig="1080" w:dyaOrig="279" w14:anchorId="59141F4F">
+          <v:shape id="_x0000_i1134" type="#_x0000_t75" style="width:54pt;height:14.25pt" o:ole="">
+            <v:imagedata r:id="rId152" o:title=""/>
           </v:shape>
-          <o:OLEObject Type="Embed" ProgID="Equation.DSMT4" ShapeID="_x0000_i1538" DrawAspect="Content" ObjectID="_1804362241" r:id="rId132"/>
+          <o:OLEObject Type="Embed" ProgID="Equation.DSMT4" ShapeID="_x0000_i1134" DrawAspect="Content" ObjectID="_1804662423" r:id="rId153"/>
         </w:object>
+      </w:r>
+      <w:r>
+        <w:rPr>
+          <w:sz w:val="26"/>
+          <w:szCs w:val="26"/>
+        </w:rPr>
+        <w:t>)</w:t>
       </w:r>
     </w:p>
     <w:p>
@@ -20410,17 +21964,7 @@
           <w:szCs w:val="26"/>
           <w:lang w:val="en-US"/>
         </w:rPr>
-        <w:t>;</w:t>
-      </w:r>
-      <w:r>
-        <w:rPr>
-          <w:rFonts w:ascii="Times New Roman" w:hAnsi="Times New Roman" w:cs="Times New Roman"/>
-          <w:color w:val="3A7C22" w:themeColor="accent6" w:themeShade="BF"/>
-          <w:sz w:val="26"/>
-          <w:szCs w:val="26"/>
-          <w:lang w:val="en-US"/>
-        </w:rPr>
-        <w:t xml:space="preserve"> do bộ truyền quay một chiều nên K</w:t>
+        <w:t>; do bộ truyền quay một chiều nên K</w:t>
       </w:r>
       <w:r>
         <w:rPr>
@@ -20462,10 +22006,10 @@
           <w:szCs w:val="26"/>
         </w:rPr>
         <w:object w:dxaOrig="2299" w:dyaOrig="760" w14:anchorId="607337CE">
-          <v:shape id="_x0000_i1548" type="#_x0000_t75" style="width:114.8pt;height:38.05pt" o:ole="">
-            <v:imagedata r:id="rId133" o:title=""/>
+          <v:shape id="_x0000_i1088" type="#_x0000_t75" style="width:114.75pt;height:38.25pt" o:ole="">
+            <v:imagedata r:id="rId154" o:title=""/>
           </v:shape>
-          <o:OLEObject Type="Embed" ProgID="Equation.DSMT4" ShapeID="_x0000_i1548" DrawAspect="Content" ObjectID="_1804362242" r:id="rId134"/>
+          <o:OLEObject Type="Embed" ProgID="Equation.DSMT4" ShapeID="_x0000_i1088" DrawAspect="Content" ObjectID="_1804662424" r:id="rId155"/>
         </w:object>
       </w:r>
     </w:p>
@@ -20594,15 +22138,7 @@
               <w:sz w:val="26"/>
               <w:szCs w:val="26"/>
             </w:rPr>
-            <m:t>=299,829(MPa</m:t>
-          </m:r>
-          <m:r>
-            <w:rPr>
-              <w:rFonts w:ascii="Cambria Math"/>
-              <w:sz w:val="26"/>
-              <w:szCs w:val="26"/>
-            </w:rPr>
-            <m:t>)</m:t>
+            <m:t>=299,829(MPa)</m:t>
           </m:r>
         </m:oMath>
       </m:oMathPara>
@@ -20715,15 +22251,7 @@
               <w:sz w:val="26"/>
               <w:szCs w:val="26"/>
             </w:rPr>
-            <m:t>=282,8571(MPa</m:t>
-          </m:r>
-          <m:r>
-            <w:rPr>
-              <w:rFonts w:ascii="Cambria Math"/>
-              <w:sz w:val="26"/>
-              <w:szCs w:val="26"/>
-            </w:rPr>
-            <m:t>)</m:t>
+            <m:t>=282,8571(MPa)</m:t>
           </m:r>
         </m:oMath>
       </m:oMathPara>
@@ -20742,6 +22270,7 @@
           <w:sz w:val="26"/>
           <w:szCs w:val="26"/>
         </w:rPr>
+        <w:lastRenderedPageBreak/>
         <w:t>Ứng suất tiếp xúc cho phép khi quá tải xác định theo công thức (6.13) [1]:</w:t>
       </w:r>
     </w:p>
@@ -22563,6 +24092,7 @@
   <w:style w:type="character" w:default="1" w:styleId="DefaultParagraphFont">
     <w:name w:val="Default Paragraph Font"/>
     <w:uiPriority w:val="1"/>
+    <w:semiHidden/>
     <w:unhideWhenUsed/>
   </w:style>
   <w:style w:type="table" w:default="1" w:styleId="TableNormal">

</xml_diff>

<commit_message>
Update Workflow + Tên dữ liệu
</commit_message>
<xml_diff>
--- a/Workflow thiết kế bộ giảm tốc.docx
+++ b/Workflow thiết kế bộ giảm tốc.docx
@@ -565,10 +565,10 @@
             <v:path o:extrusionok="f" gradientshapeok="t" o:connecttype="rect"/>
             <o:lock v:ext="edit" aspectratio="t"/>
           </v:shapetype>
-          <v:shape id="_x0000_i1025" type="#_x0000_t75" style="width:21.75pt;height:33.75pt" o:ole="">
+          <v:shape id="_x0000_i1025" type="#_x0000_t75" style="width:21.9pt;height:33.8pt" o:ole="">
             <v:imagedata r:id="rId6" o:title=""/>
           </v:shape>
-          <o:OLEObject Type="Embed" ProgID="Equation.DSMT4" ShapeID="_x0000_i1025" DrawAspect="Content" ObjectID="_1804662351" r:id="rId7"/>
+          <o:OLEObject Type="Embed" ProgID="Equation.DSMT4" ShapeID="_x0000_i1025" DrawAspect="Content" ObjectID="_1804707113" r:id="rId7"/>
         </w:object>
       </w:r>
     </w:p>
@@ -593,10 +593,10 @@
           <w:szCs w:val="28"/>
         </w:rPr>
         <w:object w:dxaOrig="380" w:dyaOrig="360" w14:anchorId="664ABD9D">
-          <v:shape id="_x0000_i1026" type="#_x0000_t75" style="width:18.75pt;height:18pt" o:ole="">
+          <v:shape id="_x0000_i1026" type="#_x0000_t75" style="width:18.8pt;height:18.15pt" o:ole="">
             <v:imagedata r:id="rId8" o:title=""/>
           </v:shape>
-          <o:OLEObject Type="Embed" ProgID="Equation.DSMT4" ShapeID="_x0000_i1026" DrawAspect="Content" ObjectID="_1804662352" r:id="rId9"/>
+          <o:OLEObject Type="Embed" ProgID="Equation.DSMT4" ShapeID="_x0000_i1026" DrawAspect="Content" ObjectID="_1804707114" r:id="rId9"/>
         </w:object>
       </w:r>
       <w:r>
@@ -629,10 +629,10 @@
           <w:szCs w:val="28"/>
         </w:rPr>
         <w:object w:dxaOrig="220" w:dyaOrig="260" w14:anchorId="1AE3F8E3">
-          <v:shape id="_x0000_i1027" type="#_x0000_t75" style="width:11.25pt;height:12.75pt" o:ole="">
+          <v:shape id="_x0000_i1027" type="#_x0000_t75" style="width:11.25pt;height:12.5pt" o:ole="">
             <v:imagedata r:id="rId10" o:title=""/>
           </v:shape>
-          <o:OLEObject Type="Embed" ProgID="Equation.DSMT4" ShapeID="_x0000_i1027" DrawAspect="Content" ObjectID="_1804662353" r:id="rId11"/>
+          <o:OLEObject Type="Embed" ProgID="Equation.DSMT4" ShapeID="_x0000_i1027" DrawAspect="Content" ObjectID="_1804707115" r:id="rId11"/>
         </w:object>
       </w:r>
       <w:r>
@@ -887,10 +887,10 @@
           <w:szCs w:val="28"/>
         </w:rPr>
         <w:object w:dxaOrig="2600" w:dyaOrig="380" w14:anchorId="4D42F59C">
-          <v:shape id="_x0000_i1028" type="#_x0000_t75" style="width:129.75pt;height:18.75pt" o:ole="">
+          <v:shape id="_x0000_i1028" type="#_x0000_t75" style="width:129.6pt;height:18.8pt" o:ole="">
             <v:imagedata r:id="rId12" o:title=""/>
           </v:shape>
-          <o:OLEObject Type="Embed" ProgID="Equation.DSMT4" ShapeID="_x0000_i1028" DrawAspect="Content" ObjectID="_1804662354" r:id="rId13"/>
+          <o:OLEObject Type="Embed" ProgID="Equation.DSMT4" ShapeID="_x0000_i1028" DrawAspect="Content" ObjectID="_1804707116" r:id="rId13"/>
         </w:object>
       </w:r>
       <w:r>
@@ -1141,10 +1141,10 @@
           <w:szCs w:val="28"/>
         </w:rPr>
         <w:object w:dxaOrig="1200" w:dyaOrig="360" w14:anchorId="32CD30B1">
-          <v:shape id="_x0000_i1029" type="#_x0000_t75" style="width:60pt;height:18pt" o:ole="">
+          <v:shape id="_x0000_i1029" type="#_x0000_t75" style="width:60.1pt;height:18.15pt" o:ole="">
             <v:imagedata r:id="rId14" o:title=""/>
           </v:shape>
-          <o:OLEObject Type="Embed" ProgID="Equation.DSMT4" ShapeID="_x0000_i1029" DrawAspect="Content" ObjectID="_1804662355" r:id="rId15"/>
+          <o:OLEObject Type="Embed" ProgID="Equation.DSMT4" ShapeID="_x0000_i1029" DrawAspect="Content" ObjectID="_1804707117" r:id="rId15"/>
         </w:object>
       </w:r>
       <w:r>
@@ -1163,10 +1163,10 @@
           <w:szCs w:val="28"/>
         </w:rPr>
         <w:object w:dxaOrig="800" w:dyaOrig="360" w14:anchorId="4C9CA8DA">
-          <v:shape id="_x0000_i1030" type="#_x0000_t75" style="width:39.75pt;height:18pt" o:ole="">
+          <v:shape id="_x0000_i1030" type="#_x0000_t75" style="width:40.05pt;height:18.15pt" o:ole="">
             <v:imagedata r:id="rId16" o:title=""/>
           </v:shape>
-          <o:OLEObject Type="Embed" ProgID="Equation.DSMT4" ShapeID="_x0000_i1030" DrawAspect="Content" ObjectID="_1804662356" r:id="rId17"/>
+          <o:OLEObject Type="Embed" ProgID="Equation.DSMT4" ShapeID="_x0000_i1030" DrawAspect="Content" ObjectID="_1804707118" r:id="rId17"/>
         </w:object>
       </w:r>
       <w:r>
@@ -1268,10 +1268,10 @@
           <w:szCs w:val="28"/>
         </w:rPr>
         <w:object w:dxaOrig="1579" w:dyaOrig="620" w14:anchorId="732B4739">
-          <v:shape id="_x0000_i1031" type="#_x0000_t75" style="width:78.75pt;height:30.75pt" o:ole="">
+          <v:shape id="_x0000_i1031" type="#_x0000_t75" style="width:78.9pt;height:30.7pt" o:ole="">
             <v:imagedata r:id="rId18" o:title=""/>
           </v:shape>
-          <o:OLEObject Type="Embed" ProgID="Equation.DSMT4" ShapeID="_x0000_i1031" DrawAspect="Content" ObjectID="_1804662357" r:id="rId19"/>
+          <o:OLEObject Type="Embed" ProgID="Equation.DSMT4" ShapeID="_x0000_i1031" DrawAspect="Content" ObjectID="_1804707119" r:id="rId19"/>
         </w:object>
       </w:r>
     </w:p>
@@ -2524,10 +2524,10 @@
           <w:szCs w:val="28"/>
         </w:rPr>
         <w:object w:dxaOrig="1400" w:dyaOrig="360" w14:anchorId="3D1D9137">
-          <v:shape id="_x0000_i1032" type="#_x0000_t75" style="width:69.75pt;height:18pt" o:ole="">
+          <v:shape id="_x0000_i1032" type="#_x0000_t75" style="width:69.5pt;height:18.15pt" o:ole="">
             <v:imagedata r:id="rId20" o:title=""/>
           </v:shape>
-          <o:OLEObject Type="Embed" ProgID="Equation.DSMT4" ShapeID="_x0000_i1032" DrawAspect="Content" ObjectID="_1804662358" r:id="rId21"/>
+          <o:OLEObject Type="Embed" ProgID="Equation.DSMT4" ShapeID="_x0000_i1032" DrawAspect="Content" ObjectID="_1804707120" r:id="rId21"/>
         </w:object>
       </w:r>
       <w:r>
@@ -3262,10 +3262,10 @@
           <w:szCs w:val="28"/>
         </w:rPr>
         <w:object w:dxaOrig="800" w:dyaOrig="360" w14:anchorId="6EF5056E">
-          <v:shape id="_x0000_i1033" type="#_x0000_t75" style="width:39.75pt;height:18pt" o:ole="">
+          <v:shape id="_x0000_i1033" type="#_x0000_t75" style="width:40.05pt;height:18.15pt" o:ole="">
             <v:imagedata r:id="rId22" o:title=""/>
           </v:shape>
-          <o:OLEObject Type="Embed" ProgID="Equation.DSMT4" ShapeID="_x0000_i1033" DrawAspect="Content" ObjectID="_1804662359" r:id="rId23"/>
+          <o:OLEObject Type="Embed" ProgID="Equation.DSMT4" ShapeID="_x0000_i1033" DrawAspect="Content" ObjectID="_1804707121" r:id="rId23"/>
         </w:object>
       </w:r>
     </w:p>
@@ -3299,10 +3299,10 @@
           <w:szCs w:val="28"/>
         </w:rPr>
         <w:object w:dxaOrig="1579" w:dyaOrig="360" w14:anchorId="66B47FB4">
-          <v:shape id="_x0000_i1034" type="#_x0000_t75" style="width:78.75pt;height:18pt" o:ole="">
+          <v:shape id="_x0000_i1034" type="#_x0000_t75" style="width:78.9pt;height:18.15pt" o:ole="">
             <v:imagedata r:id="rId24" o:title=""/>
           </v:shape>
-          <o:OLEObject Type="Embed" ProgID="Equation.DSMT4" ShapeID="_x0000_i1034" DrawAspect="Content" ObjectID="_1804662360" r:id="rId25"/>
+          <o:OLEObject Type="Embed" ProgID="Equation.DSMT4" ShapeID="_x0000_i1034" DrawAspect="Content" ObjectID="_1804707122" r:id="rId25"/>
         </w:object>
       </w:r>
       <w:r>
@@ -3335,10 +3335,10 @@
           <w:szCs w:val="28"/>
         </w:rPr>
         <w:object w:dxaOrig="980" w:dyaOrig="680" w14:anchorId="67A9951D">
-          <v:shape id="_x0000_i1035" type="#_x0000_t75" style="width:48.75pt;height:33.75pt" o:ole="">
+          <v:shape id="_x0000_i1035" type="#_x0000_t75" style="width:48.85pt;height:33.8pt" o:ole="">
             <v:imagedata r:id="rId26" o:title=""/>
           </v:shape>
-          <o:OLEObject Type="Embed" ProgID="Equation.DSMT4" ShapeID="_x0000_i1035" DrawAspect="Content" ObjectID="_1804662361" r:id="rId27"/>
+          <o:OLEObject Type="Embed" ProgID="Equation.DSMT4" ShapeID="_x0000_i1035" DrawAspect="Content" ObjectID="_1804707123" r:id="rId27"/>
         </w:object>
       </w:r>
     </w:p>
@@ -4203,8 +4203,11 @@
       <w:pPr>
         <w:rPr>
           <w:rFonts w:ascii="Times New Roman" w:hAnsi="Times New Roman" w:cs="Times New Roman"/>
-          <w:sz w:val="28"/>
-          <w:szCs w:val="28"/>
+          <w:b/>
+          <w:bCs/>
+          <w:sz w:val="28"/>
+          <w:szCs w:val="28"/>
+          <w:lang w:val="en-US"/>
         </w:rPr>
       </w:pPr>
       <w:r>
@@ -4213,8 +4216,9 @@
           <w:iCs/>
           <w:sz w:val="28"/>
           <w:szCs w:val="28"/>
-        </w:rPr>
-        <w:t>Đối với u</w:t>
+          <w:lang w:val="en-US"/>
+        </w:rPr>
+        <w:t>u</w:t>
       </w:r>
       <w:r>
         <w:rPr>
@@ -4223,8 +4227,9 @@
           <w:sz w:val="28"/>
           <w:szCs w:val="28"/>
           <w:vertAlign w:val="subscript"/>
-        </w:rPr>
-        <w:t>n</w:t>
+          <w:lang w:val="en-US"/>
+        </w:rPr>
+        <w:t xml:space="preserve">n </w:t>
       </w:r>
       <w:r>
         <w:rPr>
@@ -4232,38 +4237,42 @@
           <w:iCs/>
           <w:sz w:val="28"/>
           <w:szCs w:val="28"/>
-        </w:rPr>
-        <w:t xml:space="preserve">, ta xác định bằng cách tra </w:t>
-      </w:r>
-      <w:r>
-        <w:rPr>
-          <w:rFonts w:ascii="Times New Roman" w:hAnsi="Times New Roman" w:cs="Times New Roman"/>
-          <w:sz w:val="28"/>
-          <w:szCs w:val="28"/>
-        </w:rPr>
-        <w:t xml:space="preserve">bảng 2.4 trang 21 các loại truyền động được dùng bên ngoài hộp và dùng </w:t>
-      </w:r>
-      <w:r>
-        <w:rPr>
-          <w:rFonts w:ascii="Times New Roman" w:hAnsi="Times New Roman" w:cs="Times New Roman"/>
-          <w:position w:val="-12"/>
-          <w:sz w:val="28"/>
-          <w:szCs w:val="28"/>
-        </w:rPr>
-        <w:object w:dxaOrig="1260" w:dyaOrig="360" w14:anchorId="0A2E39AB">
-          <v:shape id="_x0000_i1036" type="#_x0000_t75" style="width:63pt;height:18pt" o:ole="">
-            <v:imagedata r:id="rId28" o:title=""/>
-          </v:shape>
-          <o:OLEObject Type="Embed" ProgID="Equation.DSMT4" ShapeID="_x0000_i1036" DrawAspect="Content" ObjectID="_1804662362" r:id="rId29"/>
-        </w:object>
-      </w:r>
-      <w:r>
-        <w:rPr>
-          <w:rFonts w:ascii="Times New Roman" w:hAnsi="Times New Roman" w:cs="Times New Roman"/>
-          <w:sz w:val="28"/>
-          <w:szCs w:val="28"/>
-        </w:rPr>
-        <w:t xml:space="preserve"> nếu có nhiều hơn một tỉ số.</w:t>
+          <w:lang w:val="en-US"/>
+        </w:rPr>
+        <w:t>là u</w:t>
+      </w:r>
+      <w:r>
+        <w:rPr>
+          <w:rFonts w:ascii="Times New Roman" w:hAnsi="Times New Roman" w:cs="Times New Roman"/>
+          <w:iCs/>
+          <w:sz w:val="28"/>
+          <w:szCs w:val="28"/>
+          <w:vertAlign w:val="subscript"/>
+          <w:lang w:val="en-US"/>
+        </w:rPr>
+        <w:t xml:space="preserve">x </w:t>
+      </w:r>
+      <w:r>
+        <w:rPr>
+          <w:rFonts w:ascii="Times New Roman" w:hAnsi="Times New Roman" w:cs="Times New Roman"/>
+          <w:iCs/>
+          <w:sz w:val="28"/>
+          <w:szCs w:val="28"/>
+          <w:lang w:val="en-US"/>
+        </w:rPr>
+        <w:t xml:space="preserve">ở </w:t>
+      </w:r>
+      <w:r>
+        <w:rPr>
+          <w:rFonts w:ascii="Times New Roman" w:hAnsi="Times New Roman" w:cs="Times New Roman"/>
+          <w:b/>
+          <w:bCs/>
+          <w:iCs/>
+          <w:sz w:val="28"/>
+          <w:szCs w:val="28"/>
+          <w:lang w:val="en-US"/>
+        </w:rPr>
+        <w:t>B6</w:t>
       </w:r>
     </w:p>
     <w:p>
@@ -4285,16 +4294,31 @@
           <w:sz w:val="28"/>
           <w:szCs w:val="28"/>
         </w:rPr>
-        <w:t>Từ đó tính được u</w:t>
-      </w:r>
-      <w:r>
-        <w:rPr>
-          <w:rFonts w:ascii="Times New Roman" w:hAnsi="Times New Roman" w:cs="Times New Roman"/>
-          <w:sz w:val="28"/>
-          <w:szCs w:val="28"/>
-          <w:vertAlign w:val="subscript"/>
-        </w:rPr>
-        <w:t>h</w:t>
+        <w:t>Từ đó tính được</w:t>
+      </w:r>
+      <w:r>
+        <w:rPr>
+          <w:rFonts w:ascii="Times New Roman" w:hAnsi="Times New Roman" w:cs="Times New Roman"/>
+          <w:sz w:val="28"/>
+          <w:szCs w:val="28"/>
+          <w:lang w:val="en-US"/>
+        </w:rPr>
+        <w:t xml:space="preserve"> </w:t>
+      </w:r>
+      <w:r>
+        <w:rPr>
+          <w:rFonts w:ascii="Times New Roman" w:hAnsi="Times New Roman" w:cs="Times New Roman"/>
+          <w:position w:val="-30"/>
+          <w:sz w:val="28"/>
+          <w:szCs w:val="28"/>
+          <w:lang w:val="en-US"/>
+        </w:rPr>
+        <w:object w:dxaOrig="760" w:dyaOrig="680" w14:anchorId="0753A919">
+          <v:shape id="_x0000_i1108" type="#_x0000_t75" style="width:38.2pt;height:33.8pt" o:ole="">
+            <v:imagedata r:id="rId28" o:title=""/>
+          </v:shape>
+          <o:OLEObject Type="Embed" ProgID="Equation.DSMT4" ShapeID="_x0000_i1108" DrawAspect="Content" ObjectID="_1804707124" r:id="rId29"/>
+        </w:object>
       </w:r>
       <w:r>
         <w:rPr>
@@ -4309,9 +4333,12 @@
       <w:pPr>
         <w:rPr>
           <w:rFonts w:ascii="Times New Roman" w:hAnsi="Times New Roman" w:cs="Times New Roman"/>
+          <w:b/>
+          <w:bCs/>
           <w:sz w:val="28"/>
           <w:szCs w:val="28"/>
           <w:u w:val="single"/>
+          <w:lang w:val="en-US"/>
         </w:rPr>
       </w:pPr>
       <w:r>
@@ -4403,6 +4430,28 @@
         </w:rPr>
         <w:t xml:space="preserve"> làm tròn đến số nguyên gần nhất</w:t>
       </w:r>
+      <w:r>
+        <w:rPr>
+          <w:rFonts w:ascii="Times New Roman" w:hAnsi="Times New Roman" w:cs="Times New Roman"/>
+          <w:sz w:val="28"/>
+          <w:szCs w:val="28"/>
+          <w:u w:val="single"/>
+          <w:lang w:val="en-US"/>
+        </w:rPr>
+        <w:t xml:space="preserve"> hàng </w:t>
+      </w:r>
+      <w:r>
+        <w:rPr>
+          <w:rFonts w:ascii="Times New Roman" w:hAnsi="Times New Roman" w:cs="Times New Roman"/>
+          <w:b/>
+          <w:bCs/>
+          <w:sz w:val="28"/>
+          <w:szCs w:val="28"/>
+          <w:u w:val="single"/>
+          <w:lang w:val="en-US"/>
+        </w:rPr>
+        <w:t>HGT khai triển</w:t>
+      </w:r>
     </w:p>
     <w:p>
       <w:pPr>
@@ -4487,10 +4536,10 @@
           <w:szCs w:val="28"/>
         </w:rPr>
         <w:object w:dxaOrig="999" w:dyaOrig="680" w14:anchorId="492C92D8">
-          <v:shape id="_x0000_i1037" type="#_x0000_t75" style="width:50.25pt;height:33.75pt" o:ole="">
+          <v:shape id="_x0000_i1100" type="#_x0000_t75" style="width:50.1pt;height:33.8pt" o:ole="">
             <v:imagedata r:id="rId30" o:title=""/>
           </v:shape>
-          <o:OLEObject Type="Embed" ProgID="Equation.DSMT4" ShapeID="_x0000_i1037" DrawAspect="Content" ObjectID="_1804662363" r:id="rId31"/>
+          <o:OLEObject Type="Embed" ProgID="Equation.DSMT4" ShapeID="_x0000_i1100" DrawAspect="Content" ObjectID="_1804707125" r:id="rId31"/>
         </w:object>
       </w:r>
     </w:p>
@@ -9207,10 +9256,10 @@
           <w:lang w:val="vi-VN"/>
         </w:rPr>
         <w:object w:dxaOrig="1420" w:dyaOrig="740" w14:anchorId="08C3C622">
-          <v:shape id="_x0000_i1038" type="#_x0000_t75" style="width:69.75pt;height:38.25pt" o:ole="">
+          <v:shape id="_x0000_i1038" type="#_x0000_t75" style="width:69.5pt;height:38.2pt" o:ole="">
             <v:imagedata r:id="rId32" o:title=""/>
           </v:shape>
-          <o:OLEObject Type="Embed" ProgID="Equation.DSMT4" ShapeID="_x0000_i1038" DrawAspect="Content" ObjectID="_1804662364" r:id="rId33"/>
+          <o:OLEObject Type="Embed" ProgID="Equation.DSMT4" ShapeID="_x0000_i1038" DrawAspect="Content" ObjectID="_1804707126" r:id="rId33"/>
         </w:object>
       </w:r>
     </w:p>
@@ -9295,10 +9344,10 @@
           <w:lang w:val="vi-VN"/>
         </w:rPr>
         <w:object w:dxaOrig="1840" w:dyaOrig="400" w14:anchorId="37BB6388">
-          <v:shape id="_x0000_i1039" type="#_x0000_t75" style="width:93.75pt;height:21.75pt" o:ole="">
+          <v:shape id="_x0000_i1039" type="#_x0000_t75" style="width:93.9pt;height:21.9pt" o:ole="">
             <v:imagedata r:id="rId34" o:title=""/>
           </v:shape>
-          <o:OLEObject Type="Embed" ProgID="Equation.DSMT4" ShapeID="_x0000_i1039" DrawAspect="Content" ObjectID="_1804662365" r:id="rId35"/>
+          <o:OLEObject Type="Embed" ProgID="Equation.DSMT4" ShapeID="_x0000_i1039" DrawAspect="Content" ObjectID="_1804707127" r:id="rId35"/>
         </w:object>
       </w:r>
       <w:r>
@@ -9746,10 +9795,10 @@
           <w:szCs w:val="28"/>
         </w:rPr>
         <w:object w:dxaOrig="780" w:dyaOrig="360" w14:anchorId="32EA3E3D">
-          <v:shape id="_x0000_i1040" type="#_x0000_t75" style="width:39pt;height:18pt" o:ole="">
+          <v:shape id="_x0000_i1040" type="#_x0000_t75" style="width:38.8pt;height:18.15pt" o:ole="">
             <v:imagedata r:id="rId36" o:title=""/>
           </v:shape>
-          <o:OLEObject Type="Embed" ProgID="Equation.DSMT4" ShapeID="_x0000_i1040" DrawAspect="Content" ObjectID="_1804662366" r:id="rId37"/>
+          <o:OLEObject Type="Embed" ProgID="Equation.DSMT4" ShapeID="_x0000_i1040" DrawAspect="Content" ObjectID="_1804707128" r:id="rId37"/>
         </w:object>
       </w:r>
       <w:r>
@@ -9795,10 +9844,10 @@
           <w:szCs w:val="26"/>
         </w:rPr>
         <w:object w:dxaOrig="1320" w:dyaOrig="340" w14:anchorId="3739CCAA">
-          <v:shape id="_x0000_i1041" type="#_x0000_t75" style="width:66pt;height:14.25pt" o:ole="">
+          <v:shape id="_x0000_i1041" type="#_x0000_t75" style="width:65.75pt;height:14.4pt" o:ole="">
             <v:imagedata r:id="rId38" o:title=""/>
           </v:shape>
-          <o:OLEObject Type="Embed" ProgID="Equation.DSMT4" ShapeID="_x0000_i1041" DrawAspect="Content" ObjectID="_1804662367" r:id="rId39"/>
+          <o:OLEObject Type="Embed" ProgID="Equation.DSMT4" ShapeID="_x0000_i1041" DrawAspect="Content" ObjectID="_1804707129" r:id="rId39"/>
         </w:object>
       </w:r>
       <w:r>
@@ -9825,10 +9874,10 @@
           <w:szCs w:val="26"/>
         </w:rPr>
         <w:object w:dxaOrig="1579" w:dyaOrig="360" w14:anchorId="3F6D5F56">
-          <v:shape id="_x0000_i1042" type="#_x0000_t75" style="width:82.5pt;height:18pt" o:ole="">
+          <v:shape id="_x0000_i1042" type="#_x0000_t75" style="width:82.65pt;height:18.15pt" o:ole="">
             <v:imagedata r:id="rId40" o:title=""/>
           </v:shape>
-          <o:OLEObject Type="Embed" ProgID="Equation.DSMT4" ShapeID="_x0000_i1042" DrawAspect="Content" ObjectID="_1804662368" r:id="rId41"/>
+          <o:OLEObject Type="Embed" ProgID="Equation.DSMT4" ShapeID="_x0000_i1042" DrawAspect="Content" ObjectID="_1804707130" r:id="rId41"/>
         </w:object>
       </w:r>
       <w:r>
@@ -9847,10 +9896,10 @@
           <w:szCs w:val="26"/>
         </w:rPr>
         <w:object w:dxaOrig="1520" w:dyaOrig="340" w14:anchorId="61EF4E51">
-          <v:shape id="_x0000_i1043" type="#_x0000_t75" style="width:75.75pt;height:14.25pt" o:ole="">
+          <v:shape id="_x0000_i1043" type="#_x0000_t75" style="width:75.75pt;height:14.4pt" o:ole="">
             <v:imagedata r:id="rId42" o:title=""/>
           </v:shape>
-          <o:OLEObject Type="Embed" ProgID="Equation.DSMT4" ShapeID="_x0000_i1043" DrawAspect="Content" ObjectID="_1804662369" r:id="rId43"/>
+          <o:OLEObject Type="Embed" ProgID="Equation.DSMT4" ShapeID="_x0000_i1043" DrawAspect="Content" ObjectID="_1804707131" r:id="rId43"/>
         </w:object>
       </w:r>
     </w:p>
@@ -9878,10 +9927,10 @@
           <w:szCs w:val="26"/>
         </w:rPr>
         <w:object w:dxaOrig="1320" w:dyaOrig="340" w14:anchorId="5B7CE8D3">
-          <v:shape id="_x0000_i1044" type="#_x0000_t75" style="width:66pt;height:14.25pt" o:ole="">
+          <v:shape id="_x0000_i1044" type="#_x0000_t75" style="width:65.75pt;height:14.4pt" o:ole="">
             <v:imagedata r:id="rId44" o:title=""/>
           </v:shape>
-          <o:OLEObject Type="Embed" ProgID="Equation.DSMT4" ShapeID="_x0000_i1044" DrawAspect="Content" ObjectID="_1804662370" r:id="rId45"/>
+          <o:OLEObject Type="Embed" ProgID="Equation.DSMT4" ShapeID="_x0000_i1044" DrawAspect="Content" ObjectID="_1804707132" r:id="rId45"/>
         </w:object>
       </w:r>
       <w:r>
@@ -9958,10 +10007,10 @@
           <w:szCs w:val="26"/>
         </w:rPr>
         <w:object w:dxaOrig="1320" w:dyaOrig="340" w14:anchorId="683F91C5">
-          <v:shape id="_x0000_i1045" type="#_x0000_t75" style="width:66pt;height:14.25pt" o:ole="">
+          <v:shape id="_x0000_i1045" type="#_x0000_t75" style="width:65.75pt;height:14.4pt" o:ole="">
             <v:imagedata r:id="rId44" o:title=""/>
           </v:shape>
-          <o:OLEObject Type="Embed" ProgID="Equation.DSMT4" ShapeID="_x0000_i1045" DrawAspect="Content" ObjectID="_1804662371" r:id="rId46"/>
+          <o:OLEObject Type="Embed" ProgID="Equation.DSMT4" ShapeID="_x0000_i1045" DrawAspect="Content" ObjectID="_1804707133" r:id="rId46"/>
         </w:object>
       </w:r>
     </w:p>
@@ -10115,10 +10164,10 @@
           <w:szCs w:val="26"/>
         </w:rPr>
         <w:object w:dxaOrig="639" w:dyaOrig="360" w14:anchorId="2637D35E">
-          <v:shape id="_x0000_i1046" type="#_x0000_t75" style="width:33.75pt;height:18pt" o:ole="">
+          <v:shape id="_x0000_i1046" type="#_x0000_t75" style="width:33.8pt;height:18.15pt" o:ole="">
             <v:imagedata r:id="rId48" o:title=""/>
           </v:shape>
-          <o:OLEObject Type="Embed" ProgID="Equation.DSMT4" ShapeID="_x0000_i1046" DrawAspect="Content" ObjectID="_1804662372" r:id="rId49"/>
+          <o:OLEObject Type="Embed" ProgID="Equation.DSMT4" ShapeID="_x0000_i1046" DrawAspect="Content" ObjectID="_1804707134" r:id="rId49"/>
         </w:object>
       </w:r>
       <w:r>
@@ -10137,10 +10186,10 @@
           <w:szCs w:val="26"/>
         </w:rPr>
         <w:object w:dxaOrig="3580" w:dyaOrig="360" w14:anchorId="46B48D2C">
-          <v:shape id="_x0000_i1047" type="#_x0000_t75" style="width:176.25pt;height:18pt" o:ole="">
+          <v:shape id="_x0000_i1047" type="#_x0000_t75" style="width:176.55pt;height:18.15pt" o:ole="">
             <v:imagedata r:id="rId50" o:title=""/>
           </v:shape>
-          <o:OLEObject Type="Embed" ProgID="Equation.DSMT4" ShapeID="_x0000_i1047" DrawAspect="Content" ObjectID="_1804662373" r:id="rId51"/>
+          <o:OLEObject Type="Embed" ProgID="Equation.DSMT4" ShapeID="_x0000_i1047" DrawAspect="Content" ObjectID="_1804707135" r:id="rId51"/>
         </w:object>
       </w:r>
     </w:p>
@@ -10170,10 +10219,10 @@
           <w:szCs w:val="26"/>
         </w:rPr>
         <w:object w:dxaOrig="3100" w:dyaOrig="740" w14:anchorId="4011B64B">
-          <v:shape id="_x0000_i1048" type="#_x0000_t75" style="width:152.25pt;height:38.25pt" o:ole="">
+          <v:shape id="_x0000_i1048" type="#_x0000_t75" style="width:152.15pt;height:38.2pt" o:ole="">
             <v:imagedata r:id="rId52" o:title=""/>
           </v:shape>
-          <o:OLEObject Type="Embed" ProgID="Equation.DSMT4" ShapeID="_x0000_i1048" DrawAspect="Content" ObjectID="_1804662374" r:id="rId53"/>
+          <o:OLEObject Type="Embed" ProgID="Equation.DSMT4" ShapeID="_x0000_i1048" DrawAspect="Content" ObjectID="_1804707136" r:id="rId53"/>
         </w:object>
       </w:r>
     </w:p>
@@ -10468,10 +10517,10 @@
           <w:szCs w:val="26"/>
         </w:rPr>
         <w:object w:dxaOrig="7220" w:dyaOrig="580" w14:anchorId="74F12473">
-          <v:shape id="_x0000_i1049" type="#_x0000_t75" style="width:363.75pt;height:26.25pt" o:ole="">
+          <v:shape id="_x0000_i1049" type="#_x0000_t75" style="width:363.75pt;height:26.3pt" o:ole="">
             <v:imagedata r:id="rId54" o:title=""/>
           </v:shape>
-          <o:OLEObject Type="Embed" ProgID="Equation.DSMT4" ShapeID="_x0000_i1049" DrawAspect="Content" ObjectID="_1804662375" r:id="rId55"/>
+          <o:OLEObject Type="Embed" ProgID="Equation.DSMT4" ShapeID="_x0000_i1049" DrawAspect="Content" ObjectID="_1804707137" r:id="rId55"/>
         </w:object>
       </w:r>
     </w:p>
@@ -11048,10 +11097,10 @@
           <w:szCs w:val="26"/>
         </w:rPr>
         <w:object w:dxaOrig="2500" w:dyaOrig="680" w14:anchorId="1F1DB636">
-          <v:shape id="_x0000_i1050" type="#_x0000_t75" style="width:135.75pt;height:36pt" o:ole="">
+          <v:shape id="_x0000_i1050" type="#_x0000_t75" style="width:135.85pt;height:36.3pt" o:ole="">
             <v:imagedata r:id="rId56" o:title=""/>
           </v:shape>
-          <o:OLEObject Type="Embed" ProgID="Equation.DSMT4" ShapeID="_x0000_i1050" DrawAspect="Content" ObjectID="_1804662376" r:id="rId57"/>
+          <o:OLEObject Type="Embed" ProgID="Equation.DSMT4" ShapeID="_x0000_i1050" DrawAspect="Content" ObjectID="_1804707138" r:id="rId57"/>
         </w:object>
       </w:r>
     </w:p>
@@ -11106,10 +11155,10 @@
           <w:szCs w:val="26"/>
         </w:rPr>
         <w:object w:dxaOrig="1320" w:dyaOrig="340" w14:anchorId="4A544B49">
-          <v:shape id="_x0000_i1051" type="#_x0000_t75" style="width:66pt;height:14.25pt" o:ole="">
+          <v:shape id="_x0000_i1051" type="#_x0000_t75" style="width:65.75pt;height:14.4pt" o:ole="">
             <v:imagedata r:id="rId44" o:title=""/>
           </v:shape>
-          <o:OLEObject Type="Embed" ProgID="Equation.DSMT4" ShapeID="_x0000_i1051" DrawAspect="Content" ObjectID="_1804662377" r:id="rId58"/>
+          <o:OLEObject Type="Embed" ProgID="Equation.DSMT4" ShapeID="_x0000_i1051" DrawAspect="Content" ObjectID="_1804707139" r:id="rId58"/>
         </w:object>
       </w:r>
       <w:r>
@@ -11149,10 +11198,10 @@
           <w:szCs w:val="26"/>
         </w:rPr>
         <w:object w:dxaOrig="1500" w:dyaOrig="340" w14:anchorId="6C2BF694">
-          <v:shape id="_x0000_i1052" type="#_x0000_t75" style="width:75.75pt;height:18pt" o:ole="">
+          <v:shape id="_x0000_i1052" type="#_x0000_t75" style="width:75.75pt;height:18.15pt" o:ole="">
             <v:imagedata r:id="rId59" o:title=""/>
           </v:shape>
-          <o:OLEObject Type="Embed" ProgID="Equation.DSMT4" ShapeID="_x0000_i1052" DrawAspect="Content" ObjectID="_1804662378" r:id="rId60"/>
+          <o:OLEObject Type="Embed" ProgID="Equation.DSMT4" ShapeID="_x0000_i1052" DrawAspect="Content" ObjectID="_1804707140" r:id="rId60"/>
         </w:object>
       </w:r>
       <w:r>
@@ -11190,10 +11239,10 @@
           <w:szCs w:val="26"/>
         </w:rPr>
         <w:object w:dxaOrig="1060" w:dyaOrig="320" w14:anchorId="129C5093">
-          <v:shape id="_x0000_i1053" type="#_x0000_t75" style="width:54pt;height:16.5pt" o:ole="">
+          <v:shape id="_x0000_i1053" type="#_x0000_t75" style="width:53.85pt;height:16.3pt" o:ole="">
             <v:imagedata r:id="rId61" o:title=""/>
           </v:shape>
-          <o:OLEObject Type="Embed" ProgID="Equation.DSMT4" ShapeID="_x0000_i1053" DrawAspect="Content" ObjectID="_1804662379" r:id="rId62"/>
+          <o:OLEObject Type="Embed" ProgID="Equation.DSMT4" ShapeID="_x0000_i1053" DrawAspect="Content" ObjectID="_1804707141" r:id="rId62"/>
         </w:object>
       </w:r>
       <w:r>
@@ -11345,10 +11394,10 @@
           <w:szCs w:val="26"/>
         </w:rPr>
         <w:object w:dxaOrig="880" w:dyaOrig="360" w14:anchorId="7D186789">
-          <v:shape id="_x0000_i1054" type="#_x0000_t75" style="width:45.75pt;height:18pt" o:ole="">
+          <v:shape id="_x0000_i1054" type="#_x0000_t75" style="width:45.7pt;height:18.15pt" o:ole="">
             <v:imagedata r:id="rId64" o:title=""/>
           </v:shape>
-          <o:OLEObject Type="Embed" ProgID="Equation.DSMT4" ShapeID="_x0000_i1054" DrawAspect="Content" ObjectID="_1804662380" r:id="rId65"/>
+          <o:OLEObject Type="Embed" ProgID="Equation.DSMT4" ShapeID="_x0000_i1054" DrawAspect="Content" ObjectID="_1804707142" r:id="rId65"/>
         </w:object>
       </w:r>
       <w:r>
@@ -12132,10 +12181,10 @@
           <w:szCs w:val="26"/>
         </w:rPr>
         <w:object w:dxaOrig="720" w:dyaOrig="380" w14:anchorId="1656BAD5">
-          <v:shape id="_x0000_i1055" type="#_x0000_t75" style="width:36pt;height:19.5pt" o:ole="">
+          <v:shape id="_x0000_i1055" type="#_x0000_t75" style="width:36.3pt;height:19.4pt" o:ole="">
             <v:imagedata r:id="rId66" o:title=""/>
           </v:shape>
-          <o:OLEObject Type="Embed" ProgID="Equation.DSMT4" ShapeID="_x0000_i1055" DrawAspect="Content" ObjectID="_1804662381" r:id="rId67"/>
+          <o:OLEObject Type="Embed" ProgID="Equation.DSMT4" ShapeID="_x0000_i1055" DrawAspect="Content" ObjectID="_1804707143" r:id="rId67"/>
         </w:object>
       </w:r>
       <w:r>
@@ -12195,10 +12244,10 @@
           <w:szCs w:val="26"/>
         </w:rPr>
         <w:object w:dxaOrig="2500" w:dyaOrig="680" w14:anchorId="619CFD39">
-          <v:shape id="_x0000_i1056" type="#_x0000_t75" style="width:135.75pt;height:36pt" o:ole="">
+          <v:shape id="_x0000_i1056" type="#_x0000_t75" style="width:135.85pt;height:36.3pt" o:ole="">
             <v:imagedata r:id="rId56" o:title=""/>
           </v:shape>
-          <o:OLEObject Type="Embed" ProgID="Equation.DSMT4" ShapeID="_x0000_i1056" DrawAspect="Content" ObjectID="_1804662382" r:id="rId68"/>
+          <o:OLEObject Type="Embed" ProgID="Equation.DSMT4" ShapeID="_x0000_i1056" DrawAspect="Content" ObjectID="_1804707144" r:id="rId68"/>
         </w:object>
       </w:r>
     </w:p>
@@ -12287,55 +12336,7 @@
           <w:sz w:val="26"/>
           <w:szCs w:val="26"/>
         </w:rPr>
-        <w:t xml:space="preserve">So </w:t>
-      </w:r>
-      <w:proofErr w:type="spellStart"/>
-      <w:r>
-        <w:rPr>
-          <w:sz w:val="26"/>
-          <w:szCs w:val="26"/>
-        </w:rPr>
-        <w:t>bảng</w:t>
-      </w:r>
-      <w:proofErr w:type="spellEnd"/>
-      <w:r>
-        <w:rPr>
-          <w:sz w:val="26"/>
-          <w:szCs w:val="26"/>
-        </w:rPr>
-        <w:t xml:space="preserve"> 5.10, </w:t>
-      </w:r>
-      <w:proofErr w:type="spellStart"/>
-      <w:r>
-        <w:rPr>
-          <w:sz w:val="26"/>
-          <w:szCs w:val="26"/>
-        </w:rPr>
-        <w:t>trang</w:t>
-      </w:r>
-      <w:proofErr w:type="spellEnd"/>
-      <w:r>
-        <w:rPr>
-          <w:sz w:val="26"/>
-          <w:szCs w:val="26"/>
-        </w:rPr>
-        <w:t xml:space="preserve"> 86, </w:t>
-      </w:r>
-      <w:proofErr w:type="spellStart"/>
-      <w:r>
-        <w:rPr>
-          <w:sz w:val="26"/>
-          <w:szCs w:val="26"/>
-        </w:rPr>
-        <w:t>với</w:t>
-      </w:r>
-      <w:proofErr w:type="spellEnd"/>
-      <w:r>
-        <w:rPr>
-          <w:sz w:val="26"/>
-          <w:szCs w:val="26"/>
-        </w:rPr>
-        <w:t xml:space="preserve"> </w:t>
+        <w:t xml:space="preserve">So bảng 5.10, trang 86, với </w:t>
       </w:r>
       <w:r>
         <w:rPr>
@@ -12346,27 +12347,18 @@
           <w:lang w:val="vi-VN"/>
         </w:rPr>
         <w:object w:dxaOrig="1320" w:dyaOrig="340" w14:anchorId="7971DCC2">
-          <v:shape id="_x0000_i1057" type="#_x0000_t75" style="width:66pt;height:14.25pt" o:ole="">
+          <v:shape id="_x0000_i1057" type="#_x0000_t75" style="width:65.75pt;height:14.4pt" o:ole="">
             <v:imagedata r:id="rId44" o:title=""/>
           </v:shape>
-          <o:OLEObject Type="Embed" ProgID="Equation.DSMT4" ShapeID="_x0000_i1057" DrawAspect="Content" ObjectID="_1804662383" r:id="rId69"/>
+          <o:OLEObject Type="Embed" ProgID="Equation.DSMT4" ShapeID="_x0000_i1057" DrawAspect="Content" ObjectID="_1804707145" r:id="rId69"/>
         </w:object>
       </w:r>
-      <w:proofErr w:type="spellStart"/>
-      <w:r>
-        <w:rPr>
-          <w:sz w:val="26"/>
-          <w:szCs w:val="26"/>
-        </w:rPr>
-        <w:t>và</w:t>
-      </w:r>
-      <w:proofErr w:type="spellEnd"/>
-      <w:r>
-        <w:rPr>
-          <w:sz w:val="26"/>
-          <w:szCs w:val="26"/>
-        </w:rPr>
-        <w:t xml:space="preserve"> </w:t>
+      <w:r>
+        <w:rPr>
+          <w:sz w:val="26"/>
+          <w:szCs w:val="26"/>
+        </w:rPr>
+        <w:t xml:space="preserve">và </w:t>
       </w:r>
       <w:r>
         <w:rPr>
@@ -13171,10 +13163,10 @@
           <w:szCs w:val="26"/>
         </w:rPr>
         <w:object w:dxaOrig="6880" w:dyaOrig="859" w14:anchorId="5F368519">
-          <v:shape id="_x0000_i1058" type="#_x0000_t75" style="width:345pt;height:42pt" o:ole="">
+          <v:shape id="_x0000_i1058" type="#_x0000_t75" style="width:344.95pt;height:41.95pt" o:ole="">
             <v:imagedata r:id="rId71" o:title=""/>
           </v:shape>
-          <o:OLEObject Type="Embed" ProgID="Equation.DSMT4" ShapeID="_x0000_i1058" DrawAspect="Content" ObjectID="_1804662384" r:id="rId72"/>
+          <o:OLEObject Type="Embed" ProgID="Equation.DSMT4" ShapeID="_x0000_i1058" DrawAspect="Content" ObjectID="_1804707146" r:id="rId72"/>
         </w:object>
       </w:r>
     </w:p>
@@ -13196,10 +13188,10 @@
           <w:szCs w:val="26"/>
         </w:rPr>
         <w:object w:dxaOrig="6880" w:dyaOrig="859" w14:anchorId="7F4A0E5B">
-          <v:shape id="_x0000_i1059" type="#_x0000_t75" style="width:345pt;height:42pt" o:ole="">
+          <v:shape id="_x0000_i1059" type="#_x0000_t75" style="width:344.95pt;height:41.95pt" o:ole="">
             <v:imagedata r:id="rId71" o:title=""/>
           </v:shape>
-          <o:OLEObject Type="Embed" ProgID="Equation.DSMT4" ShapeID="_x0000_i1059" DrawAspect="Content" ObjectID="_1804662385" r:id="rId73"/>
+          <o:OLEObject Type="Embed" ProgID="Equation.DSMT4" ShapeID="_x0000_i1059" DrawAspect="Content" ObjectID="_1804707147" r:id="rId73"/>
         </w:object>
       </w:r>
     </w:p>
@@ -13223,10 +13215,10 @@
           <w:szCs w:val="26"/>
         </w:rPr>
         <w:object w:dxaOrig="1719" w:dyaOrig="360" w14:anchorId="3E99A482">
-          <v:shape id="_x0000_i1060" type="#_x0000_t75" style="width:86.25pt;height:18pt" o:ole="">
+          <v:shape id="_x0000_i1060" type="#_x0000_t75" style="width:86.4pt;height:18.15pt" o:ole="">
             <v:imagedata r:id="rId74" o:title=""/>
           </v:shape>
-          <o:OLEObject Type="Embed" ProgID="Equation.DSMT4" ShapeID="_x0000_i1060" DrawAspect="Content" ObjectID="_1804662386" r:id="rId75"/>
+          <o:OLEObject Type="Embed" ProgID="Equation.DSMT4" ShapeID="_x0000_i1060" DrawAspect="Content" ObjectID="_1804707148" r:id="rId75"/>
         </w:object>
       </w:r>
       <w:r>
@@ -13271,10 +13263,10 @@
           <w:szCs w:val="26"/>
         </w:rPr>
         <w:object w:dxaOrig="6740" w:dyaOrig="360" w14:anchorId="45858FB9">
-          <v:shape id="_x0000_i1061" type="#_x0000_t75" style="width:339.75pt;height:18pt" o:ole="">
+          <v:shape id="_x0000_i1061" type="#_x0000_t75" style="width:339.95pt;height:18.15pt" o:ole="">
             <v:imagedata r:id="rId76" o:title=""/>
           </v:shape>
-          <o:OLEObject Type="Embed" ProgID="Equation.DSMT4" ShapeID="_x0000_i1061" DrawAspect="Content" ObjectID="_1804662387" r:id="rId77"/>
+          <o:OLEObject Type="Embed" ProgID="Equation.DSMT4" ShapeID="_x0000_i1061" DrawAspect="Content" ObjectID="_1804707149" r:id="rId77"/>
         </w:object>
       </w:r>
     </w:p>
@@ -13566,10 +13558,10 @@
           <w:position w:val="-34"/>
         </w:rPr>
         <w:object w:dxaOrig="4459" w:dyaOrig="800" w14:anchorId="2AACFA5E">
-          <v:shape id="_x0000_i1062" type="#_x0000_t75" style="width:224.25pt;height:39.75pt" o:ole="">
+          <v:shape id="_x0000_i1062" type="#_x0000_t75" style="width:224.15pt;height:40.05pt" o:ole="">
             <v:imagedata r:id="rId78" o:title=""/>
           </v:shape>
-          <o:OLEObject Type="Embed" ProgID="Equation.DSMT4" ShapeID="_x0000_i1062" DrawAspect="Content" ObjectID="_1804662388" r:id="rId79"/>
+          <o:OLEObject Type="Embed" ProgID="Equation.DSMT4" ShapeID="_x0000_i1062" DrawAspect="Content" ObjectID="_1804707150" r:id="rId79"/>
         </w:object>
       </w:r>
     </w:p>
@@ -13785,10 +13777,10 @@
           <w:szCs w:val="26"/>
         </w:rPr>
         <w:object w:dxaOrig="560" w:dyaOrig="420" w14:anchorId="085C6F72">
-          <v:shape id="_x0000_i1063" type="#_x0000_t75" style="width:26.25pt;height:21.75pt" o:ole="">
+          <v:shape id="_x0000_i1063" type="#_x0000_t75" style="width:26.3pt;height:21.9pt" o:ole="">
             <v:imagedata r:id="rId80" o:title=""/>
           </v:shape>
-          <o:OLEObject Type="Embed" ProgID="Equation.DSMT4" ShapeID="_x0000_i1063" DrawAspect="Content" ObjectID="_1804662389" r:id="rId81"/>
+          <o:OLEObject Type="Embed" ProgID="Equation.DSMT4" ShapeID="_x0000_i1063" DrawAspect="Content" ObjectID="_1804707151" r:id="rId81"/>
         </w:object>
       </w:r>
       <w:r>
@@ -13821,10 +13813,10 @@
           <w:szCs w:val="26"/>
         </w:rPr>
         <w:object w:dxaOrig="279" w:dyaOrig="360" w14:anchorId="5D2C257B">
-          <v:shape id="_x0000_i1064" type="#_x0000_t75" style="width:14.25pt;height:18pt" o:ole="">
+          <v:shape id="_x0000_i1064" type="#_x0000_t75" style="width:14.4pt;height:18.15pt" o:ole="">
             <v:imagedata r:id="rId82" o:title=""/>
           </v:shape>
-          <o:OLEObject Type="Embed" ProgID="Equation.DSMT4" ShapeID="_x0000_i1064" DrawAspect="Content" ObjectID="_1804662390" r:id="rId83"/>
+          <o:OLEObject Type="Embed" ProgID="Equation.DSMT4" ShapeID="_x0000_i1064" DrawAspect="Content" ObjectID="_1804707152" r:id="rId83"/>
         </w:object>
       </w:r>
       <w:r>
@@ -13857,10 +13849,10 @@
           <w:szCs w:val="26"/>
         </w:rPr>
         <w:object w:dxaOrig="5539" w:dyaOrig="760" w14:anchorId="01A6BAF3">
-          <v:shape id="_x0000_i1065" type="#_x0000_t75" style="width:278.25pt;height:38.25pt" o:ole="">
+          <v:shape id="_x0000_i1065" type="#_x0000_t75" style="width:278.6pt;height:38.2pt" o:ole="">
             <v:imagedata r:id="rId84" o:title=""/>
           </v:shape>
-          <o:OLEObject Type="Embed" ProgID="Equation.DSMT4" ShapeID="_x0000_i1065" DrawAspect="Content" ObjectID="_1804662391" r:id="rId85"/>
+          <o:OLEObject Type="Embed" ProgID="Equation.DSMT4" ShapeID="_x0000_i1065" DrawAspect="Content" ObjectID="_1804707153" r:id="rId85"/>
         </w:object>
       </w:r>
       <w:r>
@@ -13877,10 +13869,10 @@
           <w:szCs w:val="26"/>
         </w:rPr>
         <w:object w:dxaOrig="660" w:dyaOrig="360" w14:anchorId="745EB8E4">
-          <v:shape id="_x0000_i1066" type="#_x0000_t75" style="width:33.75pt;height:18pt" o:ole="">
+          <v:shape id="_x0000_i1066" type="#_x0000_t75" style="width:33.8pt;height:18.15pt" o:ole="">
             <v:imagedata r:id="rId86" o:title=""/>
           </v:shape>
-          <o:OLEObject Type="Embed" ProgID="Equation.DSMT4" ShapeID="_x0000_i1066" DrawAspect="Content" ObjectID="_1804662392" r:id="rId87"/>
+          <o:OLEObject Type="Embed" ProgID="Equation.DSMT4" ShapeID="_x0000_i1066" DrawAspect="Content" ObjectID="_1804707154" r:id="rId87"/>
         </w:object>
       </w:r>
       <w:r>
@@ -13913,10 +13905,10 @@
           <w:szCs w:val="26"/>
         </w:rPr>
         <w:object w:dxaOrig="1579" w:dyaOrig="400" w14:anchorId="70E80102">
-          <v:shape id="_x0000_i1067" type="#_x0000_t75" style="width:82.5pt;height:21.75pt" o:ole="">
+          <v:shape id="_x0000_i1067" type="#_x0000_t75" style="width:82.65pt;height:21.9pt" o:ole="">
             <v:imagedata r:id="rId88" o:title=""/>
           </v:shape>
-          <o:OLEObject Type="Embed" ProgID="Equation.DSMT4" ShapeID="_x0000_i1067" DrawAspect="Content" ObjectID="_1804662393" r:id="rId89"/>
+          <o:OLEObject Type="Embed" ProgID="Equation.DSMT4" ShapeID="_x0000_i1067" DrawAspect="Content" ObjectID="_1804707155" r:id="rId89"/>
         </w:object>
       </w:r>
       <w:r>
@@ -13957,10 +13949,10 @@
           <w:szCs w:val="26"/>
         </w:rPr>
         <w:object w:dxaOrig="380" w:dyaOrig="360" w14:anchorId="0F7B8A9D">
-          <v:shape id="_x0000_i1068" type="#_x0000_t75" style="width:19.5pt;height:18pt" o:ole="">
+          <v:shape id="_x0000_i1068" type="#_x0000_t75" style="width:19.4pt;height:18.15pt" o:ole="">
             <v:imagedata r:id="rId90" o:title=""/>
           </v:shape>
-          <o:OLEObject Type="Embed" ProgID="Equation.DSMT4" ShapeID="_x0000_i1068" DrawAspect="Content" ObjectID="_1804662394" r:id="rId91"/>
+          <o:OLEObject Type="Embed" ProgID="Equation.DSMT4" ShapeID="_x0000_i1068" DrawAspect="Content" ObjectID="_1804707156" r:id="rId91"/>
         </w:object>
       </w:r>
       <w:r>
@@ -14252,10 +14244,10 @@
           <w:szCs w:val="26"/>
         </w:rPr>
         <w:object w:dxaOrig="300" w:dyaOrig="360" w14:anchorId="11815745">
-          <v:shape id="_x0000_i1069" type="#_x0000_t75" style="width:16.5pt;height:18pt" o:ole="">
+          <v:shape id="_x0000_i1069" type="#_x0000_t75" style="width:16.3pt;height:18.15pt" o:ole="">
             <v:imagedata r:id="rId92" o:title=""/>
           </v:shape>
-          <o:OLEObject Type="Embed" ProgID="Equation.DSMT4" ShapeID="_x0000_i1069" DrawAspect="Content" ObjectID="_1804662395" r:id="rId93"/>
+          <o:OLEObject Type="Embed" ProgID="Equation.DSMT4" ShapeID="_x0000_i1069" DrawAspect="Content" ObjectID="_1804707157" r:id="rId93"/>
         </w:object>
       </w:r>
       <w:r>
@@ -14272,10 +14264,10 @@
           <w:szCs w:val="26"/>
         </w:rPr>
         <w:object w:dxaOrig="660" w:dyaOrig="360" w14:anchorId="29FDA851">
-          <v:shape id="_x0000_i1070" type="#_x0000_t75" style="width:33.75pt;height:18pt" o:ole="">
+          <v:shape id="_x0000_i1070" type="#_x0000_t75" style="width:33.8pt;height:18.15pt" o:ole="">
             <v:imagedata r:id="rId94" o:title=""/>
           </v:shape>
-          <o:OLEObject Type="Embed" ProgID="Equation.DSMT4" ShapeID="_x0000_i1070" DrawAspect="Content" ObjectID="_1804662396" r:id="rId95"/>
+          <o:OLEObject Type="Embed" ProgID="Equation.DSMT4" ShapeID="_x0000_i1070" DrawAspect="Content" ObjectID="_1804707158" r:id="rId95"/>
         </w:object>
       </w:r>
       <w:r>
@@ -14308,10 +14300,10 @@
           <w:szCs w:val="26"/>
         </w:rPr>
         <w:object w:dxaOrig="300" w:dyaOrig="360" w14:anchorId="032EF263">
-          <v:shape id="_x0000_i1071" type="#_x0000_t75" style="width:16.5pt;height:18pt" o:ole="">
+          <v:shape id="_x0000_i1071" type="#_x0000_t75" style="width:16.3pt;height:18.15pt" o:ole="">
             <v:imagedata r:id="rId96" o:title=""/>
           </v:shape>
-          <o:OLEObject Type="Embed" ProgID="Equation.DSMT4" ShapeID="_x0000_i1071" DrawAspect="Content" ObjectID="_1804662397" r:id="rId97"/>
+          <o:OLEObject Type="Embed" ProgID="Equation.DSMT4" ShapeID="_x0000_i1071" DrawAspect="Content" ObjectID="_1804707159" r:id="rId97"/>
         </w:object>
       </w:r>
       <w:r>
@@ -14328,10 +14320,10 @@
           <w:szCs w:val="26"/>
         </w:rPr>
         <w:object w:dxaOrig="880" w:dyaOrig="360" w14:anchorId="3B1573F7">
-          <v:shape id="_x0000_i1072" type="#_x0000_t75" style="width:45.75pt;height:18pt" o:ole="">
+          <v:shape id="_x0000_i1072" type="#_x0000_t75" style="width:45.7pt;height:18.15pt" o:ole="">
             <v:imagedata r:id="rId98" o:title=""/>
           </v:shape>
-          <o:OLEObject Type="Embed" ProgID="Equation.DSMT4" ShapeID="_x0000_i1072" DrawAspect="Content" ObjectID="_1804662398" r:id="rId99"/>
+          <o:OLEObject Type="Embed" ProgID="Equation.DSMT4" ShapeID="_x0000_i1072" DrawAspect="Content" ObjectID="_1804707160" r:id="rId99"/>
         </w:object>
       </w:r>
       <w:r>
@@ -14364,10 +14356,10 @@
           <w:szCs w:val="26"/>
         </w:rPr>
         <w:object w:dxaOrig="2060" w:dyaOrig="400" w14:anchorId="410EA6D2">
-          <v:shape id="_x0000_i1073" type="#_x0000_t75" style="width:104.25pt;height:21.75pt" o:ole="">
+          <v:shape id="_x0000_i1073" type="#_x0000_t75" style="width:103.95pt;height:21.9pt" o:ole="">
             <v:imagedata r:id="rId100" o:title=""/>
           </v:shape>
-          <o:OLEObject Type="Embed" ProgID="Equation.DSMT4" ShapeID="_x0000_i1073" DrawAspect="Content" ObjectID="_1804662399" r:id="rId101"/>
+          <o:OLEObject Type="Embed" ProgID="Equation.DSMT4" ShapeID="_x0000_i1073" DrawAspect="Content" ObjectID="_1804707161" r:id="rId101"/>
         </w:object>
       </w:r>
       <w:r>
@@ -14480,10 +14472,10 @@
           <w:szCs w:val="26"/>
         </w:rPr>
         <w:object w:dxaOrig="3000" w:dyaOrig="440" w14:anchorId="06AFF6A7">
-          <v:shape id="_x0000_i1074" type="#_x0000_t75" style="width:150pt;height:21.75pt" o:ole="">
+          <v:shape id="_x0000_i1074" type="#_x0000_t75" style="width:150.25pt;height:21.9pt" o:ole="">
             <v:imagedata r:id="rId103" o:title=""/>
           </v:shape>
-          <o:OLEObject Type="Embed" ProgID="Equation.DSMT4" ShapeID="_x0000_i1074" DrawAspect="Content" ObjectID="_1804662400" r:id="rId104"/>
+          <o:OLEObject Type="Embed" ProgID="Equation.DSMT4" ShapeID="_x0000_i1074" DrawAspect="Content" ObjectID="_1804707162" r:id="rId104"/>
         </w:object>
       </w:r>
       <w:r>
@@ -14502,10 +14494,10 @@
           <w:szCs w:val="26"/>
         </w:rPr>
         <w:object w:dxaOrig="1219" w:dyaOrig="440" w14:anchorId="27961466">
-          <v:shape id="_x0000_i1075" type="#_x0000_t75" style="width:60pt;height:21.75pt" o:ole="">
+          <v:shape id="_x0000_i1075" type="#_x0000_t75" style="width:60.1pt;height:21.9pt" o:ole="">
             <v:imagedata r:id="rId105" o:title=""/>
           </v:shape>
-          <o:OLEObject Type="Embed" ProgID="Equation.DSMT4" ShapeID="_x0000_i1075" DrawAspect="Content" ObjectID="_1804662401" r:id="rId106"/>
+          <o:OLEObject Type="Embed" ProgID="Equation.DSMT4" ShapeID="_x0000_i1075" DrawAspect="Content" ObjectID="_1804707163" r:id="rId106"/>
         </w:object>
       </w:r>
       <w:r>
@@ -16365,10 +16357,10 @@
           <w:szCs w:val="26"/>
         </w:rPr>
         <w:object w:dxaOrig="5500" w:dyaOrig="400" w14:anchorId="2D2D01EE">
-          <v:shape id="_x0000_i1076" type="#_x0000_t75" style="width:276pt;height:21.75pt" o:ole="">
+          <v:shape id="_x0000_i1076" type="#_x0000_t75" style="width:276.1pt;height:21.9pt" o:ole="">
             <v:imagedata r:id="rId108" o:title=""/>
           </v:shape>
-          <o:OLEObject Type="Embed" ProgID="Equation.DSMT4" ShapeID="_x0000_i1076" DrawAspect="Content" ObjectID="_1804662402" r:id="rId109"/>
+          <o:OLEObject Type="Embed" ProgID="Equation.DSMT4" ShapeID="_x0000_i1076" DrawAspect="Content" ObjectID="_1804707164" r:id="rId109"/>
         </w:object>
       </w:r>
     </w:p>
@@ -17071,10 +17063,10 @@
           <w:szCs w:val="26"/>
         </w:rPr>
         <w:object w:dxaOrig="2580" w:dyaOrig="400" w14:anchorId="3A049DBF">
-          <v:shape id="_x0000_i1077" type="#_x0000_t75" style="width:132.75pt;height:21.75pt" o:ole="">
+          <v:shape id="_x0000_i1077" type="#_x0000_t75" style="width:132.75pt;height:21.9pt" o:ole="">
             <v:imagedata r:id="rId111" o:title=""/>
           </v:shape>
-          <o:OLEObject Type="Embed" ProgID="Equation.DSMT4" ShapeID="_x0000_i1077" DrawAspect="Content" ObjectID="_1804662403" r:id="rId112"/>
+          <o:OLEObject Type="Embed" ProgID="Equation.DSMT4" ShapeID="_x0000_i1077" DrawAspect="Content" ObjectID="_1804707165" r:id="rId112"/>
         </w:object>
       </w:r>
       <w:r>
@@ -17395,10 +17387,10 @@
           <w:szCs w:val="26"/>
         </w:rPr>
         <w:object w:dxaOrig="1300" w:dyaOrig="400" w14:anchorId="6ED68DD6">
-          <v:shape id="_x0000_i1078" type="#_x0000_t75" style="width:63pt;height:21.75pt" o:ole="">
+          <v:shape id="_x0000_i1078" type="#_x0000_t75" style="width:63.25pt;height:21.9pt" o:ole="">
             <v:imagedata r:id="rId113" o:title=""/>
           </v:shape>
-          <o:OLEObject Type="Embed" ProgID="Equation.DSMT4" ShapeID="_x0000_i1078" DrawAspect="Content" ObjectID="_1804662404" r:id="rId114"/>
+          <o:OLEObject Type="Embed" ProgID="Equation.DSMT4" ShapeID="_x0000_i1078" DrawAspect="Content" ObjectID="_1804707166" r:id="rId114"/>
         </w:object>
       </w:r>
       <w:r>
@@ -17492,10 +17484,10 @@
           <w:szCs w:val="26"/>
         </w:rPr>
         <w:object w:dxaOrig="5940" w:dyaOrig="420" w14:anchorId="2CA6A2D0">
-          <v:shape id="_x0000_i1079" type="#_x0000_t75" style="width:297pt;height:21pt" o:ole="">
+          <v:shape id="_x0000_i1079" type="#_x0000_t75" style="width:296.75pt;height:21.3pt" o:ole="">
             <v:imagedata r:id="rId115" o:title=""/>
           </v:shape>
-          <o:OLEObject Type="Embed" ProgID="Equation.DSMT4" ShapeID="_x0000_i1079" DrawAspect="Content" ObjectID="_1804662405" r:id="rId116"/>
+          <o:OLEObject Type="Embed" ProgID="Equation.DSMT4" ShapeID="_x0000_i1079" DrawAspect="Content" ObjectID="_1804707167" r:id="rId116"/>
         </w:object>
       </w:r>
     </w:p>
@@ -17532,10 +17524,10 @@
           <w:szCs w:val="26"/>
         </w:rPr>
         <w:object w:dxaOrig="3019" w:dyaOrig="460" w14:anchorId="1A432F32">
-          <v:shape id="_x0000_i1080" type="#_x0000_t75" style="width:150pt;height:24.75pt" o:ole="">
+          <v:shape id="_x0000_i1080" type="#_x0000_t75" style="width:150.25pt;height:25.05pt" o:ole="">
             <v:imagedata r:id="rId117" o:title=""/>
           </v:shape>
-          <o:OLEObject Type="Embed" ProgID="Equation.DSMT4" ShapeID="_x0000_i1080" DrawAspect="Content" ObjectID="_1804662406" r:id="rId118"/>
+          <o:OLEObject Type="Embed" ProgID="Equation.DSMT4" ShapeID="_x0000_i1080" DrawAspect="Content" ObjectID="_1804707168" r:id="rId118"/>
         </w:object>
       </w:r>
     </w:p>
@@ -18205,23 +18197,7 @@
               <w:sz w:val="26"/>
               <w:szCs w:val="26"/>
             </w:rPr>
-            <m:t>=60.</m:t>
-          </m:r>
-          <m:r>
-            <w:rPr>
-              <w:rFonts w:ascii="Cambria Math"/>
-              <w:sz w:val="26"/>
-              <w:szCs w:val="26"/>
-            </w:rPr>
-            <m:t>c</m:t>
-          </m:r>
-          <m:r>
-            <w:rPr>
-              <w:rFonts w:ascii="Cambria Math"/>
-              <w:sz w:val="26"/>
-              <w:szCs w:val="26"/>
-            </w:rPr>
-            <m:t>.</m:t>
+            <m:t>=60.c.</m:t>
           </m:r>
           <m:f>
             <m:fPr>
@@ -18239,7 +18215,7 @@
                 <m:sSubPr>
                   <m:ctrlPr>
                     <w:rPr>
-                      <w:rFonts w:ascii="Cambria Math"/>
+                      <w:rFonts w:ascii="Cambria Math" w:hAnsi="Cambria Math"/>
                       <w:i/>
                       <w:sz w:val="26"/>
                       <w:szCs w:val="26"/>
@@ -18273,7 +18249,7 @@
                 <m:sSubPr>
                   <m:ctrlPr>
                     <w:rPr>
-                      <w:rFonts w:ascii="Cambria Math"/>
+                      <w:rFonts w:ascii="Cambria Math" w:hAnsi="Cambria Math"/>
                       <w:i/>
                       <w:sz w:val="26"/>
                       <w:szCs w:val="26"/>
@@ -18315,7 +18291,7 @@
             <m:sSubPr>
               <m:ctrlPr>
                 <w:rPr>
-                  <w:rFonts w:ascii="Cambria Math"/>
+                  <w:rFonts w:ascii="Cambria Math" w:hAnsi="Cambria Math"/>
                   <w:i/>
                   <w:sz w:val="26"/>
                   <w:szCs w:val="26"/>
@@ -18375,7 +18351,7 @@
                 <m:fPr>
                   <m:ctrlPr>
                     <w:rPr>
-                      <w:rFonts w:ascii="Cambria Math"/>
+                      <w:rFonts w:ascii="Cambria Math" w:hAnsi="Cambria Math"/>
                       <w:i/>
                       <w:sz w:val="26"/>
                       <w:szCs w:val="26"/>
@@ -18387,7 +18363,7 @@
                     <m:sSubPr>
                       <m:ctrlPr>
                         <w:rPr>
-                          <w:rFonts w:ascii="Cambria Math"/>
+                          <w:rFonts w:ascii="Cambria Math" w:hAnsi="Cambria Math"/>
                           <w:i/>
                           <w:sz w:val="26"/>
                           <w:szCs w:val="26"/>
@@ -18472,7 +18448,7 @@
                 <m:sSubPr>
                   <m:ctrlPr>
                     <w:rPr>
-                      <w:rFonts w:ascii="Cambria Math"/>
+                      <w:rFonts w:ascii="Cambria Math" w:hAnsi="Cambria Math"/>
                       <w:i/>
                       <w:sz w:val="26"/>
                       <w:szCs w:val="26"/>
@@ -18506,7 +18482,7 @@
                 <m:sSubPr>
                   <m:ctrlPr>
                     <w:rPr>
-                      <w:rFonts w:ascii="Cambria Math"/>
+                      <w:rFonts w:ascii="Cambria Math" w:hAnsi="Cambria Math"/>
                       <w:i/>
                       <w:sz w:val="26"/>
                       <w:szCs w:val="26"/>
@@ -18546,7 +18522,7 @@
                 <m:sSubPr>
                   <m:ctrlPr>
                     <w:rPr>
-                      <w:rFonts w:ascii="Cambria Math"/>
+                      <w:rFonts w:ascii="Cambria Math" w:hAnsi="Cambria Math"/>
                       <w:i/>
                       <w:sz w:val="26"/>
                       <w:szCs w:val="26"/>
@@ -18608,7 +18584,7 @@
                 <m:fPr>
                   <m:ctrlPr>
                     <w:rPr>
-                      <w:rFonts w:ascii="Cambria Math"/>
+                      <w:rFonts w:ascii="Cambria Math" w:hAnsi="Cambria Math"/>
                       <w:i/>
                       <w:sz w:val="26"/>
                       <w:szCs w:val="26"/>
@@ -18620,7 +18596,7 @@
                     <m:sSubPr>
                       <m:ctrlPr>
                         <w:rPr>
-                          <w:rFonts w:ascii="Cambria Math"/>
+                          <w:rFonts w:ascii="Cambria Math" w:hAnsi="Cambria Math"/>
                           <w:i/>
                           <w:sz w:val="26"/>
                           <w:szCs w:val="26"/>
@@ -18704,7 +18680,7 @@
                 <m:sSubPr>
                   <m:ctrlPr>
                     <w:rPr>
-                      <w:rFonts w:ascii="Cambria Math"/>
+                      <w:rFonts w:ascii="Cambria Math" w:hAnsi="Cambria Math"/>
                       <w:i/>
                       <w:sz w:val="26"/>
                       <w:szCs w:val="26"/>
@@ -18738,7 +18714,7 @@
                 <m:sSubPr>
                   <m:ctrlPr>
                     <w:rPr>
-                      <w:rFonts w:ascii="Cambria Math"/>
+                      <w:rFonts w:ascii="Cambria Math" w:hAnsi="Cambria Math"/>
                       <w:i/>
                       <w:sz w:val="26"/>
                       <w:szCs w:val="26"/>
@@ -18778,7 +18754,7 @@
                 <m:sSubPr>
                   <m:ctrlPr>
                     <w:rPr>
-                      <w:rFonts w:ascii="Cambria Math"/>
+                      <w:rFonts w:ascii="Cambria Math" w:hAnsi="Cambria Math"/>
                       <w:i/>
                       <w:sz w:val="26"/>
                       <w:szCs w:val="26"/>
@@ -19086,10 +19062,10 @@
           <w:szCs w:val="26"/>
         </w:rPr>
         <w:object w:dxaOrig="1340" w:dyaOrig="360" w14:anchorId="24752A36">
-          <v:shape id="_x0000_i1081" type="#_x0000_t75" style="width:66pt;height:18pt" o:ole="">
+          <v:shape id="_x0000_i1081" type="#_x0000_t75" style="width:65.75pt;height:18.15pt" o:ole="">
             <v:imagedata r:id="rId120" o:title=""/>
           </v:shape>
-          <o:OLEObject Type="Embed" ProgID="Equation.DSMT4" ShapeID="_x0000_i1081" DrawAspect="Content" ObjectID="_1804662407" r:id="rId121"/>
+          <o:OLEObject Type="Embed" ProgID="Equation.DSMT4" ShapeID="_x0000_i1081" DrawAspect="Content" ObjectID="_1804707169" r:id="rId121"/>
         </w:object>
       </w:r>
       <w:r>
@@ -19099,10 +19075,10 @@
           <w:szCs w:val="26"/>
         </w:rPr>
         <w:object w:dxaOrig="1280" w:dyaOrig="360" w14:anchorId="3DE11782">
-          <v:shape id="_x0000_i1082" type="#_x0000_t75" style="width:61.5pt;height:18pt" o:ole="">
+          <v:shape id="_x0000_i1082" type="#_x0000_t75" style="width:61.35pt;height:18.15pt" o:ole="">
             <v:imagedata r:id="rId122" o:title=""/>
           </v:shape>
-          <o:OLEObject Type="Embed" ProgID="Equation.DSMT4" ShapeID="_x0000_i1082" DrawAspect="Content" ObjectID="_1804662408" r:id="rId123"/>
+          <o:OLEObject Type="Embed" ProgID="Equation.DSMT4" ShapeID="_x0000_i1082" DrawAspect="Content" ObjectID="_1804707170" r:id="rId123"/>
         </w:object>
       </w:r>
     </w:p>
@@ -19276,15 +19252,7 @@
                     <w:sz w:val="26"/>
                     <w:szCs w:val="26"/>
                   </w:rPr>
-                  <m:t>=</m:t>
-                </m:r>
-                <m:r>
-                  <w:rPr>
-                    <w:rFonts w:ascii="Cambria Math"/>
-                    <w:sz w:val="26"/>
-                    <w:szCs w:val="26"/>
-                  </w:rPr>
-                  <m:t>2</m:t>
+                  <m:t>=2</m:t>
                 </m:r>
                 <m:r>
                   <w:rPr>
@@ -19373,23 +19341,7 @@
                         <w:sz w:val="26"/>
                         <w:szCs w:val="26"/>
                       </w:rPr>
-                      <m:t>H</m:t>
-                    </m:r>
-                    <m:r>
-                      <w:rPr>
-                        <w:rFonts w:ascii="Cambria Math"/>
-                        <w:sz w:val="26"/>
-                        <w:szCs w:val="26"/>
-                      </w:rPr>
-                      <m:t>O</m:t>
-                    </m:r>
-                    <m:r>
-                      <w:rPr>
-                        <w:rFonts w:ascii="Cambria Math"/>
-                        <w:sz w:val="26"/>
-                        <w:szCs w:val="26"/>
-                      </w:rPr>
-                      <m:t>1</m:t>
+                      <m:t>HO1</m:t>
                     </m:r>
                   </m:sub>
                 </m:sSub>
@@ -19413,10 +19365,10 @@
           <w:szCs w:val="26"/>
         </w:rPr>
         <w:object w:dxaOrig="1200" w:dyaOrig="360" w14:anchorId="7F4FB169">
-          <v:shape id="_x0000_i1083" type="#_x0000_t75" style="width:60pt;height:18pt" o:ole="">
+          <v:shape id="_x0000_i1083" type="#_x0000_t75" style="width:60.1pt;height:18.15pt" o:ole="">
             <v:imagedata r:id="rId124" o:title=""/>
           </v:shape>
-          <o:OLEObject Type="Embed" ProgID="Equation.DSMT4" ShapeID="_x0000_i1083" DrawAspect="Content" ObjectID="_1804662409" r:id="rId125"/>
+          <o:OLEObject Type="Embed" ProgID="Equation.DSMT4" ShapeID="_x0000_i1083" DrawAspect="Content" ObjectID="_1804707171" r:id="rId125"/>
         </w:object>
       </w:r>
     </w:p>
@@ -19442,10 +19394,10 @@
           <w:szCs w:val="26"/>
         </w:rPr>
         <w:object w:dxaOrig="1219" w:dyaOrig="360" w14:anchorId="7AA636A4">
-          <v:shape id="_x0000_i1127" type="#_x0000_t75" style="width:60.75pt;height:18pt" o:ole="">
+          <v:shape id="_x0000_i1084" type="#_x0000_t75" style="width:60.75pt;height:18.15pt" o:ole="">
             <v:imagedata r:id="rId126" o:title=""/>
           </v:shape>
-          <o:OLEObject Type="Embed" ProgID="Equation.DSMT4" ShapeID="_x0000_i1127" DrawAspect="Content" ObjectID="_1804662410" r:id="rId127"/>
+          <o:OLEObject Type="Embed" ProgID="Equation.DSMT4" ShapeID="_x0000_i1084" DrawAspect="Content" ObjectID="_1804707172" r:id="rId127"/>
         </w:object>
       </w:r>
       <w:r>
@@ -19462,10 +19414,10 @@
           <w:szCs w:val="26"/>
         </w:rPr>
         <w:object w:dxaOrig="499" w:dyaOrig="360" w14:anchorId="558B3AD9">
-          <v:shape id="_x0000_i1099" type="#_x0000_t75" style="width:24.75pt;height:18pt" o:ole="">
+          <v:shape id="_x0000_i1085" type="#_x0000_t75" style="width:25.05pt;height:18.15pt" o:ole="">
             <v:imagedata r:id="rId128" o:title=""/>
           </v:shape>
-          <o:OLEObject Type="Embed" ProgID="Equation.DSMT4" ShapeID="_x0000_i1099" DrawAspect="Content" ObjectID="_1804662411" r:id="rId129"/>
+          <o:OLEObject Type="Embed" ProgID="Equation.DSMT4" ShapeID="_x0000_i1085" DrawAspect="Content" ObjectID="_1804707173" r:id="rId129"/>
         </w:object>
       </w:r>
       <w:r>
@@ -19493,10 +19445,10 @@
           <w:szCs w:val="26"/>
         </w:rPr>
         <w:object w:dxaOrig="1540" w:dyaOrig="800" w14:anchorId="595D67AE">
-          <v:shape id="_x0000_i1100" type="#_x0000_t75" style="width:78pt;height:39.75pt" o:ole="">
+          <v:shape id="_x0000_i1086" type="#_x0000_t75" style="width:78.25pt;height:40.05pt" o:ole="">
             <v:imagedata r:id="rId130" o:title=""/>
           </v:shape>
-          <o:OLEObject Type="Embed" ProgID="Equation.DSMT4" ShapeID="_x0000_i1100" DrawAspect="Content" ObjectID="_1804662412" r:id="rId131"/>
+          <o:OLEObject Type="Embed" ProgID="Equation.DSMT4" ShapeID="_x0000_i1086" DrawAspect="Content" ObjectID="_1804707174" r:id="rId131"/>
         </w:object>
       </w:r>
       <w:r>
@@ -19513,10 +19465,10 @@
           <w:szCs w:val="26"/>
         </w:rPr>
         <w:object w:dxaOrig="800" w:dyaOrig="360" w14:anchorId="6F5F57AC">
-          <v:shape id="_x0000_i1101" type="#_x0000_t75" style="width:39.75pt;height:18pt" o:ole="">
+          <v:shape id="_x0000_i1087" type="#_x0000_t75" style="width:40.05pt;height:18.15pt" o:ole="">
             <v:imagedata r:id="rId132" o:title=""/>
           </v:shape>
-          <o:OLEObject Type="Embed" ProgID="Equation.DSMT4" ShapeID="_x0000_i1101" DrawAspect="Content" ObjectID="_1804662413" r:id="rId133"/>
+          <o:OLEObject Type="Embed" ProgID="Equation.DSMT4" ShapeID="_x0000_i1087" DrawAspect="Content" ObjectID="_1804707175" r:id="rId133"/>
         </w:object>
       </w:r>
       <w:r>
@@ -19533,10 +19485,10 @@
           <w:szCs w:val="26"/>
         </w:rPr>
         <w:object w:dxaOrig="1080" w:dyaOrig="279" w14:anchorId="37B35D0B">
-          <v:shape id="_x0000_i1102" type="#_x0000_t75" style="width:54pt;height:14.25pt" o:ole="">
+          <v:shape id="_x0000_i1088" type="#_x0000_t75" style="width:53.85pt;height:14.4pt" o:ole="">
             <v:imagedata r:id="rId134" o:title=""/>
           </v:shape>
-          <o:OLEObject Type="Embed" ProgID="Equation.DSMT4" ShapeID="_x0000_i1102" DrawAspect="Content" ObjectID="_1804662414" r:id="rId135"/>
+          <o:OLEObject Type="Embed" ProgID="Equation.DSMT4" ShapeID="_x0000_i1088" DrawAspect="Content" ObjectID="_1804707176" r:id="rId135"/>
         </w:object>
       </w:r>
       <w:r>
@@ -19604,10 +19556,10 @@
           <w:szCs w:val="26"/>
         </w:rPr>
         <w:object w:dxaOrig="1880" w:dyaOrig="760" w14:anchorId="79A29B20">
-          <v:shape id="_x0000_i1084" type="#_x0000_t75" style="width:90.75pt;height:38.25pt" o:ole="">
+          <v:shape id="_x0000_i1089" type="#_x0000_t75" style="width:90.8pt;height:38.2pt" o:ole="">
             <v:imagedata r:id="rId136" o:title=""/>
           </v:shape>
-          <o:OLEObject Type="Embed" ProgID="Equation.DSMT4" ShapeID="_x0000_i1084" DrawAspect="Content" ObjectID="_1804662415" r:id="rId137"/>
+          <o:OLEObject Type="Embed" ProgID="Equation.DSMT4" ShapeID="_x0000_i1089" DrawAspect="Content" ObjectID="_1804707177" r:id="rId137"/>
         </w:object>
       </w:r>
       <w:r>
@@ -20297,10 +20249,10 @@
           <w:szCs w:val="26"/>
         </w:rPr>
         <w:object w:dxaOrig="3000" w:dyaOrig="420" w14:anchorId="2F560B85">
-          <v:shape id="_x0000_i1085" type="#_x0000_t75" style="width:150pt;height:21.75pt" o:ole="">
+          <v:shape id="_x0000_i1090" type="#_x0000_t75" style="width:150.25pt;height:21.9pt" o:ole="">
             <v:imagedata r:id="rId138" o:title=""/>
           </v:shape>
-          <o:OLEObject Type="Embed" ProgID="Equation.DSMT4" ShapeID="_x0000_i1085" DrawAspect="Content" ObjectID="_1804662416" r:id="rId139"/>
+          <o:OLEObject Type="Embed" ProgID="Equation.DSMT4" ShapeID="_x0000_i1090" DrawAspect="Content" ObjectID="_1804707178" r:id="rId139"/>
         </w:object>
       </w:r>
       <w:r>
@@ -20722,7 +20674,7 @@
                 <m:sSubPr>
                   <m:ctrlPr>
                     <w:rPr>
-                      <w:rFonts w:ascii="Cambria Math"/>
+                      <w:rFonts w:ascii="Cambria Math" w:hAnsi="Cambria Math"/>
                       <w:i/>
                       <w:sz w:val="26"/>
                       <w:szCs w:val="26"/>
@@ -20756,7 +20708,7 @@
                 <m:sSubPr>
                   <m:ctrlPr>
                     <w:rPr>
-                      <w:rFonts w:ascii="Cambria Math"/>
+                      <w:rFonts w:ascii="Cambria Math" w:hAnsi="Cambria Math"/>
                       <w:i/>
                       <w:sz w:val="26"/>
                       <w:szCs w:val="26"/>
@@ -20798,7 +20750,7 @@
             <m:sSubPr>
               <m:ctrlPr>
                 <w:rPr>
-                  <w:rFonts w:ascii="Cambria Math"/>
+                  <w:rFonts w:ascii="Cambria Math" w:hAnsi="Cambria Math"/>
                   <w:i/>
                   <w:sz w:val="26"/>
                   <w:szCs w:val="26"/>
@@ -20858,7 +20810,7 @@
                 <m:fPr>
                   <m:ctrlPr>
                     <w:rPr>
-                      <w:rFonts w:ascii="Cambria Math"/>
+                      <w:rFonts w:ascii="Cambria Math" w:hAnsi="Cambria Math"/>
                       <w:i/>
                       <w:sz w:val="26"/>
                       <w:szCs w:val="26"/>
@@ -20870,7 +20822,7 @@
                     <m:sSubPr>
                       <m:ctrlPr>
                         <w:rPr>
-                          <w:rFonts w:ascii="Cambria Math"/>
+                          <w:rFonts w:ascii="Cambria Math" w:hAnsi="Cambria Math"/>
                           <w:i/>
                           <w:sz w:val="26"/>
                           <w:szCs w:val="26"/>
@@ -20955,7 +20907,7 @@
                 <m:sSubPr>
                   <m:ctrlPr>
                     <w:rPr>
-                      <w:rFonts w:ascii="Cambria Math"/>
+                      <w:rFonts w:ascii="Cambria Math" w:hAnsi="Cambria Math"/>
                       <w:i/>
                       <w:sz w:val="26"/>
                       <w:szCs w:val="26"/>
@@ -20989,7 +20941,7 @@
                 <m:sSubPr>
                   <m:ctrlPr>
                     <w:rPr>
-                      <w:rFonts w:ascii="Cambria Math"/>
+                      <w:rFonts w:ascii="Cambria Math" w:hAnsi="Cambria Math"/>
                       <w:i/>
                       <w:sz w:val="26"/>
                       <w:szCs w:val="26"/>
@@ -21029,7 +20981,7 @@
                 <m:sSubPr>
                   <m:ctrlPr>
                     <w:rPr>
-                      <w:rFonts w:ascii="Cambria Math"/>
+                      <w:rFonts w:ascii="Cambria Math" w:hAnsi="Cambria Math"/>
                       <w:i/>
                       <w:sz w:val="26"/>
                       <w:szCs w:val="26"/>
@@ -21091,7 +21043,7 @@
                 <m:fPr>
                   <m:ctrlPr>
                     <w:rPr>
-                      <w:rFonts w:ascii="Cambria Math"/>
+                      <w:rFonts w:ascii="Cambria Math" w:hAnsi="Cambria Math"/>
                       <w:i/>
                       <w:sz w:val="26"/>
                       <w:szCs w:val="26"/>
@@ -21103,7 +21055,7 @@
                     <m:sSubPr>
                       <m:ctrlPr>
                         <w:rPr>
-                          <w:rFonts w:ascii="Cambria Math"/>
+                          <w:rFonts w:ascii="Cambria Math" w:hAnsi="Cambria Math"/>
                           <w:i/>
                           <w:sz w:val="26"/>
                           <w:szCs w:val="26"/>
@@ -21187,7 +21139,7 @@
                 <m:sSubPr>
                   <m:ctrlPr>
                     <w:rPr>
-                      <w:rFonts w:ascii="Cambria Math"/>
+                      <w:rFonts w:ascii="Cambria Math" w:hAnsi="Cambria Math"/>
                       <w:i/>
                       <w:sz w:val="26"/>
                       <w:szCs w:val="26"/>
@@ -21221,7 +21173,7 @@
                 <m:sSubPr>
                   <m:ctrlPr>
                     <w:rPr>
-                      <w:rFonts w:ascii="Cambria Math"/>
+                      <w:rFonts w:ascii="Cambria Math" w:hAnsi="Cambria Math"/>
                       <w:i/>
                       <w:sz w:val="26"/>
                       <w:szCs w:val="26"/>
@@ -21261,7 +21213,7 @@
                 <m:sSubPr>
                   <m:ctrlPr>
                     <w:rPr>
-                      <w:rFonts w:ascii="Cambria Math"/>
+                      <w:rFonts w:ascii="Cambria Math" w:hAnsi="Cambria Math"/>
                       <w:i/>
                       <w:sz w:val="26"/>
                       <w:szCs w:val="26"/>
@@ -21536,15 +21488,7 @@
               <w:sz w:val="26"/>
               <w:szCs w:val="26"/>
             </w:rPr>
-            <m:t>]=</m:t>
-          </m:r>
-          <m:r>
-            <w:rPr>
-              <w:rFonts w:ascii="Cambria Math"/>
-              <w:sz w:val="26"/>
-              <w:szCs w:val="26"/>
-            </w:rPr>
-            <m:t>2</m:t>
+            <m:t>]=2</m:t>
           </m:r>
           <m:r>
             <w:rPr>
@@ -21721,10 +21665,10 @@
           <w:szCs w:val="26"/>
         </w:rPr>
         <w:object w:dxaOrig="920" w:dyaOrig="360" w14:anchorId="1304C942">
-          <v:shape id="_x0000_i1086" type="#_x0000_t75" style="width:43.5pt;height:18pt" o:ole="">
+          <v:shape id="_x0000_i1091" type="#_x0000_t75" style="width:43.85pt;height:18.15pt" o:ole="">
             <v:imagedata r:id="rId140" o:title=""/>
           </v:shape>
-          <o:OLEObject Type="Embed" ProgID="Equation.DSMT4" ShapeID="_x0000_i1086" DrawAspect="Content" ObjectID="_1804662417" r:id="rId141"/>
+          <o:OLEObject Type="Embed" ProgID="Equation.DSMT4" ShapeID="_x0000_i1091" DrawAspect="Content" ObjectID="_1804707179" r:id="rId141"/>
         </w:object>
       </w:r>
       <w:r>
@@ -21741,10 +21685,10 @@
           <w:szCs w:val="26"/>
         </w:rPr>
         <w:object w:dxaOrig="880" w:dyaOrig="360" w14:anchorId="39A99795">
-          <v:shape id="_x0000_i1087" type="#_x0000_t75" style="width:45.75pt;height:18pt" o:ole="">
+          <v:shape id="_x0000_i1092" type="#_x0000_t75" style="width:45.7pt;height:18.15pt" o:ole="">
             <v:imagedata r:id="rId142" o:title=""/>
           </v:shape>
-          <o:OLEObject Type="Embed" ProgID="Equation.DSMT4" ShapeID="_x0000_i1087" DrawAspect="Content" ObjectID="_1804662418" r:id="rId143"/>
+          <o:OLEObject Type="Embed" ProgID="Equation.DSMT4" ShapeID="_x0000_i1092" DrawAspect="Content" ObjectID="_1804707180" r:id="rId143"/>
         </w:object>
       </w:r>
     </w:p>
@@ -21770,10 +21714,10 @@
           <w:szCs w:val="26"/>
         </w:rPr>
         <w:object w:dxaOrig="1180" w:dyaOrig="360" w14:anchorId="44FC0637">
-          <v:shape id="_x0000_i1129" type="#_x0000_t75" style="width:59.25pt;height:18pt" o:ole="">
+          <v:shape id="_x0000_i1093" type="#_x0000_t75" style="width:59.5pt;height:18.15pt" o:ole="">
             <v:imagedata r:id="rId144" o:title=""/>
           </v:shape>
-          <o:OLEObject Type="Embed" ProgID="Equation.DSMT4" ShapeID="_x0000_i1129" DrawAspect="Content" ObjectID="_1804662419" r:id="rId145"/>
+          <o:OLEObject Type="Embed" ProgID="Equation.DSMT4" ShapeID="_x0000_i1093" DrawAspect="Content" ObjectID="_1804707181" r:id="rId145"/>
         </w:object>
       </w:r>
       <w:r>
@@ -21790,10 +21734,10 @@
           <w:szCs w:val="26"/>
         </w:rPr>
         <w:object w:dxaOrig="480" w:dyaOrig="360" w14:anchorId="138734AA">
-          <v:shape id="_x0000_i1131" type="#_x0000_t75" style="width:24pt;height:18pt" o:ole="">
+          <v:shape id="_x0000_i1094" type="#_x0000_t75" style="width:23.8pt;height:18.15pt" o:ole="">
             <v:imagedata r:id="rId146" o:title=""/>
           </v:shape>
-          <o:OLEObject Type="Embed" ProgID="Equation.DSMT4" ShapeID="_x0000_i1131" DrawAspect="Content" ObjectID="_1804662420" r:id="rId147"/>
+          <o:OLEObject Type="Embed" ProgID="Equation.DSMT4" ShapeID="_x0000_i1094" DrawAspect="Content" ObjectID="_1804707182" r:id="rId147"/>
         </w:object>
       </w:r>
       <w:r>
@@ -21822,10 +21766,10 @@
           <w:szCs w:val="26"/>
         </w:rPr>
         <w:object w:dxaOrig="1500" w:dyaOrig="800" w14:anchorId="5A96DEEF">
-          <v:shape id="_x0000_i1132" type="#_x0000_t75" style="width:75.75pt;height:39.75pt" o:ole="">
+          <v:shape id="_x0000_i1095" type="#_x0000_t75" style="width:75.75pt;height:40.05pt" o:ole="">
             <v:imagedata r:id="rId148" o:title=""/>
           </v:shape>
-          <o:OLEObject Type="Embed" ProgID="Equation.DSMT4" ShapeID="_x0000_i1132" DrawAspect="Content" ObjectID="_1804662421" r:id="rId149"/>
+          <o:OLEObject Type="Embed" ProgID="Equation.DSMT4" ShapeID="_x0000_i1095" DrawAspect="Content" ObjectID="_1804707183" r:id="rId149"/>
         </w:object>
       </w:r>
       <w:r>
@@ -21842,10 +21786,10 @@
           <w:szCs w:val="26"/>
         </w:rPr>
         <w:object w:dxaOrig="780" w:dyaOrig="360" w14:anchorId="68F34E6A">
-          <v:shape id="_x0000_i1133" type="#_x0000_t75" style="width:39.75pt;height:18pt" o:ole="">
+          <v:shape id="_x0000_i1096" type="#_x0000_t75" style="width:39.45pt;height:18.15pt" o:ole="">
             <v:imagedata r:id="rId150" o:title=""/>
           </v:shape>
-          <o:OLEObject Type="Embed" ProgID="Equation.DSMT4" ShapeID="_x0000_i1133" DrawAspect="Content" ObjectID="_1804662422" r:id="rId151"/>
+          <o:OLEObject Type="Embed" ProgID="Equation.DSMT4" ShapeID="_x0000_i1096" DrawAspect="Content" ObjectID="_1804707184" r:id="rId151"/>
         </w:object>
       </w:r>
       <w:r>
@@ -21862,10 +21806,10 @@
           <w:szCs w:val="26"/>
         </w:rPr>
         <w:object w:dxaOrig="1080" w:dyaOrig="279" w14:anchorId="59141F4F">
-          <v:shape id="_x0000_i1134" type="#_x0000_t75" style="width:54pt;height:14.25pt" o:ole="">
+          <v:shape id="_x0000_i1097" type="#_x0000_t75" style="width:53.85pt;height:14.4pt" o:ole="">
             <v:imagedata r:id="rId152" o:title=""/>
           </v:shape>
-          <o:OLEObject Type="Embed" ProgID="Equation.DSMT4" ShapeID="_x0000_i1134" DrawAspect="Content" ObjectID="_1804662423" r:id="rId153"/>
+          <o:OLEObject Type="Embed" ProgID="Equation.DSMT4" ShapeID="_x0000_i1097" DrawAspect="Content" ObjectID="_1804707185" r:id="rId153"/>
         </w:object>
       </w:r>
       <w:r>
@@ -22006,10 +21950,10 @@
           <w:szCs w:val="26"/>
         </w:rPr>
         <w:object w:dxaOrig="2299" w:dyaOrig="760" w14:anchorId="607337CE">
-          <v:shape id="_x0000_i1088" type="#_x0000_t75" style="width:114.75pt;height:38.25pt" o:ole="">
+          <v:shape id="_x0000_i1098" type="#_x0000_t75" style="width:114.55pt;height:38.2pt" o:ole="">
             <v:imagedata r:id="rId154" o:title=""/>
           </v:shape>
-          <o:OLEObject Type="Embed" ProgID="Equation.DSMT4" ShapeID="_x0000_i1088" DrawAspect="Content" ObjectID="_1804662424" r:id="rId155"/>
+          <o:OLEObject Type="Embed" ProgID="Equation.DSMT4" ShapeID="_x0000_i1098" DrawAspect="Content" ObjectID="_1804707186" r:id="rId155"/>
         </w:object>
       </w:r>
     </w:p>

</xml_diff>